<commit_message>
Updates in month end report
</commit_message>
<xml_diff>
--- a/Weekly Reports/September-end report.docx
+++ b/Weekly Reports/September-end report.docx
@@ -1,6 +1,6 @@
 
 <file path=word/document.xml><?xml version="1.0" encoding="utf-8"?>
-<w:document xmlns:wpc="http://schemas.microsoft.com/office/word/2010/wordprocessingCanvas" xmlns:cx="http://schemas.microsoft.com/office/drawing/2014/chartex" xmlns:mc="http://schemas.openxmlformats.org/markup-compatibility/2006" xmlns:o="urn:schemas-microsoft-com:office:office" xmlns:r="http://schemas.openxmlformats.org/officeDocument/2006/relationships" xmlns:m="http://schemas.openxmlformats.org/officeDocument/2006/math" xmlns:v="urn:schemas-microsoft-com:vml" xmlns:wp14="http://schemas.microsoft.com/office/word/2010/wordprocessingDrawing" xmlns:wp="http://schemas.openxmlformats.org/drawingml/2006/wordprocessingDrawing" xmlns:w10="urn:schemas-microsoft-com:office:word" xmlns:w="http://schemas.openxmlformats.org/wordprocessingml/2006/main" xmlns:w14="http://schemas.microsoft.com/office/word/2010/wordml" xmlns:w15="http://schemas.microsoft.com/office/word/2012/wordml" xmlns:w16se="http://schemas.microsoft.com/office/word/2015/wordml/symex" xmlns:wpg="http://schemas.microsoft.com/office/word/2010/wordprocessingGroup" xmlns:wpi="http://schemas.microsoft.com/office/word/2010/wordprocessingInk" xmlns:wne="http://schemas.microsoft.com/office/word/2006/wordml" xmlns:wps="http://schemas.microsoft.com/office/word/2010/wordprocessingShape" mc:Ignorable="w14 w15 w16se wp14">
+<w:document xmlns:wpc="http://schemas.microsoft.com/office/word/2010/wordprocessingCanvas" xmlns:cx="http://schemas.microsoft.com/office/drawing/2014/chartex" xmlns:cx1="http://schemas.microsoft.com/office/drawing/2015/9/8/chartex" xmlns:cx2="http://schemas.microsoft.com/office/drawing/2015/10/21/chartex" xmlns:cx3="http://schemas.microsoft.com/office/drawing/2016/5/9/chartex" xmlns:cx4="http://schemas.microsoft.com/office/drawing/2016/5/10/chartex" xmlns:cx5="http://schemas.microsoft.com/office/drawing/2016/5/11/chartex" xmlns:cx6="http://schemas.microsoft.com/office/drawing/2016/5/12/chartex" xmlns:cx7="http://schemas.microsoft.com/office/drawing/2016/5/13/chartex" xmlns:cx8="http://schemas.microsoft.com/office/drawing/2016/5/14/chartex" xmlns:mc="http://schemas.openxmlformats.org/markup-compatibility/2006" xmlns:aink="http://schemas.microsoft.com/office/drawing/2016/ink" xmlns:am3d="http://schemas.microsoft.com/office/drawing/2017/model3d" xmlns:o="urn:schemas-microsoft-com:office:office" xmlns:r="http://schemas.openxmlformats.org/officeDocument/2006/relationships" xmlns:m="http://schemas.openxmlformats.org/officeDocument/2006/math" xmlns:v="urn:schemas-microsoft-com:vml" xmlns:wp14="http://schemas.microsoft.com/office/word/2010/wordprocessingDrawing" xmlns:wp="http://schemas.openxmlformats.org/drawingml/2006/wordprocessingDrawing" xmlns:w10="urn:schemas-microsoft-com:office:word" xmlns:w="http://schemas.openxmlformats.org/wordprocessingml/2006/main" xmlns:w14="http://schemas.microsoft.com/office/word/2010/wordml" xmlns:w15="http://schemas.microsoft.com/office/word/2012/wordml" xmlns:w16cid="http://schemas.microsoft.com/office/word/2016/wordml/cid" xmlns:w16se="http://schemas.microsoft.com/office/word/2015/wordml/symex" xmlns:wpg="http://schemas.microsoft.com/office/word/2010/wordprocessingGroup" xmlns:wpi="http://schemas.microsoft.com/office/word/2010/wordprocessingInk" xmlns:wne="http://schemas.microsoft.com/office/word/2006/wordml" xmlns:wps="http://schemas.microsoft.com/office/word/2010/wordprocessingShape" mc:Ignorable="w14 w15 w16se w16cid wp14">
   <w:body>
     <w:p>
       <w:pPr>
@@ -146,79 +146,7 @@
           <w:sz w:val="24"/>
           <w:szCs w:val="24"/>
         </w:rPr>
-        <w:t>For the proposed work, minimum and maximum fare values</w:t>
-      </w:r>
-      <w:r>
-        <w:rPr>
-          <w:rFonts w:ascii="Times New Roman" w:eastAsia="Times New Roman" w:hAnsi="Times New Roman" w:cs="Times New Roman"/>
-          <w:sz w:val="24"/>
-          <w:szCs w:val="24"/>
-        </w:rPr>
-        <w:t xml:space="preserve"> by month &amp; year</w:t>
-      </w:r>
-      <w:r>
-        <w:rPr>
-          <w:rFonts w:ascii="Times New Roman" w:eastAsia="Times New Roman" w:hAnsi="Times New Roman" w:cs="Times New Roman"/>
-          <w:sz w:val="24"/>
-          <w:szCs w:val="24"/>
-        </w:rPr>
-        <w:t xml:space="preserve"> would be calculated using Map Reduce and minimum fare by month &amp; year</w:t>
-      </w:r>
-      <w:r>
-        <w:rPr>
-          <w:rFonts w:ascii="Times New Roman" w:eastAsia="Times New Roman" w:hAnsi="Times New Roman" w:cs="Times New Roman"/>
-          <w:sz w:val="24"/>
-          <w:szCs w:val="24"/>
-        </w:rPr>
-        <w:t xml:space="preserve"> </w:t>
-      </w:r>
-      <w:r>
-        <w:rPr>
-          <w:rFonts w:ascii="Times New Roman" w:eastAsia="Times New Roman" w:hAnsi="Times New Roman" w:cs="Times New Roman"/>
-          <w:sz w:val="24"/>
-          <w:szCs w:val="24"/>
-        </w:rPr>
-        <w:t>would be calculated using MPI for taxi trip records</w:t>
-      </w:r>
-      <w:r>
-        <w:rPr>
-          <w:rFonts w:ascii="Times New Roman" w:eastAsia="Times New Roman" w:hAnsi="Times New Roman" w:cs="Times New Roman"/>
-          <w:sz w:val="24"/>
-          <w:szCs w:val="24"/>
-        </w:rPr>
-        <w:t xml:space="preserve"> data collected by New York’s Taxi and Limousine commission</w:t>
-      </w:r>
-      <w:r>
-        <w:rPr>
-          <w:rFonts w:ascii="Times New Roman" w:eastAsia="Times New Roman" w:hAnsi="Times New Roman" w:cs="Times New Roman"/>
-          <w:sz w:val="24"/>
-          <w:szCs w:val="24"/>
-        </w:rPr>
-        <w:t>.</w:t>
-      </w:r>
-      <w:r>
-        <w:rPr>
-          <w:rFonts w:ascii="Times New Roman" w:eastAsia="Times New Roman" w:hAnsi="Times New Roman" w:cs="Times New Roman"/>
-          <w:sz w:val="24"/>
-          <w:szCs w:val="24"/>
-        </w:rPr>
-        <w:t xml:space="preserve"> The choice of maximum and minimum values </w:t>
-      </w:r>
-      <w:r>
-        <w:rPr>
-          <w:rFonts w:ascii="Times New Roman" w:eastAsia="Times New Roman" w:hAnsi="Times New Roman" w:cs="Times New Roman"/>
-          <w:sz w:val="24"/>
-          <w:szCs w:val="24"/>
-        </w:rPr>
-        <w:t>by month &amp; year</w:t>
-      </w:r>
-      <w:r>
-        <w:rPr>
-          <w:rFonts w:ascii="Times New Roman" w:eastAsia="Times New Roman" w:hAnsi="Times New Roman" w:cs="Times New Roman"/>
-          <w:sz w:val="24"/>
-          <w:szCs w:val="24"/>
-        </w:rPr>
-        <w:t xml:space="preserve"> was based on the fact that </w:t>
+        <w:t xml:space="preserve">For the proposed work, minimum and maximum fare values by month &amp; year would be calculated using Map Reduce and minimum fare by month &amp; year would be calculated using MPI for taxi trip records data collected by New York’s Taxi and Limousine commission. The choice of maximum and minimum values by month &amp; year was based on the fact that </w:t>
       </w:r>
       <w:r>
         <w:rPr>
@@ -336,18 +264,6 @@
         </w:rPr>
         <w:t>has been presented.</w:t>
       </w:r>
-    </w:p>
-    <w:p>
-      <w:pPr>
-        <w:spacing w:after="0" w:line="360" w:lineRule="auto"/>
-        <w:ind w:left="360" w:firstLine="360"/>
-        <w:jc w:val="both"/>
-        <w:rPr>
-          <w:rFonts w:ascii="Times New Roman" w:eastAsia="Times New Roman" w:hAnsi="Times New Roman" w:cs="Times New Roman"/>
-          <w:sz w:val="24"/>
-          <w:szCs w:val="24"/>
-        </w:rPr>
-      </w:pPr>
     </w:p>
     <w:p>
       <w:pPr>
@@ -375,8 +291,8 @@
     </w:p>
     <w:p>
       <w:pPr>
-        <w:pStyle w:val="ListParagraph"/>
         <w:spacing w:after="0" w:line="360" w:lineRule="auto"/>
+        <w:ind w:left="360" w:firstLine="360"/>
         <w:jc w:val="both"/>
         <w:rPr>
           <w:rFonts w:ascii="Times New Roman" w:eastAsia="Times New Roman" w:hAnsi="Times New Roman" w:cs="Times New Roman"/>
@@ -384,6 +300,223 @@
           <w:szCs w:val="24"/>
         </w:rPr>
       </w:pPr>
+      <w:r>
+        <w:rPr>
+          <w:rFonts w:ascii="Times New Roman" w:eastAsia="Times New Roman" w:hAnsi="Times New Roman" w:cs="Times New Roman"/>
+          <w:sz w:val="24"/>
+          <w:szCs w:val="24"/>
+        </w:rPr>
+        <w:t xml:space="preserve">It is a </w:t>
+      </w:r>
+      <w:r>
+        <w:rPr>
+          <w:rFonts w:ascii="Times New Roman" w:eastAsia="Times New Roman" w:hAnsi="Times New Roman" w:cs="Times New Roman"/>
+          <w:sz w:val="24"/>
+          <w:szCs w:val="24"/>
+        </w:rPr>
+        <w:t>well-established</w:t>
+      </w:r>
+      <w:r>
+        <w:rPr>
+          <w:rFonts w:ascii="Times New Roman" w:eastAsia="Times New Roman" w:hAnsi="Times New Roman" w:cs="Times New Roman"/>
+          <w:sz w:val="24"/>
+          <w:szCs w:val="24"/>
+        </w:rPr>
+        <w:t xml:space="preserve"> fact that Map Reduce </w:t>
+      </w:r>
+      <w:r>
+        <w:rPr>
+          <w:rFonts w:ascii="Times New Roman" w:eastAsia="Times New Roman" w:hAnsi="Times New Roman" w:cs="Times New Roman"/>
+          <w:sz w:val="24"/>
+          <w:szCs w:val="24"/>
+        </w:rPr>
+        <w:t>finds application in the</w:t>
+      </w:r>
+      <w:r>
+        <w:rPr>
+          <w:rFonts w:ascii="Times New Roman" w:eastAsia="Times New Roman" w:hAnsi="Times New Roman" w:cs="Times New Roman"/>
+          <w:sz w:val="24"/>
+          <w:szCs w:val="24"/>
+        </w:rPr>
+        <w:t xml:space="preserve"> business community while MPI </w:t>
+      </w:r>
+      <w:r>
+        <w:rPr>
+          <w:rFonts w:ascii="Times New Roman" w:eastAsia="Times New Roman" w:hAnsi="Times New Roman" w:cs="Times New Roman"/>
+          <w:sz w:val="24"/>
+          <w:szCs w:val="24"/>
+        </w:rPr>
+        <w:t xml:space="preserve">has been used more by </w:t>
+      </w:r>
+      <w:r>
+        <w:rPr>
+          <w:rFonts w:ascii="Times New Roman" w:eastAsia="Times New Roman" w:hAnsi="Times New Roman" w:cs="Times New Roman"/>
+          <w:sz w:val="24"/>
+          <w:szCs w:val="24"/>
+        </w:rPr>
+        <w:t>research community</w:t>
+      </w:r>
+      <w:r>
+        <w:rPr>
+          <w:rFonts w:ascii="Times New Roman" w:eastAsia="Times New Roman" w:hAnsi="Times New Roman" w:cs="Times New Roman"/>
+          <w:sz w:val="24"/>
+          <w:szCs w:val="24"/>
+        </w:rPr>
+        <w:t xml:space="preserve">. There many available implementations </w:t>
+      </w:r>
+      <w:r>
+        <w:rPr>
+          <w:rFonts w:ascii="Times New Roman" w:eastAsia="Times New Roman" w:hAnsi="Times New Roman" w:cs="Times New Roman"/>
+          <w:sz w:val="24"/>
+          <w:szCs w:val="24"/>
+        </w:rPr>
+        <w:lastRenderedPageBreak/>
+        <w:t>of both the technolog</w:t>
+      </w:r>
+      <w:r>
+        <w:rPr>
+          <w:rFonts w:ascii="Times New Roman" w:eastAsia="Times New Roman" w:hAnsi="Times New Roman" w:cs="Times New Roman"/>
+          <w:sz w:val="24"/>
+          <w:szCs w:val="24"/>
+        </w:rPr>
+        <w:t xml:space="preserve">ies to choose from. For instance, available MPI implementations are Open MPI, Boost MPI, MPICH, and others, while available Map Reduce implementations are Apache Hadoop, MongoDB (the database has built-in map reduce framework.), </w:t>
+      </w:r>
+      <w:proofErr w:type="spellStart"/>
+      <w:r>
+        <w:rPr>
+          <w:rFonts w:ascii="Times New Roman" w:eastAsia="Times New Roman" w:hAnsi="Times New Roman" w:cs="Times New Roman"/>
+          <w:sz w:val="24"/>
+          <w:szCs w:val="24"/>
+        </w:rPr>
+        <w:t>Clusterpoint</w:t>
+      </w:r>
+      <w:proofErr w:type="spellEnd"/>
+      <w:r>
+        <w:rPr>
+          <w:rFonts w:ascii="Times New Roman" w:eastAsia="Times New Roman" w:hAnsi="Times New Roman" w:cs="Times New Roman"/>
+          <w:sz w:val="24"/>
+          <w:szCs w:val="24"/>
+        </w:rPr>
+        <w:t xml:space="preserve"> XML</w:t>
+      </w:r>
+      <w:r>
+        <w:rPr>
+          <w:rFonts w:ascii="Times New Roman" w:eastAsia="Times New Roman" w:hAnsi="Times New Roman" w:cs="Times New Roman"/>
+          <w:sz w:val="24"/>
+          <w:szCs w:val="24"/>
+        </w:rPr>
+        <w:t xml:space="preserve"> (another database having built-in map reduce support), and others. </w:t>
+      </w:r>
+    </w:p>
+    <w:p>
+      <w:pPr>
+        <w:spacing w:after="0" w:line="360" w:lineRule="auto"/>
+        <w:ind w:left="360" w:firstLine="360"/>
+        <w:jc w:val="both"/>
+        <w:rPr>
+          <w:rFonts w:ascii="Times New Roman" w:eastAsia="Times New Roman" w:hAnsi="Times New Roman" w:cs="Times New Roman"/>
+          <w:sz w:val="24"/>
+          <w:szCs w:val="24"/>
+        </w:rPr>
+      </w:pPr>
+      <w:r>
+        <w:rPr>
+          <w:rFonts w:ascii="Times New Roman" w:eastAsia="Times New Roman" w:hAnsi="Times New Roman" w:cs="Times New Roman"/>
+          <w:sz w:val="24"/>
+          <w:szCs w:val="24"/>
+        </w:rPr>
+        <w:t xml:space="preserve">The choice of implementation for MPI was MPICH since it was available on SHARCNET consortium and does not require any setup. For Map Reduce, MongoDB itself recommends </w:t>
+      </w:r>
+      <w:r>
+        <w:rPr>
+          <w:rFonts w:ascii="Times New Roman" w:eastAsia="Times New Roman" w:hAnsi="Times New Roman" w:cs="Times New Roman"/>
+          <w:sz w:val="24"/>
+          <w:szCs w:val="24"/>
+        </w:rPr>
+        <w:t>using</w:t>
+      </w:r>
+      <w:r>
+        <w:rPr>
+          <w:rFonts w:ascii="Times New Roman" w:eastAsia="Times New Roman" w:hAnsi="Times New Roman" w:cs="Times New Roman"/>
+          <w:sz w:val="24"/>
+          <w:szCs w:val="24"/>
+        </w:rPr>
+        <w:t xml:space="preserve"> Apache Hadoop Map Reduce if Apache Hadoop is used as a sink or</w:t>
+      </w:r>
+      <w:r>
+        <w:rPr>
+          <w:rFonts w:ascii="Times New Roman" w:eastAsia="Times New Roman" w:hAnsi="Times New Roman" w:cs="Times New Roman"/>
+          <w:sz w:val="24"/>
+          <w:szCs w:val="24"/>
+        </w:rPr>
+        <w:t xml:space="preserve"> to</w:t>
+      </w:r>
+      <w:r>
+        <w:rPr>
+          <w:rFonts w:ascii="Times New Roman" w:eastAsia="Times New Roman" w:hAnsi="Times New Roman" w:cs="Times New Roman"/>
+          <w:sz w:val="24"/>
+          <w:szCs w:val="24"/>
+        </w:rPr>
+        <w:t xml:space="preserve"> </w:t>
+      </w:r>
+      <w:r>
+        <w:rPr>
+          <w:rFonts w:ascii="Times New Roman" w:eastAsia="Times New Roman" w:hAnsi="Times New Roman" w:cs="Times New Roman"/>
+          <w:sz w:val="24"/>
+          <w:szCs w:val="24"/>
+        </w:rPr>
+        <w:t>use its new aggregation framework otherwise</w:t>
+      </w:r>
+      <w:r>
+        <w:rPr>
+          <w:rFonts w:ascii="Times New Roman" w:eastAsia="Times New Roman" w:hAnsi="Times New Roman" w:cs="Times New Roman"/>
+          <w:sz w:val="24"/>
+          <w:szCs w:val="24"/>
+        </w:rPr>
+        <w:t xml:space="preserve"> and website for </w:t>
+      </w:r>
+      <w:proofErr w:type="spellStart"/>
+      <w:r>
+        <w:rPr>
+          <w:rFonts w:ascii="Times New Roman" w:eastAsia="Times New Roman" w:hAnsi="Times New Roman" w:cs="Times New Roman"/>
+          <w:sz w:val="24"/>
+          <w:szCs w:val="24"/>
+        </w:rPr>
+        <w:t>Clusterpoint</w:t>
+      </w:r>
+      <w:proofErr w:type="spellEnd"/>
+      <w:r>
+        <w:rPr>
+          <w:rFonts w:ascii="Times New Roman" w:eastAsia="Times New Roman" w:hAnsi="Times New Roman" w:cs="Times New Roman"/>
+          <w:sz w:val="24"/>
+          <w:szCs w:val="24"/>
+        </w:rPr>
+        <w:t xml:space="preserve"> is not operational any longer. Thus, leaving us with only one solution for Map Reduce, i.e.</w:t>
+      </w:r>
+      <w:r>
+        <w:rPr>
+          <w:rFonts w:ascii="Times New Roman" w:eastAsia="Times New Roman" w:hAnsi="Times New Roman" w:cs="Times New Roman"/>
+          <w:sz w:val="24"/>
+          <w:szCs w:val="24"/>
+        </w:rPr>
+        <w:t xml:space="preserve"> </w:t>
+      </w:r>
+      <w:r>
+        <w:rPr>
+          <w:rFonts w:ascii="Times New Roman" w:eastAsia="Times New Roman" w:hAnsi="Times New Roman" w:cs="Times New Roman"/>
+          <w:sz w:val="24"/>
+          <w:szCs w:val="24"/>
+        </w:rPr>
+        <w:t xml:space="preserve"> </w:t>
+      </w:r>
+      <w:r>
+        <w:rPr>
+          <w:rFonts w:ascii="Times New Roman" w:eastAsia="Times New Roman" w:hAnsi="Times New Roman" w:cs="Times New Roman"/>
+          <w:sz w:val="24"/>
+          <w:szCs w:val="24"/>
+        </w:rPr>
+        <w:t>Apache Hadoop.</w:t>
+      </w:r>
     </w:p>
     <w:p>
       <w:pPr>
@@ -406,14 +539,13 @@
           <w:sz w:val="24"/>
           <w:szCs w:val="24"/>
         </w:rPr>
-        <w:lastRenderedPageBreak/>
         <w:t>Problem Definition</w:t>
       </w:r>
     </w:p>
     <w:p>
       <w:pPr>
         <w:spacing w:after="0" w:line="360" w:lineRule="auto"/>
-        <w:ind w:left="360"/>
+        <w:ind w:left="360" w:firstLine="360"/>
         <w:jc w:val="both"/>
         <w:rPr>
           <w:rFonts w:ascii="Times New Roman" w:eastAsia="Times New Roman" w:hAnsi="Times New Roman" w:cs="Times New Roman"/>
@@ -651,7 +783,16 @@
           <w:sz w:val="24"/>
           <w:szCs w:val="24"/>
         </w:rPr>
-        <w:t>The only difference in regards with Approach</w:t>
+        <w:t xml:space="preserve">The </w:t>
+      </w:r>
+      <w:r>
+        <w:rPr>
+          <w:rFonts w:ascii="Times New Roman" w:eastAsia="Times New Roman" w:hAnsi="Times New Roman" w:cs="Times New Roman"/>
+          <w:sz w:val="24"/>
+          <w:szCs w:val="24"/>
+        </w:rPr>
+        <w:lastRenderedPageBreak/>
+        <w:t>only difference in regards with Approach</w:t>
       </w:r>
       <w:r>
         <w:rPr>
@@ -818,7 +959,7 @@
           <w:numId w:val="4"/>
         </w:numPr>
         <w:spacing w:after="0" w:line="360" w:lineRule="auto"/>
-        <w:ind w:left="360"/>
+        <w:ind w:left="720"/>
         <w:jc w:val="both"/>
         <w:rPr>
           <w:rFonts w:ascii="Times New Roman" w:eastAsia="Times New Roman" w:hAnsi="Times New Roman" w:cs="Times New Roman"/>
@@ -832,7 +973,6 @@
           <w:sz w:val="24"/>
           <w:szCs w:val="24"/>
         </w:rPr>
-        <w:lastRenderedPageBreak/>
         <w:t>Map Reduce:</w:t>
       </w:r>
       <w:r>
@@ -924,6 +1064,7 @@
           <w:numId w:val="2"/>
         </w:numPr>
         <w:spacing w:after="0" w:line="360" w:lineRule="auto"/>
+        <w:ind w:left="1080"/>
         <w:jc w:val="both"/>
         <w:rPr>
           <w:rFonts w:ascii="Times New Roman" w:eastAsia="Times New Roman" w:hAnsi="Times New Roman" w:cs="Times New Roman"/>
@@ -1028,6 +1169,7 @@
           <w:numId w:val="2"/>
         </w:numPr>
         <w:spacing w:after="0" w:line="360" w:lineRule="auto"/>
+        <w:ind w:left="1080"/>
         <w:jc w:val="both"/>
         <w:rPr>
           <w:rFonts w:ascii="Times New Roman" w:eastAsia="Times New Roman" w:hAnsi="Times New Roman" w:cs="Times New Roman"/>
@@ -1052,6 +1194,7 @@
           <w:numId w:val="2"/>
         </w:numPr>
         <w:spacing w:after="0" w:line="360" w:lineRule="auto"/>
+        <w:ind w:left="1080"/>
         <w:jc w:val="both"/>
         <w:rPr>
           <w:rFonts w:ascii="Times New Roman" w:eastAsia="Times New Roman" w:hAnsi="Times New Roman" w:cs="Times New Roman"/>
@@ -1065,7 +1208,72 @@
           <w:sz w:val="24"/>
           <w:szCs w:val="24"/>
         </w:rPr>
-        <w:t>Optimal compression format: Data transmission using intermediate stages like between Mapper and Reducer tasks occur by re-writing output of the Mapper onto disk. Since, disk operations are 300 times slower than the main memory operations, compressing the data during intermediate stages may save both space and time. Since, data needs to be retrievable even after selecting only a portion of the compressed data. It becomes essential to compress using only splittable compressing techniques like LZO, bzip2, or snappy. Hence, for the given work we wish to test the optimal compression format for no compressing vs snappy compression technique.</w:t>
+        <w:t xml:space="preserve">Optimal compression format: Data transmission using intermediate stages like between Mapper and Reducer tasks occur by re-writing output of the Mapper onto disk. Since, </w:t>
+      </w:r>
+      <w:r>
+        <w:rPr>
+          <w:rFonts w:ascii="Times New Roman" w:eastAsia="Times New Roman" w:hAnsi="Times New Roman" w:cs="Times New Roman"/>
+          <w:sz w:val="24"/>
+          <w:szCs w:val="24"/>
+        </w:rPr>
+        <w:lastRenderedPageBreak/>
+        <w:t>disk operations are 300 times slower than the main memory operations, compressing the data during intermediate stages may save both space and time. Since, data needs to be retrievable even after selecting only a portion of the compressed data. It becomes essential to compress using only splittable compressing techniques like LZO, bzip2, or snappy. Hence, for the given work we wish to test the optimal compression format for no compressing vs snappy compression technique.</w:t>
+      </w:r>
+    </w:p>
+    <w:p>
+      <w:pPr>
+        <w:spacing w:after="0" w:line="360" w:lineRule="auto"/>
+        <w:ind w:left="360"/>
+        <w:jc w:val="both"/>
+        <w:rPr>
+          <w:rFonts w:ascii="Times New Roman" w:eastAsia="Times New Roman" w:hAnsi="Times New Roman" w:cs="Times New Roman"/>
+          <w:sz w:val="24"/>
+          <w:szCs w:val="24"/>
+        </w:rPr>
+      </w:pPr>
+    </w:p>
+    <w:p>
+      <w:pPr>
+        <w:spacing w:after="0" w:line="360" w:lineRule="auto"/>
+        <w:ind w:left="360"/>
+        <w:jc w:val="both"/>
+        <w:rPr>
+          <w:rFonts w:ascii="Times New Roman" w:eastAsia="Times New Roman" w:hAnsi="Times New Roman" w:cs="Times New Roman"/>
+          <w:sz w:val="24"/>
+          <w:szCs w:val="24"/>
+        </w:rPr>
+      </w:pPr>
+      <w:r>
+        <w:rPr>
+          <w:rFonts w:ascii="Times New Roman" w:eastAsia="Times New Roman" w:hAnsi="Times New Roman" w:cs="Times New Roman"/>
+          <w:sz w:val="24"/>
+          <w:szCs w:val="24"/>
+        </w:rPr>
+        <w:t xml:space="preserve">The parameters for comparison </w:t>
+      </w:r>
+      <w:r>
+        <w:rPr>
+          <w:rFonts w:ascii="Times New Roman" w:eastAsia="Times New Roman" w:hAnsi="Times New Roman" w:cs="Times New Roman"/>
+          <w:sz w:val="24"/>
+          <w:szCs w:val="24"/>
+        </w:rPr>
+        <w:t xml:space="preserve">for the above technologies are </w:t>
+      </w:r>
+      <w:r>
+        <w:rPr>
+          <w:rFonts w:ascii="Times New Roman" w:eastAsia="Times New Roman" w:hAnsi="Times New Roman" w:cs="Times New Roman"/>
+          <w:sz w:val="24"/>
+          <w:szCs w:val="24"/>
+        </w:rPr>
+        <w:t>wall clock</w:t>
+      </w:r>
+      <w:r>
+        <w:rPr>
+          <w:rFonts w:ascii="Times New Roman" w:eastAsia="Times New Roman" w:hAnsi="Times New Roman" w:cs="Times New Roman"/>
+          <w:sz w:val="24"/>
+          <w:szCs w:val="24"/>
+        </w:rPr>
+        <w:t xml:space="preserve"> time for completion and amount of data written to disk during intermediate stages (only for Map Reduce).</w:t>
       </w:r>
     </w:p>
     <w:p>
@@ -1109,7 +1317,6 @@
           <w:sz w:val="24"/>
           <w:szCs w:val="24"/>
         </w:rPr>
-        <w:lastRenderedPageBreak/>
         <w:t xml:space="preserve">To serve the purpose of the given work, taxi trip record dataset from New York’s </w:t>
       </w:r>
       <w:r>
@@ -1277,6 +1484,7 @@
       <w:pPr>
         <w:pStyle w:val="ListParagraph"/>
         <w:spacing w:after="0" w:line="360" w:lineRule="auto"/>
+        <w:ind w:firstLine="720"/>
         <w:jc w:val="both"/>
         <w:rPr>
           <w:rFonts w:ascii="Times New Roman" w:eastAsia="Times New Roman" w:hAnsi="Times New Roman" w:cs="Times New Roman"/>
@@ -1387,6 +1595,658 @@
           <w:szCs w:val="24"/>
         </w:rPr>
         <w:t>and debugging networking skills.</w:t>
+      </w:r>
+    </w:p>
+    <w:p>
+      <w:pPr>
+        <w:pStyle w:val="ListParagraph"/>
+        <w:spacing w:after="0" w:line="360" w:lineRule="auto"/>
+        <w:ind w:firstLine="720"/>
+        <w:jc w:val="both"/>
+        <w:rPr>
+          <w:rFonts w:ascii="Times New Roman" w:eastAsia="Times New Roman" w:hAnsi="Times New Roman" w:cs="Times New Roman"/>
+          <w:sz w:val="24"/>
+          <w:szCs w:val="24"/>
+        </w:rPr>
+      </w:pPr>
+      <w:r>
+        <w:rPr>
+          <w:rFonts w:ascii="Times New Roman" w:eastAsia="Times New Roman" w:hAnsi="Times New Roman" w:cs="Times New Roman"/>
+          <w:sz w:val="24"/>
+          <w:szCs w:val="24"/>
+        </w:rPr>
+        <w:t>For the proposed work, so far following issues have been encountered and few which have been solved:</w:t>
+      </w:r>
+    </w:p>
+    <w:p>
+      <w:pPr>
+        <w:pStyle w:val="ListParagraph"/>
+        <w:spacing w:after="0" w:line="360" w:lineRule="auto"/>
+        <w:ind w:firstLine="720"/>
+        <w:jc w:val="both"/>
+        <w:rPr>
+          <w:rFonts w:ascii="Times New Roman" w:eastAsia="Times New Roman" w:hAnsi="Times New Roman" w:cs="Times New Roman"/>
+          <w:sz w:val="24"/>
+          <w:szCs w:val="24"/>
+        </w:rPr>
+      </w:pPr>
+      <w:r>
+        <w:rPr>
+          <w:rFonts w:ascii="Times New Roman" w:eastAsia="Times New Roman" w:hAnsi="Times New Roman" w:cs="Times New Roman"/>
+          <w:sz w:val="24"/>
+          <w:szCs w:val="24"/>
+        </w:rPr>
+        <w:t>For Map Reduce:</w:t>
+      </w:r>
+    </w:p>
+    <w:p>
+      <w:pPr>
+        <w:pStyle w:val="ListParagraph"/>
+        <w:numPr>
+          <w:ilvl w:val="0"/>
+          <w:numId w:val="5"/>
+        </w:numPr>
+        <w:spacing w:after="0" w:line="360" w:lineRule="auto"/>
+        <w:jc w:val="both"/>
+        <w:rPr>
+          <w:rFonts w:ascii="Times New Roman" w:eastAsia="Times New Roman" w:hAnsi="Times New Roman" w:cs="Times New Roman"/>
+          <w:sz w:val="24"/>
+          <w:szCs w:val="24"/>
+        </w:rPr>
+      </w:pPr>
+      <w:r>
+        <w:rPr>
+          <w:rFonts w:ascii="Times New Roman" w:eastAsia="Times New Roman" w:hAnsi="Times New Roman" w:cs="Times New Roman"/>
+          <w:sz w:val="24"/>
+          <w:szCs w:val="24"/>
+        </w:rPr>
+        <w:lastRenderedPageBreak/>
+        <w:t>Oracle Java version problem: Apache Hadoop build process displayed error because Java 9 removed the activation package as a part of its main release. Initially, the problem was solved by using JAVA_OPTS as -</w:t>
+      </w:r>
+      <w:proofErr w:type="spellStart"/>
+      <w:proofErr w:type="gramStart"/>
+      <w:r>
+        <w:rPr>
+          <w:rFonts w:ascii="Times New Roman" w:eastAsia="Times New Roman" w:hAnsi="Times New Roman" w:cs="Times New Roman"/>
+          <w:sz w:val="24"/>
+          <w:szCs w:val="24"/>
+        </w:rPr>
+        <w:t>D.javax</w:t>
+      </w:r>
+      <w:proofErr w:type="gramEnd"/>
+      <w:r>
+        <w:rPr>
+          <w:rFonts w:ascii="Times New Roman" w:eastAsia="Times New Roman" w:hAnsi="Times New Roman" w:cs="Times New Roman"/>
+          <w:sz w:val="24"/>
+          <w:szCs w:val="24"/>
+        </w:rPr>
+        <w:t>.activation</w:t>
+      </w:r>
+      <w:proofErr w:type="spellEnd"/>
+      <w:r>
+        <w:rPr>
+          <w:rFonts w:ascii="Times New Roman" w:eastAsia="Times New Roman" w:hAnsi="Times New Roman" w:cs="Times New Roman"/>
+          <w:sz w:val="24"/>
+          <w:szCs w:val="24"/>
+        </w:rPr>
+        <w:t xml:space="preserve">. However, later due to consideration of issues of the same package for running the software, Java 9 was degraded to Java 8. </w:t>
+      </w:r>
+    </w:p>
+    <w:p>
+      <w:pPr>
+        <w:pStyle w:val="ListParagraph"/>
+        <w:numPr>
+          <w:ilvl w:val="0"/>
+          <w:numId w:val="5"/>
+        </w:numPr>
+        <w:spacing w:after="0" w:line="360" w:lineRule="auto"/>
+        <w:jc w:val="both"/>
+        <w:rPr>
+          <w:rFonts w:ascii="Times New Roman" w:eastAsia="Times New Roman" w:hAnsi="Times New Roman" w:cs="Times New Roman"/>
+          <w:sz w:val="24"/>
+          <w:szCs w:val="24"/>
+        </w:rPr>
+      </w:pPr>
+      <w:r>
+        <w:rPr>
+          <w:rFonts w:ascii="Times New Roman" w:eastAsia="Times New Roman" w:hAnsi="Times New Roman" w:cs="Times New Roman"/>
+          <w:sz w:val="24"/>
+          <w:szCs w:val="24"/>
+        </w:rPr>
+        <w:t xml:space="preserve">Compression Library Issues: There were issues encountered during the build process of Snappy library support with Apache Hadoop build on Windows 10. This was solved by custom building the snappy library using Microsoft Visio. However, the build errors with snappy still prevailed. Finally, the system was shifted to Linux Mint for hosting the Apache Hadoop solution. This worked well and passed the initial debugging tests for the </w:t>
+      </w:r>
+      <w:r>
+        <w:rPr>
+          <w:rFonts w:ascii="Times New Roman" w:eastAsia="Times New Roman" w:hAnsi="Times New Roman" w:cs="Times New Roman"/>
+          <w:sz w:val="24"/>
+          <w:szCs w:val="24"/>
+        </w:rPr>
+        <w:t>s</w:t>
+      </w:r>
+      <w:r>
+        <w:rPr>
+          <w:rFonts w:ascii="Times New Roman" w:eastAsia="Times New Roman" w:hAnsi="Times New Roman" w:cs="Times New Roman"/>
+          <w:sz w:val="24"/>
+          <w:szCs w:val="24"/>
+        </w:rPr>
+        <w:t xml:space="preserve">nappy library and has not given any warnings or errors related to Snappy library for </w:t>
+      </w:r>
+      <w:r>
+        <w:rPr>
+          <w:rFonts w:ascii="Times New Roman" w:eastAsia="Times New Roman" w:hAnsi="Times New Roman" w:cs="Times New Roman"/>
+          <w:sz w:val="24"/>
+          <w:szCs w:val="24"/>
+        </w:rPr>
+        <w:t>four</w:t>
+      </w:r>
+      <w:r>
+        <w:rPr>
+          <w:rFonts w:ascii="Times New Roman" w:eastAsia="Times New Roman" w:hAnsi="Times New Roman" w:cs="Times New Roman"/>
+          <w:sz w:val="24"/>
+          <w:szCs w:val="24"/>
+        </w:rPr>
+        <w:t xml:space="preserve"> Map Reduce job tests. These tests were carried out using Map Reduce standard word count program.</w:t>
+      </w:r>
+    </w:p>
+    <w:p>
+      <w:pPr>
+        <w:pStyle w:val="ListParagraph"/>
+        <w:numPr>
+          <w:ilvl w:val="0"/>
+          <w:numId w:val="5"/>
+        </w:numPr>
+        <w:spacing w:after="0" w:line="360" w:lineRule="auto"/>
+        <w:jc w:val="both"/>
+        <w:rPr>
+          <w:rFonts w:ascii="Times New Roman" w:eastAsia="Times New Roman" w:hAnsi="Times New Roman" w:cs="Times New Roman"/>
+          <w:sz w:val="24"/>
+          <w:szCs w:val="24"/>
+        </w:rPr>
+      </w:pPr>
+      <w:r>
+        <w:rPr>
+          <w:rFonts w:ascii="Times New Roman" w:eastAsia="Times New Roman" w:hAnsi="Times New Roman" w:cs="Times New Roman"/>
+          <w:sz w:val="24"/>
+          <w:szCs w:val="24"/>
+        </w:rPr>
+        <w:t xml:space="preserve">Memory issues: Virtual memory limit issues had been encountered while performing Map Reduce on relatively small data of 700 MB. The culprit was identified </w:t>
+      </w:r>
+      <w:r>
+        <w:rPr>
+          <w:rFonts w:ascii="Times New Roman" w:eastAsia="Times New Roman" w:hAnsi="Times New Roman" w:cs="Times New Roman"/>
+          <w:sz w:val="24"/>
+          <w:szCs w:val="24"/>
+        </w:rPr>
+        <w:t>to be a YARN policy</w:t>
+      </w:r>
+      <w:r>
+        <w:rPr>
+          <w:rFonts w:ascii="Times New Roman" w:eastAsia="Times New Roman" w:hAnsi="Times New Roman" w:cs="Times New Roman"/>
+          <w:sz w:val="24"/>
+          <w:szCs w:val="24"/>
+        </w:rPr>
+        <w:t xml:space="preserve">. YARN does not allow virtual memory to exceed the size of main memory reserved. This was handled by suppressing the test of virtual memory calculation by setting the </w:t>
+      </w:r>
+      <w:r>
+        <w:rPr>
+          <w:rFonts w:ascii="Times New Roman" w:eastAsia="Times New Roman" w:hAnsi="Times New Roman" w:cs="Times New Roman"/>
+          <w:sz w:val="24"/>
+          <w:szCs w:val="24"/>
+        </w:rPr>
+        <w:t>“</w:t>
+      </w:r>
+      <w:proofErr w:type="spellStart"/>
+      <w:proofErr w:type="gramStart"/>
+      <w:r>
+        <w:rPr>
+          <w:rFonts w:ascii="Times New Roman" w:eastAsia="Times New Roman" w:hAnsi="Times New Roman" w:cs="Times New Roman"/>
+          <w:sz w:val="24"/>
+          <w:szCs w:val="24"/>
+        </w:rPr>
+        <w:t>yarn.nodemanager</w:t>
+      </w:r>
+      <w:proofErr w:type="gramEnd"/>
+      <w:r>
+        <w:rPr>
+          <w:rFonts w:ascii="Times New Roman" w:eastAsia="Times New Roman" w:hAnsi="Times New Roman" w:cs="Times New Roman"/>
+          <w:sz w:val="24"/>
+          <w:szCs w:val="24"/>
+        </w:rPr>
+        <w:t>.vmem</w:t>
+      </w:r>
+      <w:proofErr w:type="spellEnd"/>
+      <w:r>
+        <w:rPr>
+          <w:rFonts w:ascii="Times New Roman" w:eastAsia="Times New Roman" w:hAnsi="Times New Roman" w:cs="Times New Roman"/>
+          <w:sz w:val="24"/>
+          <w:szCs w:val="24"/>
+        </w:rPr>
+        <w:t>-check-enabled</w:t>
+      </w:r>
+      <w:r>
+        <w:rPr>
+          <w:rFonts w:ascii="Times New Roman" w:eastAsia="Times New Roman" w:hAnsi="Times New Roman" w:cs="Times New Roman"/>
+          <w:sz w:val="24"/>
+          <w:szCs w:val="24"/>
+        </w:rPr>
+        <w:t xml:space="preserve">” flag as false. </w:t>
+      </w:r>
+      <w:r>
+        <w:rPr>
+          <w:rFonts w:ascii="Times New Roman" w:eastAsia="Times New Roman" w:hAnsi="Times New Roman" w:cs="Times New Roman"/>
+          <w:sz w:val="24"/>
+          <w:szCs w:val="24"/>
+        </w:rPr>
+        <w:t>This is because it was found that enough virtual memory is available (The system has a swap space of 8GB of which less than 3GB was utilized as found using the “top” command and confirmed using “</w:t>
+      </w:r>
+      <w:proofErr w:type="spellStart"/>
+      <w:r>
+        <w:rPr>
+          <w:rFonts w:ascii="Times New Roman" w:eastAsia="Times New Roman" w:hAnsi="Times New Roman" w:cs="Times New Roman"/>
+          <w:sz w:val="24"/>
+          <w:szCs w:val="24"/>
+        </w:rPr>
+        <w:t>VmStat</w:t>
+      </w:r>
+      <w:proofErr w:type="spellEnd"/>
+      <w:r>
+        <w:rPr>
+          <w:rFonts w:ascii="Times New Roman" w:eastAsia="Times New Roman" w:hAnsi="Times New Roman" w:cs="Times New Roman"/>
+          <w:sz w:val="24"/>
+          <w:szCs w:val="24"/>
+        </w:rPr>
+        <w:t>”).</w:t>
+      </w:r>
+      <w:r>
+        <w:rPr>
+          <w:rFonts w:ascii="Times New Roman" w:eastAsia="Times New Roman" w:hAnsi="Times New Roman" w:cs="Times New Roman"/>
+          <w:sz w:val="24"/>
+          <w:szCs w:val="24"/>
+        </w:rPr>
+        <w:t xml:space="preserve"> Another work around the same was found to be using</w:t>
+      </w:r>
+      <w:r>
+        <w:rPr>
+          <w:rFonts w:ascii="Times New Roman" w:eastAsia="Times New Roman" w:hAnsi="Times New Roman" w:cs="Times New Roman"/>
+          <w:sz w:val="24"/>
+          <w:szCs w:val="24"/>
+        </w:rPr>
+        <w:t xml:space="preserve"> the right value for</w:t>
+      </w:r>
+      <w:r>
+        <w:rPr>
+          <w:rFonts w:ascii="Times New Roman" w:eastAsia="Times New Roman" w:hAnsi="Times New Roman" w:cs="Times New Roman"/>
+          <w:sz w:val="24"/>
+          <w:szCs w:val="24"/>
+        </w:rPr>
+        <w:t xml:space="preserve"> </w:t>
+      </w:r>
+      <w:r>
+        <w:rPr>
+          <w:rFonts w:ascii="Times New Roman" w:eastAsia="Times New Roman" w:hAnsi="Times New Roman" w:cs="Times New Roman"/>
+          <w:sz w:val="24"/>
+          <w:szCs w:val="24"/>
+        </w:rPr>
+        <w:t>“</w:t>
+      </w:r>
+      <w:proofErr w:type="spellStart"/>
+      <w:proofErr w:type="gramStart"/>
+      <w:r>
+        <w:rPr>
+          <w:rFonts w:ascii="Times New Roman" w:eastAsia="Times New Roman" w:hAnsi="Times New Roman" w:cs="Times New Roman"/>
+          <w:sz w:val="24"/>
+          <w:szCs w:val="24"/>
+        </w:rPr>
+        <w:t>yarn.nodemanager</w:t>
+      </w:r>
+      <w:proofErr w:type="gramEnd"/>
+      <w:r>
+        <w:rPr>
+          <w:rFonts w:ascii="Times New Roman" w:eastAsia="Times New Roman" w:hAnsi="Times New Roman" w:cs="Times New Roman"/>
+          <w:sz w:val="24"/>
+          <w:szCs w:val="24"/>
+        </w:rPr>
+        <w:t>.vmem</w:t>
+      </w:r>
+      <w:proofErr w:type="spellEnd"/>
+      <w:r>
+        <w:rPr>
+          <w:rFonts w:ascii="Times New Roman" w:eastAsia="Times New Roman" w:hAnsi="Times New Roman" w:cs="Times New Roman"/>
+          <w:sz w:val="24"/>
+          <w:szCs w:val="24"/>
+        </w:rPr>
+        <w:t>-</w:t>
+      </w:r>
+      <w:proofErr w:type="spellStart"/>
+      <w:r>
+        <w:rPr>
+          <w:rFonts w:ascii="Times New Roman" w:eastAsia="Times New Roman" w:hAnsi="Times New Roman" w:cs="Times New Roman"/>
+          <w:sz w:val="24"/>
+          <w:szCs w:val="24"/>
+        </w:rPr>
+        <w:t>pmem</w:t>
+      </w:r>
+      <w:proofErr w:type="spellEnd"/>
+      <w:r>
+        <w:rPr>
+          <w:rFonts w:ascii="Times New Roman" w:eastAsia="Times New Roman" w:hAnsi="Times New Roman" w:cs="Times New Roman"/>
+          <w:sz w:val="24"/>
+          <w:szCs w:val="24"/>
+        </w:rPr>
+        <w:t>-ratio”</w:t>
+      </w:r>
+      <w:r>
+        <w:rPr>
+          <w:rFonts w:ascii="Times New Roman" w:eastAsia="Times New Roman" w:hAnsi="Times New Roman" w:cs="Times New Roman"/>
+          <w:sz w:val="24"/>
+          <w:szCs w:val="24"/>
+        </w:rPr>
+        <w:t xml:space="preserve">. It was identified that 2.1 usually works as the best estimate for </w:t>
+      </w:r>
+      <w:r>
+        <w:rPr>
+          <w:rFonts w:ascii="Times New Roman" w:eastAsia="Times New Roman" w:hAnsi="Times New Roman" w:cs="Times New Roman"/>
+          <w:sz w:val="24"/>
+          <w:szCs w:val="24"/>
+        </w:rPr>
+        <w:t>“</w:t>
+      </w:r>
+      <w:proofErr w:type="spellStart"/>
+      <w:proofErr w:type="gramStart"/>
+      <w:r>
+        <w:rPr>
+          <w:rFonts w:ascii="Times New Roman" w:eastAsia="Times New Roman" w:hAnsi="Times New Roman" w:cs="Times New Roman"/>
+          <w:sz w:val="24"/>
+          <w:szCs w:val="24"/>
+        </w:rPr>
+        <w:t>yarn.nodemanager</w:t>
+      </w:r>
+      <w:proofErr w:type="gramEnd"/>
+      <w:r>
+        <w:rPr>
+          <w:rFonts w:ascii="Times New Roman" w:eastAsia="Times New Roman" w:hAnsi="Times New Roman" w:cs="Times New Roman"/>
+          <w:sz w:val="24"/>
+          <w:szCs w:val="24"/>
+        </w:rPr>
+        <w:t>.vmem</w:t>
+      </w:r>
+      <w:proofErr w:type="spellEnd"/>
+      <w:r>
+        <w:rPr>
+          <w:rFonts w:ascii="Times New Roman" w:eastAsia="Times New Roman" w:hAnsi="Times New Roman" w:cs="Times New Roman"/>
+          <w:sz w:val="24"/>
+          <w:szCs w:val="24"/>
+        </w:rPr>
+        <w:t>-</w:t>
+      </w:r>
+      <w:proofErr w:type="spellStart"/>
+      <w:r>
+        <w:rPr>
+          <w:rFonts w:ascii="Times New Roman" w:eastAsia="Times New Roman" w:hAnsi="Times New Roman" w:cs="Times New Roman"/>
+          <w:sz w:val="24"/>
+          <w:szCs w:val="24"/>
+        </w:rPr>
+        <w:t>pmem</w:t>
+      </w:r>
+      <w:proofErr w:type="spellEnd"/>
+      <w:r>
+        <w:rPr>
+          <w:rFonts w:ascii="Times New Roman" w:eastAsia="Times New Roman" w:hAnsi="Times New Roman" w:cs="Times New Roman"/>
+          <w:sz w:val="24"/>
+          <w:szCs w:val="24"/>
+        </w:rPr>
+        <w:t>-ratio”</w:t>
+      </w:r>
+      <w:r>
+        <w:rPr>
+          <w:rFonts w:ascii="Times New Roman" w:eastAsia="Times New Roman" w:hAnsi="Times New Roman" w:cs="Times New Roman"/>
+          <w:sz w:val="24"/>
+          <w:szCs w:val="24"/>
+        </w:rPr>
+        <w:t xml:space="preserve"> and the same may be considered in future </w:t>
+      </w:r>
+      <w:r>
+        <w:rPr>
+          <w:rFonts w:ascii="Times New Roman" w:eastAsia="Times New Roman" w:hAnsi="Times New Roman" w:cs="Times New Roman"/>
+          <w:sz w:val="24"/>
+          <w:szCs w:val="24"/>
+        </w:rPr>
+        <w:t xml:space="preserve">if </w:t>
+      </w:r>
+      <w:r>
+        <w:rPr>
+          <w:rFonts w:ascii="Times New Roman" w:eastAsia="Times New Roman" w:hAnsi="Times New Roman" w:cs="Times New Roman"/>
+          <w:sz w:val="24"/>
+          <w:szCs w:val="24"/>
+        </w:rPr>
+        <w:t>a related situation arises in the future</w:t>
+      </w:r>
+      <w:r>
+        <w:rPr>
+          <w:rFonts w:ascii="Times New Roman" w:eastAsia="Times New Roman" w:hAnsi="Times New Roman" w:cs="Times New Roman"/>
+          <w:sz w:val="24"/>
+          <w:szCs w:val="24"/>
+        </w:rPr>
+        <w:t>.</w:t>
+      </w:r>
+    </w:p>
+    <w:p>
+      <w:pPr>
+        <w:pStyle w:val="ListParagraph"/>
+        <w:numPr>
+          <w:ilvl w:val="0"/>
+          <w:numId w:val="5"/>
+        </w:numPr>
+        <w:spacing w:after="0" w:line="360" w:lineRule="auto"/>
+        <w:jc w:val="both"/>
+        <w:rPr>
+          <w:rFonts w:ascii="Times New Roman" w:eastAsia="Times New Roman" w:hAnsi="Times New Roman" w:cs="Times New Roman"/>
+          <w:sz w:val="24"/>
+          <w:szCs w:val="24"/>
+        </w:rPr>
+      </w:pPr>
+      <w:r>
+        <w:rPr>
+          <w:rFonts w:ascii="Times New Roman" w:eastAsia="Times New Roman" w:hAnsi="Times New Roman" w:cs="Times New Roman"/>
+          <w:sz w:val="24"/>
+          <w:szCs w:val="24"/>
+        </w:rPr>
+        <w:t>Storage size estimation: The amount of data to be analyzed is 215</w:t>
+      </w:r>
+      <w:r>
+        <w:rPr>
+          <w:rFonts w:ascii="Times New Roman" w:eastAsia="Times New Roman" w:hAnsi="Times New Roman" w:cs="Times New Roman"/>
+          <w:sz w:val="24"/>
+          <w:szCs w:val="24"/>
+        </w:rPr>
+        <w:t xml:space="preserve"> </w:t>
+      </w:r>
+      <w:r>
+        <w:rPr>
+          <w:rFonts w:ascii="Times New Roman" w:eastAsia="Times New Roman" w:hAnsi="Times New Roman" w:cs="Times New Roman"/>
+          <w:sz w:val="24"/>
+          <w:szCs w:val="24"/>
+        </w:rPr>
+        <w:t>GB</w:t>
+      </w:r>
+      <w:r>
+        <w:rPr>
+          <w:rFonts w:ascii="Times New Roman" w:eastAsia="Times New Roman" w:hAnsi="Times New Roman" w:cs="Times New Roman"/>
+          <w:sz w:val="24"/>
+          <w:szCs w:val="24"/>
+        </w:rPr>
+        <w:t xml:space="preserve"> for Map Reduce. However, an estimation of size of the data during intermediate stages </w:t>
+      </w:r>
+      <w:r>
+        <w:rPr>
+          <w:rFonts w:ascii="Times New Roman" w:eastAsia="Times New Roman" w:hAnsi="Times New Roman" w:cs="Times New Roman"/>
+          <w:sz w:val="24"/>
+          <w:szCs w:val="24"/>
+        </w:rPr>
+        <w:t>must</w:t>
+      </w:r>
+      <w:r>
+        <w:rPr>
+          <w:rFonts w:ascii="Times New Roman" w:eastAsia="Times New Roman" w:hAnsi="Times New Roman" w:cs="Times New Roman"/>
+          <w:sz w:val="24"/>
+          <w:szCs w:val="24"/>
+        </w:rPr>
+        <w:t xml:space="preserve"> be carried out </w:t>
+      </w:r>
+      <w:r>
+        <w:rPr>
+          <w:rFonts w:ascii="Times New Roman" w:eastAsia="Times New Roman" w:hAnsi="Times New Roman" w:cs="Times New Roman"/>
+          <w:sz w:val="24"/>
+          <w:szCs w:val="24"/>
+        </w:rPr>
+        <w:t>to</w:t>
+      </w:r>
+      <w:r>
+        <w:rPr>
+          <w:rFonts w:ascii="Times New Roman" w:eastAsia="Times New Roman" w:hAnsi="Times New Roman" w:cs="Times New Roman"/>
+          <w:sz w:val="24"/>
+          <w:szCs w:val="24"/>
+        </w:rPr>
+        <w:t xml:space="preserve"> make sure that there is enough space for the intermediate data.</w:t>
+      </w:r>
+    </w:p>
+    <w:p>
+      <w:pPr>
+        <w:pStyle w:val="ListParagraph"/>
+        <w:numPr>
+          <w:ilvl w:val="0"/>
+          <w:numId w:val="5"/>
+        </w:numPr>
+        <w:spacing w:after="0" w:line="360" w:lineRule="auto"/>
+        <w:jc w:val="both"/>
+        <w:rPr>
+          <w:rFonts w:ascii="Times New Roman" w:eastAsia="Times New Roman" w:hAnsi="Times New Roman" w:cs="Times New Roman"/>
+          <w:sz w:val="24"/>
+          <w:szCs w:val="24"/>
+        </w:rPr>
+      </w:pPr>
+      <w:r>
+        <w:rPr>
+          <w:rFonts w:ascii="Times New Roman" w:eastAsia="Times New Roman" w:hAnsi="Times New Roman" w:cs="Times New Roman"/>
+          <w:sz w:val="24"/>
+          <w:szCs w:val="24"/>
+        </w:rPr>
+        <w:lastRenderedPageBreak/>
+        <w:t>Data ingestion problem. Since we have data in 102 files</w:t>
+      </w:r>
+      <w:r>
+        <w:rPr>
+          <w:rFonts w:ascii="Times New Roman" w:eastAsia="Times New Roman" w:hAnsi="Times New Roman" w:cs="Times New Roman"/>
+          <w:sz w:val="24"/>
+          <w:szCs w:val="24"/>
+        </w:rPr>
+        <w:t xml:space="preserve"> </w:t>
+      </w:r>
+      <w:r>
+        <w:rPr>
+          <w:rFonts w:ascii="Times New Roman" w:eastAsia="Times New Roman" w:hAnsi="Times New Roman" w:cs="Times New Roman"/>
+          <w:sz w:val="24"/>
+          <w:szCs w:val="24"/>
+        </w:rPr>
+        <w:t>to be loaded into HDFS before being able to perform analysis</w:t>
+      </w:r>
+      <w:r>
+        <w:rPr>
+          <w:rFonts w:ascii="Times New Roman" w:eastAsia="Times New Roman" w:hAnsi="Times New Roman" w:cs="Times New Roman"/>
+          <w:sz w:val="24"/>
+          <w:szCs w:val="24"/>
+        </w:rPr>
+        <w:t>, it becomes</w:t>
+      </w:r>
+      <w:r>
+        <w:rPr>
+          <w:rFonts w:ascii="Times New Roman" w:eastAsia="Times New Roman" w:hAnsi="Times New Roman" w:cs="Times New Roman"/>
+          <w:sz w:val="24"/>
+          <w:szCs w:val="24"/>
+        </w:rPr>
+        <w:t xml:space="preserve"> essential </w:t>
+      </w:r>
+      <w:r>
+        <w:rPr>
+          <w:rFonts w:ascii="Times New Roman" w:eastAsia="Times New Roman" w:hAnsi="Times New Roman" w:cs="Times New Roman"/>
+          <w:sz w:val="24"/>
+          <w:szCs w:val="24"/>
+        </w:rPr>
+        <w:t xml:space="preserve">to have a software to ingest the data. From literature we found multiple ingestion software’s like Apache Gobblin, Apache NIFI, Apache Kafka, and others. From a review of these solutions it was found that most of them uses Web HDFS to ingest data and hence it was </w:t>
+      </w:r>
+      <w:r>
+        <w:rPr>
+          <w:rFonts w:ascii="Times New Roman" w:eastAsia="Times New Roman" w:hAnsi="Times New Roman" w:cs="Times New Roman"/>
+          <w:sz w:val="24"/>
+          <w:szCs w:val="24"/>
+        </w:rPr>
+        <w:t>decided that a layer of abstraction by using another software is not a good way to ingest the data. Hence, data would be ingested by using traditional</w:t>
+      </w:r>
+      <w:r>
+        <w:rPr>
+          <w:rFonts w:ascii="Times New Roman" w:eastAsia="Times New Roman" w:hAnsi="Times New Roman" w:cs="Times New Roman"/>
+          <w:sz w:val="24"/>
+          <w:szCs w:val="24"/>
+        </w:rPr>
+        <w:t xml:space="preserve"> approach</w:t>
+      </w:r>
+      <w:r>
+        <w:rPr>
+          <w:rFonts w:ascii="Times New Roman" w:eastAsia="Times New Roman" w:hAnsi="Times New Roman" w:cs="Times New Roman"/>
+          <w:sz w:val="24"/>
+          <w:szCs w:val="24"/>
+        </w:rPr>
+        <w:t xml:space="preserve"> using the </w:t>
+      </w:r>
+      <w:proofErr w:type="spellStart"/>
+      <w:r>
+        <w:rPr>
+          <w:rFonts w:ascii="Times New Roman" w:eastAsia="Times New Roman" w:hAnsi="Times New Roman" w:cs="Times New Roman"/>
+          <w:sz w:val="24"/>
+          <w:szCs w:val="24"/>
+        </w:rPr>
+        <w:t>hdfs</w:t>
+      </w:r>
+      <w:proofErr w:type="spellEnd"/>
+      <w:r>
+        <w:rPr>
+          <w:rFonts w:ascii="Times New Roman" w:eastAsia="Times New Roman" w:hAnsi="Times New Roman" w:cs="Times New Roman"/>
+          <w:sz w:val="24"/>
+          <w:szCs w:val="24"/>
+        </w:rPr>
+        <w:t xml:space="preserve"> command-line tools.</w:t>
+      </w:r>
+      <w:r>
+        <w:rPr>
+          <w:rFonts w:ascii="Times New Roman" w:eastAsia="Times New Roman" w:hAnsi="Times New Roman" w:cs="Times New Roman"/>
+          <w:sz w:val="24"/>
+          <w:szCs w:val="24"/>
+        </w:rPr>
+        <w:t xml:space="preserve"> </w:t>
+      </w:r>
+      <w:r>
+        <w:rPr>
+          <w:rFonts w:ascii="Times New Roman" w:eastAsia="Times New Roman" w:hAnsi="Times New Roman" w:cs="Times New Roman"/>
+          <w:sz w:val="24"/>
+          <w:szCs w:val="24"/>
+        </w:rPr>
+        <w:t xml:space="preserve"> </w:t>
+      </w:r>
+      <w:r>
+        <w:rPr>
+          <w:rFonts w:ascii="Times New Roman" w:eastAsia="Times New Roman" w:hAnsi="Times New Roman" w:cs="Times New Roman"/>
+          <w:sz w:val="24"/>
+          <w:szCs w:val="24"/>
+        </w:rPr>
+        <w:t xml:space="preserve"> </w:t>
+      </w:r>
+      <w:r>
+        <w:rPr>
+          <w:rFonts w:ascii="Times New Roman" w:eastAsia="Times New Roman" w:hAnsi="Times New Roman" w:cs="Times New Roman"/>
+          <w:sz w:val="24"/>
+          <w:szCs w:val="24"/>
+        </w:rPr>
+        <w:t xml:space="preserve"> </w:t>
       </w:r>
     </w:p>
     <w:p>
@@ -1405,6 +2265,7 @@
       <w:pPr>
         <w:pStyle w:val="ListParagraph"/>
         <w:spacing w:after="0" w:line="360" w:lineRule="auto"/>
+        <w:ind w:left="1440"/>
         <w:jc w:val="both"/>
         <w:rPr>
           <w:rFonts w:ascii="Times New Roman" w:eastAsia="Times New Roman" w:hAnsi="Times New Roman" w:cs="Times New Roman"/>
@@ -1418,8 +2279,48 @@
           <w:sz w:val="24"/>
           <w:szCs w:val="24"/>
         </w:rPr>
-        <w:t>The following work would be able to identify the parameters that works best for aggregate tasks for MPI and Map Reduce. Due to limitations of penalty imposed by SHRCNET on long running jobs, I wish to cut down the dataset for processing of MPI to 5 GB. If time permits, analysis with larger dataset may be carried out. However, if implementation of an algorithm in MPI is not possible on SHARCNET, the same would be carried out on the local system.</w:t>
-      </w:r>
+        <w:t>For MPI:</w:t>
+      </w:r>
+    </w:p>
+    <w:p>
+      <w:pPr>
+        <w:pStyle w:val="ListParagraph"/>
+        <w:numPr>
+          <w:ilvl w:val="0"/>
+          <w:numId w:val="6"/>
+        </w:numPr>
+        <w:spacing w:after="0" w:line="360" w:lineRule="auto"/>
+        <w:jc w:val="both"/>
+        <w:rPr>
+          <w:rFonts w:ascii="Times New Roman" w:eastAsia="Times New Roman" w:hAnsi="Times New Roman" w:cs="Times New Roman"/>
+          <w:sz w:val="24"/>
+          <w:szCs w:val="24"/>
+        </w:rPr>
+      </w:pPr>
+      <w:r>
+        <w:rPr>
+          <w:rFonts w:ascii="Times New Roman" w:eastAsia="Times New Roman" w:hAnsi="Times New Roman" w:cs="Times New Roman"/>
+          <w:sz w:val="24"/>
+          <w:szCs w:val="24"/>
+        </w:rPr>
+        <w:t>Debugging challenges for network programming part.</w:t>
+      </w:r>
+    </w:p>
+    <w:p>
+      <w:pPr>
+        <w:pStyle w:val="ListParagraph"/>
+        <w:numPr>
+          <w:ilvl w:val="0"/>
+          <w:numId w:val="6"/>
+        </w:numPr>
+        <w:spacing w:after="0" w:line="360" w:lineRule="auto"/>
+        <w:jc w:val="both"/>
+        <w:rPr>
+          <w:rFonts w:ascii="Times New Roman" w:eastAsia="Times New Roman" w:hAnsi="Times New Roman" w:cs="Times New Roman"/>
+          <w:sz w:val="24"/>
+          <w:szCs w:val="24"/>
+        </w:rPr>
+      </w:pPr>
     </w:p>
     <w:p>
       <w:pPr>
@@ -1438,7 +2339,43 @@
           <w:sz w:val="24"/>
           <w:szCs w:val="24"/>
         </w:rPr>
-        <w:t>A lot of tasks have to be accomplished in the given project and the same would be carried out using plan as shown in Figure 1.</w:t>
+        <w:t xml:space="preserve">The following work would be able to identify the parameters that works best for aggregate tasks for MPI and Map Reduce. Due to limitations of penalty imposed by SHRCNET on long running jobs, I wish to cut down the dataset for processing of MPI to 5 GB. If time permits, analysis with larger dataset may be carried out. </w:t>
+      </w:r>
+    </w:p>
+    <w:p>
+      <w:pPr>
+        <w:pStyle w:val="ListParagraph"/>
+        <w:spacing w:after="0" w:line="360" w:lineRule="auto"/>
+        <w:jc w:val="both"/>
+        <w:rPr>
+          <w:rFonts w:ascii="Times New Roman" w:eastAsia="Times New Roman" w:hAnsi="Times New Roman" w:cs="Times New Roman"/>
+          <w:sz w:val="24"/>
+          <w:szCs w:val="24"/>
+        </w:rPr>
+      </w:pPr>
+      <w:r>
+        <w:rPr>
+          <w:rFonts w:ascii="Times New Roman" w:eastAsia="Times New Roman" w:hAnsi="Times New Roman" w:cs="Times New Roman"/>
+          <w:sz w:val="24"/>
+          <w:szCs w:val="24"/>
+        </w:rPr>
+        <w:t xml:space="preserve">A lot of tasks </w:t>
+      </w:r>
+      <w:r>
+        <w:rPr>
+          <w:rFonts w:ascii="Times New Roman" w:eastAsia="Times New Roman" w:hAnsi="Times New Roman" w:cs="Times New Roman"/>
+          <w:sz w:val="24"/>
+          <w:szCs w:val="24"/>
+        </w:rPr>
+        <w:t>must</w:t>
+      </w:r>
+      <w:r>
+        <w:rPr>
+          <w:rFonts w:ascii="Times New Roman" w:eastAsia="Times New Roman" w:hAnsi="Times New Roman" w:cs="Times New Roman"/>
+          <w:sz w:val="24"/>
+          <w:szCs w:val="24"/>
+        </w:rPr>
+        <w:t xml:space="preserve"> be accomplished in the given project and the same would be carried out using plan as shown in Figure 1.</w:t>
       </w:r>
       <w:r>
         <w:rPr>
@@ -3397,7 +4334,130 @@
           <w:sz w:val="24"/>
           <w:szCs w:val="24"/>
         </w:rPr>
-        <w:t xml:space="preserve"> MPI has been proposed to study the performance and identify best parameters for these systems. </w:t>
+        <w:t xml:space="preserve"> MPI has been proposed to study the </w:t>
+      </w:r>
+      <w:r>
+        <w:rPr>
+          <w:rFonts w:ascii="Times New Roman" w:eastAsia="Times New Roman" w:hAnsi="Times New Roman" w:cs="Times New Roman"/>
+          <w:sz w:val="24"/>
+          <w:szCs w:val="24"/>
+        </w:rPr>
+        <w:lastRenderedPageBreak/>
+        <w:t xml:space="preserve">performance </w:t>
+      </w:r>
+      <w:r>
+        <w:rPr>
+          <w:rFonts w:ascii="Times New Roman" w:eastAsia="Times New Roman" w:hAnsi="Times New Roman" w:cs="Times New Roman"/>
+          <w:sz w:val="24"/>
+          <w:szCs w:val="24"/>
+        </w:rPr>
+        <w:t>&amp; identify the</w:t>
+      </w:r>
+      <w:r>
+        <w:rPr>
+          <w:rFonts w:ascii="Times New Roman" w:eastAsia="Times New Roman" w:hAnsi="Times New Roman" w:cs="Times New Roman"/>
+          <w:sz w:val="24"/>
+          <w:szCs w:val="24"/>
+        </w:rPr>
+        <w:t xml:space="preserve"> best parameters for these systems. </w:t>
+      </w:r>
+      <w:r>
+        <w:rPr>
+          <w:rFonts w:ascii="Times New Roman" w:eastAsia="Times New Roman" w:hAnsi="Times New Roman" w:cs="Times New Roman"/>
+          <w:sz w:val="24"/>
+          <w:szCs w:val="24"/>
+        </w:rPr>
+        <w:t xml:space="preserve">For the same after </w:t>
+      </w:r>
+      <w:r>
+        <w:rPr>
+          <w:rFonts w:ascii="Times New Roman" w:eastAsia="Times New Roman" w:hAnsi="Times New Roman" w:cs="Times New Roman"/>
+          <w:sz w:val="24"/>
+          <w:szCs w:val="24"/>
+        </w:rPr>
+        <w:t xml:space="preserve">review MPICH over SHARCNET and Apache Hadoop for Map Reduce have been suggested for measuring the performance. The parameters for comparison </w:t>
+      </w:r>
+      <w:r>
+        <w:rPr>
+          <w:rFonts w:ascii="Times New Roman" w:eastAsia="Times New Roman" w:hAnsi="Times New Roman" w:cs="Times New Roman"/>
+          <w:sz w:val="24"/>
+          <w:szCs w:val="24"/>
+        </w:rPr>
+        <w:t>suggested</w:t>
+      </w:r>
+      <w:r>
+        <w:rPr>
+          <w:rFonts w:ascii="Times New Roman" w:eastAsia="Times New Roman" w:hAnsi="Times New Roman" w:cs="Times New Roman"/>
+          <w:sz w:val="24"/>
+          <w:szCs w:val="24"/>
+        </w:rPr>
+        <w:t xml:space="preserve"> </w:t>
+      </w:r>
+      <w:r>
+        <w:rPr>
+          <w:rFonts w:ascii="Times New Roman" w:eastAsia="Times New Roman" w:hAnsi="Times New Roman" w:cs="Times New Roman"/>
+          <w:sz w:val="24"/>
+          <w:szCs w:val="24"/>
+        </w:rPr>
+        <w:t>are</w:t>
+      </w:r>
+      <w:r>
+        <w:rPr>
+          <w:rFonts w:ascii="Times New Roman" w:eastAsia="Times New Roman" w:hAnsi="Times New Roman" w:cs="Times New Roman"/>
+          <w:sz w:val="24"/>
+          <w:szCs w:val="24"/>
+        </w:rPr>
+        <w:t xml:space="preserve"> </w:t>
+      </w:r>
+      <w:r>
+        <w:rPr>
+          <w:rFonts w:ascii="Times New Roman" w:eastAsia="Times New Roman" w:hAnsi="Times New Roman" w:cs="Times New Roman"/>
+          <w:sz w:val="24"/>
+          <w:szCs w:val="24"/>
+        </w:rPr>
+        <w:t>wall clock</w:t>
+      </w:r>
+      <w:bookmarkStart w:id="0" w:name="_GoBack"/>
+      <w:bookmarkEnd w:id="0"/>
+      <w:r>
+        <w:rPr>
+          <w:rFonts w:ascii="Times New Roman" w:eastAsia="Times New Roman" w:hAnsi="Times New Roman" w:cs="Times New Roman"/>
+          <w:sz w:val="24"/>
+          <w:szCs w:val="24"/>
+        </w:rPr>
+        <w:t xml:space="preserve"> time for completion and amount of data written to disk during intermediate stages (only for Map Reduce).</w:t>
+      </w:r>
+      <w:r>
+        <w:rPr>
+          <w:rFonts w:ascii="Times New Roman" w:eastAsia="Times New Roman" w:hAnsi="Times New Roman" w:cs="Times New Roman"/>
+          <w:sz w:val="24"/>
+          <w:szCs w:val="24"/>
+        </w:rPr>
+        <w:t xml:space="preserve"> For performing the </w:t>
+      </w:r>
+      <w:r>
+        <w:rPr>
+          <w:rFonts w:ascii="Times New Roman" w:eastAsia="Times New Roman" w:hAnsi="Times New Roman" w:cs="Times New Roman"/>
+          <w:sz w:val="24"/>
+          <w:szCs w:val="24"/>
+        </w:rPr>
+        <w:t>proposed analysis, NYC TLC taxi trip records dataset has been suggested, which i</w:t>
+      </w:r>
+      <w:r>
+        <w:rPr>
+          <w:rFonts w:ascii="Times New Roman" w:eastAsia="Times New Roman" w:hAnsi="Times New Roman" w:cs="Times New Roman"/>
+          <w:sz w:val="24"/>
+          <w:szCs w:val="24"/>
+        </w:rPr>
+        <w:t>s</w:t>
+      </w:r>
+      <w:r>
+        <w:rPr>
+          <w:rFonts w:ascii="Times New Roman" w:eastAsia="Times New Roman" w:hAnsi="Times New Roman" w:cs="Times New Roman"/>
+          <w:sz w:val="24"/>
+          <w:szCs w:val="24"/>
+        </w:rPr>
+        <w:t xml:space="preserve"> 215 GB in size.</w:t>
       </w:r>
     </w:p>
     <w:p>
@@ -3506,6 +4566,14 @@
           <w:sz w:val="24"/>
           <w:szCs w:val="24"/>
         </w:rPr>
+        <w:t xml:space="preserve">Apache Hadoop, </w:t>
+      </w:r>
+      <w:r>
+        <w:rPr>
+          <w:rFonts w:ascii="Times New Roman" w:eastAsia="Times New Roman" w:hAnsi="Times New Roman" w:cs="Times New Roman"/>
+          <w:sz w:val="24"/>
+          <w:szCs w:val="24"/>
+        </w:rPr>
         <w:t xml:space="preserve">Hadoop Documentation, </w:t>
       </w:r>
       <w:hyperlink r:id="rId6" w:history="1">
@@ -3578,25 +4646,7 @@
           <w:sz w:val="24"/>
           <w:szCs w:val="24"/>
         </w:rPr>
-        <w:t xml:space="preserve">Lee, K. H., Lee, Y. J., Choi, H., Chung, Y. D., &amp; Moon, B. (2012). Parallel data processing with </w:t>
-      </w:r>
-      <w:proofErr w:type="spellStart"/>
-      <w:r>
-        <w:rPr>
-          <w:rFonts w:ascii="Times New Roman" w:eastAsia="Times New Roman" w:hAnsi="Times New Roman" w:cs="Times New Roman"/>
-          <w:sz w:val="24"/>
-          <w:szCs w:val="24"/>
-        </w:rPr>
-        <w:t>MapReduce</w:t>
-      </w:r>
-      <w:proofErr w:type="spellEnd"/>
-      <w:r>
-        <w:rPr>
-          <w:rFonts w:ascii="Times New Roman" w:eastAsia="Times New Roman" w:hAnsi="Times New Roman" w:cs="Times New Roman"/>
-          <w:sz w:val="24"/>
-          <w:szCs w:val="24"/>
-        </w:rPr>
-        <w:t>: A Survey. ACM SIGMOD Record, 40(4), 11-20.</w:t>
+        <w:t>Lee, K. H., Lee, Y. J., Choi, H., Chung, Y. D., &amp; Moon, B. (2012). Parallel data processing with MapReduce: A Survey. ACM SIGMOD Record, 40(4), 11-20.</w:t>
       </w:r>
     </w:p>
     <w:p>
@@ -3614,6 +4664,14 @@
           <w:szCs w:val="24"/>
         </w:rPr>
       </w:pPr>
+      <w:r>
+        <w:rPr>
+          <w:rFonts w:ascii="Times New Roman" w:eastAsia="Times New Roman" w:hAnsi="Times New Roman" w:cs="Times New Roman"/>
+          <w:sz w:val="24"/>
+          <w:szCs w:val="24"/>
+        </w:rPr>
+        <w:t xml:space="preserve">Dittrich, J., &amp; </w:t>
+      </w:r>
       <w:proofErr w:type="spellStart"/>
       <w:r>
         <w:rPr>
@@ -3621,7 +4679,7 @@
           <w:sz w:val="24"/>
           <w:szCs w:val="24"/>
         </w:rPr>
-        <w:t>Dittrich</w:t>
+        <w:t>Quiané</w:t>
       </w:r>
       <w:proofErr w:type="spellEnd"/>
       <w:r>
@@ -3630,43 +4688,7 @@
           <w:sz w:val="24"/>
           <w:szCs w:val="24"/>
         </w:rPr>
-        <w:t xml:space="preserve">, J., &amp; </w:t>
-      </w:r>
-      <w:proofErr w:type="spellStart"/>
-      <w:r>
-        <w:rPr>
-          <w:rFonts w:ascii="Times New Roman" w:eastAsia="Times New Roman" w:hAnsi="Times New Roman" w:cs="Times New Roman"/>
-          <w:sz w:val="24"/>
-          <w:szCs w:val="24"/>
-        </w:rPr>
-        <w:t>Quiané</w:t>
-      </w:r>
-      <w:proofErr w:type="spellEnd"/>
-      <w:r>
-        <w:rPr>
-          <w:rFonts w:ascii="Times New Roman" w:eastAsia="Times New Roman" w:hAnsi="Times New Roman" w:cs="Times New Roman"/>
-          <w:sz w:val="24"/>
-          <w:szCs w:val="24"/>
-        </w:rPr>
-        <w:t xml:space="preserve">-Ruiz, J. A. (2012). Efficient big data processing in Hadoop </w:t>
-      </w:r>
-      <w:proofErr w:type="spellStart"/>
-      <w:r>
-        <w:rPr>
-          <w:rFonts w:ascii="Times New Roman" w:eastAsia="Times New Roman" w:hAnsi="Times New Roman" w:cs="Times New Roman"/>
-          <w:sz w:val="24"/>
-          <w:szCs w:val="24"/>
-        </w:rPr>
-        <w:t>MapReduce</w:t>
-      </w:r>
-      <w:proofErr w:type="spellEnd"/>
-      <w:r>
-        <w:rPr>
-          <w:rFonts w:ascii="Times New Roman" w:eastAsia="Times New Roman" w:hAnsi="Times New Roman" w:cs="Times New Roman"/>
-          <w:sz w:val="24"/>
-          <w:szCs w:val="24"/>
-        </w:rPr>
-        <w:t>. Proceedings of the VLDB Endowment, 5(12), 2014-2015.</w:t>
+        <w:t>-Ruiz, J. A. (2012). Efficient big data processing in Hadoop MapReduce. Proceedings of the VLDB Endowment, 5(12), 2014-2015.</w:t>
       </w:r>
     </w:p>
     <w:p>
@@ -3718,43 +4740,7 @@
           <w:sz w:val="24"/>
           <w:szCs w:val="24"/>
         </w:rPr>
-        <w:t xml:space="preserve">, K. (2014). A survey of large-scale analytical query processing in </w:t>
-      </w:r>
-      <w:proofErr w:type="spellStart"/>
-      <w:r>
-        <w:rPr>
-          <w:rFonts w:ascii="Times New Roman" w:eastAsia="Times New Roman" w:hAnsi="Times New Roman" w:cs="Times New Roman"/>
-          <w:sz w:val="24"/>
-          <w:szCs w:val="24"/>
-        </w:rPr>
-        <w:t>MapReduce</w:t>
-      </w:r>
-      <w:proofErr w:type="spellEnd"/>
-      <w:r>
-        <w:rPr>
-          <w:rFonts w:ascii="Times New Roman" w:eastAsia="Times New Roman" w:hAnsi="Times New Roman" w:cs="Times New Roman"/>
-          <w:sz w:val="24"/>
-          <w:szCs w:val="24"/>
-        </w:rPr>
-        <w:t>. The VLDB Journal—</w:t>
-      </w:r>
-      <w:proofErr w:type="gramStart"/>
-      <w:r>
-        <w:rPr>
-          <w:rFonts w:ascii="Times New Roman" w:eastAsia="Times New Roman" w:hAnsi="Times New Roman" w:cs="Times New Roman"/>
-          <w:sz w:val="24"/>
-          <w:szCs w:val="24"/>
-        </w:rPr>
-        <w:t>The</w:t>
-      </w:r>
-      <w:proofErr w:type="gramEnd"/>
-      <w:r>
-        <w:rPr>
-          <w:rFonts w:ascii="Times New Roman" w:eastAsia="Times New Roman" w:hAnsi="Times New Roman" w:cs="Times New Roman"/>
-          <w:sz w:val="24"/>
-          <w:szCs w:val="24"/>
-        </w:rPr>
-        <w:t xml:space="preserve"> International Journal on Very Large Data Bases, 23(3), 355-380.</w:t>
+        <w:t>, K. (2014). A survey of large-scale analytical query processing in MapReduce. The VLDB Journal—The International Journal on Very Large Data Bases, 23(3), 355-380.</w:t>
       </w:r>
     </w:p>
     <w:p>
@@ -3916,80 +4902,7 @@
           <w:sz w:val="24"/>
           <w:szCs w:val="24"/>
         </w:rPr>
-        <w:lastRenderedPageBreak/>
-        <w:t xml:space="preserve">Kang, Sol Ji, Sang </w:t>
-      </w:r>
-      <w:proofErr w:type="spellStart"/>
-      <w:r>
-        <w:rPr>
-          <w:rFonts w:ascii="Times New Roman" w:eastAsia="Times New Roman" w:hAnsi="Times New Roman" w:cs="Times New Roman"/>
-          <w:sz w:val="24"/>
-          <w:szCs w:val="24"/>
-        </w:rPr>
-        <w:t>Yeon</w:t>
-      </w:r>
-      <w:proofErr w:type="spellEnd"/>
-      <w:r>
-        <w:rPr>
-          <w:rFonts w:ascii="Times New Roman" w:eastAsia="Times New Roman" w:hAnsi="Times New Roman" w:cs="Times New Roman"/>
-          <w:sz w:val="24"/>
-          <w:szCs w:val="24"/>
-        </w:rPr>
-        <w:t xml:space="preserve"> Lee, and Keon </w:t>
-      </w:r>
-      <w:proofErr w:type="spellStart"/>
-      <w:r>
-        <w:rPr>
-          <w:rFonts w:ascii="Times New Roman" w:eastAsia="Times New Roman" w:hAnsi="Times New Roman" w:cs="Times New Roman"/>
-          <w:sz w:val="24"/>
-          <w:szCs w:val="24"/>
-        </w:rPr>
-        <w:t>Myung</w:t>
-      </w:r>
-      <w:proofErr w:type="spellEnd"/>
-      <w:r>
-        <w:rPr>
-          <w:rFonts w:ascii="Times New Roman" w:eastAsia="Times New Roman" w:hAnsi="Times New Roman" w:cs="Times New Roman"/>
-          <w:sz w:val="24"/>
-          <w:szCs w:val="24"/>
-        </w:rPr>
-        <w:t xml:space="preserve"> Lee. "Performance comparison of </w:t>
-      </w:r>
-      <w:proofErr w:type="spellStart"/>
-      <w:r>
-        <w:rPr>
-          <w:rFonts w:ascii="Times New Roman" w:eastAsia="Times New Roman" w:hAnsi="Times New Roman" w:cs="Times New Roman"/>
-          <w:sz w:val="24"/>
-          <w:szCs w:val="24"/>
-        </w:rPr>
-        <w:t>OpenMP</w:t>
-      </w:r>
-      <w:proofErr w:type="spellEnd"/>
-      <w:r>
-        <w:rPr>
-          <w:rFonts w:ascii="Times New Roman" w:eastAsia="Times New Roman" w:hAnsi="Times New Roman" w:cs="Times New Roman"/>
-          <w:sz w:val="24"/>
-          <w:szCs w:val="24"/>
-        </w:rPr>
-        <w:t xml:space="preserve">, MPI, and </w:t>
-      </w:r>
-      <w:proofErr w:type="spellStart"/>
-      <w:r>
-        <w:rPr>
-          <w:rFonts w:ascii="Times New Roman" w:eastAsia="Times New Roman" w:hAnsi="Times New Roman" w:cs="Times New Roman"/>
-          <w:sz w:val="24"/>
-          <w:szCs w:val="24"/>
-        </w:rPr>
-        <w:t>MapReduce</w:t>
-      </w:r>
-      <w:proofErr w:type="spellEnd"/>
-      <w:r>
-        <w:rPr>
-          <w:rFonts w:ascii="Times New Roman" w:eastAsia="Times New Roman" w:hAnsi="Times New Roman" w:cs="Times New Roman"/>
-          <w:sz w:val="24"/>
-          <w:szCs w:val="24"/>
-        </w:rPr>
-        <w:t xml:space="preserve"> in practical problems." Advances in Multimedia 2015 (2015): 7.</w:t>
+        <w:t>Kang, Sol Ji, Sang Yeon Lee, and Keon Myung Lee. "Performance comparison of OpenMP, MPI, and MapReduce in practical problems." Advances in Multimedia 2015 (2015): 7.</w:t>
       </w:r>
     </w:p>
     <w:p>
@@ -4014,6 +4927,7 @@
           <w:sz w:val="24"/>
           <w:szCs w:val="24"/>
         </w:rPr>
+        <w:lastRenderedPageBreak/>
         <w:t>Jin</w:t>
       </w:r>
       <w:proofErr w:type="spellEnd"/>
@@ -4023,25 +4937,7 @@
           <w:sz w:val="24"/>
           <w:szCs w:val="24"/>
         </w:rPr>
-        <w:t xml:space="preserve">, Hui, and Xian-He Sun. "Performance comparison under failures of MPI and </w:t>
-      </w:r>
-      <w:proofErr w:type="spellStart"/>
-      <w:r>
-        <w:rPr>
-          <w:rFonts w:ascii="Times New Roman" w:eastAsia="Times New Roman" w:hAnsi="Times New Roman" w:cs="Times New Roman"/>
-          <w:sz w:val="24"/>
-          <w:szCs w:val="24"/>
-        </w:rPr>
-        <w:t>MapReduce</w:t>
-      </w:r>
-      <w:proofErr w:type="spellEnd"/>
-      <w:r>
-        <w:rPr>
-          <w:rFonts w:ascii="Times New Roman" w:eastAsia="Times New Roman" w:hAnsi="Times New Roman" w:cs="Times New Roman"/>
-          <w:sz w:val="24"/>
-          <w:szCs w:val="24"/>
-        </w:rPr>
-        <w:t>: An analytical approach." Future Generation Computer Systems 29.7 (2013): 1808-1815.</w:t>
+        <w:t>, Hui, and Xian-He Sun. "Performance comparison under failures of MPI and MapReduce: An analytical approach." Future Generation Computer Systems 29.7 (2013): 1808-1815.</w:t>
       </w:r>
     </w:p>
     <w:p>
@@ -4075,25 +4971,7 @@
           <w:sz w:val="24"/>
           <w:szCs w:val="24"/>
         </w:rPr>
-        <w:t xml:space="preserve">, A. D., &amp; </w:t>
-      </w:r>
-      <w:proofErr w:type="spellStart"/>
-      <w:r>
-        <w:rPr>
-          <w:rFonts w:ascii="Times New Roman" w:eastAsia="Times New Roman" w:hAnsi="Times New Roman" w:cs="Times New Roman"/>
-          <w:sz w:val="24"/>
-          <w:szCs w:val="24"/>
-        </w:rPr>
-        <w:t>Singhal</w:t>
-      </w:r>
-      <w:proofErr w:type="spellEnd"/>
-      <w:r>
-        <w:rPr>
-          <w:rFonts w:ascii="Times New Roman" w:eastAsia="Times New Roman" w:hAnsi="Times New Roman" w:cs="Times New Roman"/>
-          <w:sz w:val="24"/>
-          <w:szCs w:val="24"/>
-        </w:rPr>
-        <w:t>, M. (2011). Distributed computing: principles, algorithms, and systems. Cambridge University Press.</w:t>
+        <w:t>, A. D., &amp; Singhal, M. (2011). Distributed computing: principles, algorithms, and systems. Cambridge University Press.</w:t>
       </w:r>
     </w:p>
     <w:p>
@@ -4159,17 +5037,7 @@
           <w:sz w:val="24"/>
           <w:szCs w:val="24"/>
         </w:rPr>
-        <w:t>https://www.youtube.co</w:t>
-      </w:r>
-      <w:bookmarkStart w:id="0" w:name="_GoBack"/>
-      <w:bookmarkEnd w:id="0"/>
-      <w:r>
-        <w:rPr>
-          <w:rFonts w:ascii="Times New Roman" w:eastAsia="Times New Roman" w:hAnsi="Times New Roman" w:cs="Times New Roman"/>
-          <w:sz w:val="24"/>
-          <w:szCs w:val="24"/>
-        </w:rPr>
-        <w:t>m/watch?v=3s-dBEopfwQ</w:t>
+        <w:t>https://www.youtube.com/watch?v=3s-dBEopfwQ</w:t>
       </w:r>
     </w:p>
     <w:sectPr>
@@ -4183,7 +5051,7 @@
 </file>
 
 <file path=word/numbering.xml><?xml version="1.0" encoding="utf-8"?>
-<w:numbering xmlns:wpc="http://schemas.microsoft.com/office/word/2010/wordprocessingCanvas" xmlns:cx="http://schemas.microsoft.com/office/drawing/2014/chartex" xmlns:mc="http://schemas.openxmlformats.org/markup-compatibility/2006" xmlns:o="urn:schemas-microsoft-com:office:office" xmlns:r="http://schemas.openxmlformats.org/officeDocument/2006/relationships" xmlns:m="http://schemas.openxmlformats.org/officeDocument/2006/math" xmlns:v="urn:schemas-microsoft-com:vml" xmlns:wp14="http://schemas.microsoft.com/office/word/2010/wordprocessingDrawing" xmlns:wp="http://schemas.openxmlformats.org/drawingml/2006/wordprocessingDrawing" xmlns:w10="urn:schemas-microsoft-com:office:word" xmlns:w="http://schemas.openxmlformats.org/wordprocessingml/2006/main" xmlns:w14="http://schemas.microsoft.com/office/word/2010/wordml" xmlns:w15="http://schemas.microsoft.com/office/word/2012/wordml" xmlns:w16se="http://schemas.microsoft.com/office/word/2015/wordml/symex" xmlns:wpg="http://schemas.microsoft.com/office/word/2010/wordprocessingGroup" xmlns:wpi="http://schemas.microsoft.com/office/word/2010/wordprocessingInk" xmlns:wne="http://schemas.microsoft.com/office/word/2006/wordml" xmlns:wps="http://schemas.microsoft.com/office/word/2010/wordprocessingShape" mc:Ignorable="w14 w15 w16se wp14">
+<w:numbering xmlns:wpc="http://schemas.microsoft.com/office/word/2010/wordprocessingCanvas" xmlns:cx="http://schemas.microsoft.com/office/drawing/2014/chartex" xmlns:cx1="http://schemas.microsoft.com/office/drawing/2015/9/8/chartex" xmlns:cx2="http://schemas.microsoft.com/office/drawing/2015/10/21/chartex" xmlns:cx3="http://schemas.microsoft.com/office/drawing/2016/5/9/chartex" xmlns:cx4="http://schemas.microsoft.com/office/drawing/2016/5/10/chartex" xmlns:cx5="http://schemas.microsoft.com/office/drawing/2016/5/11/chartex" xmlns:cx6="http://schemas.microsoft.com/office/drawing/2016/5/12/chartex" xmlns:cx7="http://schemas.microsoft.com/office/drawing/2016/5/13/chartex" xmlns:cx8="http://schemas.microsoft.com/office/drawing/2016/5/14/chartex" xmlns:mc="http://schemas.openxmlformats.org/markup-compatibility/2006" xmlns:aink="http://schemas.microsoft.com/office/drawing/2016/ink" xmlns:am3d="http://schemas.microsoft.com/office/drawing/2017/model3d" xmlns:o="urn:schemas-microsoft-com:office:office" xmlns:r="http://schemas.openxmlformats.org/officeDocument/2006/relationships" xmlns:m="http://schemas.openxmlformats.org/officeDocument/2006/math" xmlns:v="urn:schemas-microsoft-com:vml" xmlns:wp14="http://schemas.microsoft.com/office/word/2010/wordprocessingDrawing" xmlns:wp="http://schemas.openxmlformats.org/drawingml/2006/wordprocessingDrawing" xmlns:w10="urn:schemas-microsoft-com:office:word" xmlns:w="http://schemas.openxmlformats.org/wordprocessingml/2006/main" xmlns:w14="http://schemas.microsoft.com/office/word/2010/wordml" xmlns:w15="http://schemas.microsoft.com/office/word/2012/wordml" xmlns:w16cid="http://schemas.microsoft.com/office/word/2016/wordml/cid" xmlns:w16se="http://schemas.microsoft.com/office/word/2015/wordml/symex" xmlns:wpg="http://schemas.microsoft.com/office/word/2010/wordprocessingGroup" xmlns:wpi="http://schemas.microsoft.com/office/word/2010/wordprocessingInk" xmlns:wne="http://schemas.microsoft.com/office/word/2006/wordml" xmlns:wps="http://schemas.microsoft.com/office/word/2010/wordprocessingShape" mc:Ignorable="w14 w15 w16se w16cid wp14">
   <w:abstractNum w:abstractNumId="0" w15:restartNumberingAfterBreak="0">
     <w:nsid w:val="1F900A16"/>
     <w:multiLevelType w:val="hybridMultilevel"/>
@@ -4455,6 +5323,184 @@
     </w:lvl>
   </w:abstractNum>
   <w:abstractNum w:abstractNumId="3" w15:restartNumberingAfterBreak="0">
+    <w:nsid w:val="67074294"/>
+    <w:multiLevelType w:val="hybridMultilevel"/>
+    <w:tmpl w:val="FF5C0220"/>
+    <w:lvl w:ilvl="0" w:tplc="E2520452">
+      <w:start w:val="1"/>
+      <w:numFmt w:val="decimal"/>
+      <w:lvlText w:val="%1)"/>
+      <w:lvlJc w:val="left"/>
+      <w:pPr>
+        <w:ind w:left="1800" w:hanging="360"/>
+      </w:pPr>
+      <w:rPr>
+        <w:rFonts w:hint="default"/>
+      </w:rPr>
+    </w:lvl>
+    <w:lvl w:ilvl="1" w:tplc="10090019" w:tentative="1">
+      <w:start w:val="1"/>
+      <w:numFmt w:val="lowerLetter"/>
+      <w:lvlText w:val="%2."/>
+      <w:lvlJc w:val="left"/>
+      <w:pPr>
+        <w:ind w:left="2520" w:hanging="360"/>
+      </w:pPr>
+    </w:lvl>
+    <w:lvl w:ilvl="2" w:tplc="1009001B" w:tentative="1">
+      <w:start w:val="1"/>
+      <w:numFmt w:val="lowerRoman"/>
+      <w:lvlText w:val="%3."/>
+      <w:lvlJc w:val="right"/>
+      <w:pPr>
+        <w:ind w:left="3240" w:hanging="180"/>
+      </w:pPr>
+    </w:lvl>
+    <w:lvl w:ilvl="3" w:tplc="1009000F" w:tentative="1">
+      <w:start w:val="1"/>
+      <w:numFmt w:val="decimal"/>
+      <w:lvlText w:val="%4."/>
+      <w:lvlJc w:val="left"/>
+      <w:pPr>
+        <w:ind w:left="3960" w:hanging="360"/>
+      </w:pPr>
+    </w:lvl>
+    <w:lvl w:ilvl="4" w:tplc="10090019" w:tentative="1">
+      <w:start w:val="1"/>
+      <w:numFmt w:val="lowerLetter"/>
+      <w:lvlText w:val="%5."/>
+      <w:lvlJc w:val="left"/>
+      <w:pPr>
+        <w:ind w:left="4680" w:hanging="360"/>
+      </w:pPr>
+    </w:lvl>
+    <w:lvl w:ilvl="5" w:tplc="1009001B" w:tentative="1">
+      <w:start w:val="1"/>
+      <w:numFmt w:val="lowerRoman"/>
+      <w:lvlText w:val="%6."/>
+      <w:lvlJc w:val="right"/>
+      <w:pPr>
+        <w:ind w:left="5400" w:hanging="180"/>
+      </w:pPr>
+    </w:lvl>
+    <w:lvl w:ilvl="6" w:tplc="1009000F" w:tentative="1">
+      <w:start w:val="1"/>
+      <w:numFmt w:val="decimal"/>
+      <w:lvlText w:val="%7."/>
+      <w:lvlJc w:val="left"/>
+      <w:pPr>
+        <w:ind w:left="6120" w:hanging="360"/>
+      </w:pPr>
+    </w:lvl>
+    <w:lvl w:ilvl="7" w:tplc="10090019" w:tentative="1">
+      <w:start w:val="1"/>
+      <w:numFmt w:val="lowerLetter"/>
+      <w:lvlText w:val="%8."/>
+      <w:lvlJc w:val="left"/>
+      <w:pPr>
+        <w:ind w:left="6840" w:hanging="360"/>
+      </w:pPr>
+    </w:lvl>
+    <w:lvl w:ilvl="8" w:tplc="1009001B" w:tentative="1">
+      <w:start w:val="1"/>
+      <w:numFmt w:val="lowerRoman"/>
+      <w:lvlText w:val="%9."/>
+      <w:lvlJc w:val="right"/>
+      <w:pPr>
+        <w:ind w:left="7560" w:hanging="180"/>
+      </w:pPr>
+    </w:lvl>
+  </w:abstractNum>
+  <w:abstractNum w:abstractNumId="4" w15:restartNumberingAfterBreak="0">
+    <w:nsid w:val="6E254CDF"/>
+    <w:multiLevelType w:val="hybridMultilevel"/>
+    <w:tmpl w:val="678CBC32"/>
+    <w:lvl w:ilvl="0" w:tplc="408EF6A2">
+      <w:start w:val="1"/>
+      <w:numFmt w:val="decimal"/>
+      <w:lvlText w:val="%1)"/>
+      <w:lvlJc w:val="left"/>
+      <w:pPr>
+        <w:ind w:left="1800" w:hanging="360"/>
+      </w:pPr>
+      <w:rPr>
+        <w:rFonts w:hint="default"/>
+      </w:rPr>
+    </w:lvl>
+    <w:lvl w:ilvl="1" w:tplc="10090019" w:tentative="1">
+      <w:start w:val="1"/>
+      <w:numFmt w:val="lowerLetter"/>
+      <w:lvlText w:val="%2."/>
+      <w:lvlJc w:val="left"/>
+      <w:pPr>
+        <w:ind w:left="2520" w:hanging="360"/>
+      </w:pPr>
+    </w:lvl>
+    <w:lvl w:ilvl="2" w:tplc="1009001B" w:tentative="1">
+      <w:start w:val="1"/>
+      <w:numFmt w:val="lowerRoman"/>
+      <w:lvlText w:val="%3."/>
+      <w:lvlJc w:val="right"/>
+      <w:pPr>
+        <w:ind w:left="3240" w:hanging="180"/>
+      </w:pPr>
+    </w:lvl>
+    <w:lvl w:ilvl="3" w:tplc="1009000F" w:tentative="1">
+      <w:start w:val="1"/>
+      <w:numFmt w:val="decimal"/>
+      <w:lvlText w:val="%4."/>
+      <w:lvlJc w:val="left"/>
+      <w:pPr>
+        <w:ind w:left="3960" w:hanging="360"/>
+      </w:pPr>
+    </w:lvl>
+    <w:lvl w:ilvl="4" w:tplc="10090019" w:tentative="1">
+      <w:start w:val="1"/>
+      <w:numFmt w:val="lowerLetter"/>
+      <w:lvlText w:val="%5."/>
+      <w:lvlJc w:val="left"/>
+      <w:pPr>
+        <w:ind w:left="4680" w:hanging="360"/>
+      </w:pPr>
+    </w:lvl>
+    <w:lvl w:ilvl="5" w:tplc="1009001B" w:tentative="1">
+      <w:start w:val="1"/>
+      <w:numFmt w:val="lowerRoman"/>
+      <w:lvlText w:val="%6."/>
+      <w:lvlJc w:val="right"/>
+      <w:pPr>
+        <w:ind w:left="5400" w:hanging="180"/>
+      </w:pPr>
+    </w:lvl>
+    <w:lvl w:ilvl="6" w:tplc="1009000F" w:tentative="1">
+      <w:start w:val="1"/>
+      <w:numFmt w:val="decimal"/>
+      <w:lvlText w:val="%7."/>
+      <w:lvlJc w:val="left"/>
+      <w:pPr>
+        <w:ind w:left="6120" w:hanging="360"/>
+      </w:pPr>
+    </w:lvl>
+    <w:lvl w:ilvl="7" w:tplc="10090019" w:tentative="1">
+      <w:start w:val="1"/>
+      <w:numFmt w:val="lowerLetter"/>
+      <w:lvlText w:val="%8."/>
+      <w:lvlJc w:val="left"/>
+      <w:pPr>
+        <w:ind w:left="6840" w:hanging="360"/>
+      </w:pPr>
+    </w:lvl>
+    <w:lvl w:ilvl="8" w:tplc="1009001B" w:tentative="1">
+      <w:start w:val="1"/>
+      <w:numFmt w:val="lowerRoman"/>
+      <w:lvlText w:val="%9."/>
+      <w:lvlJc w:val="right"/>
+      <w:pPr>
+        <w:ind w:left="7560" w:hanging="180"/>
+      </w:pPr>
+    </w:lvl>
+  </w:abstractNum>
+  <w:abstractNum w:abstractNumId="5" w15:restartNumberingAfterBreak="0">
     <w:nsid w:val="79284A76"/>
     <w:multiLevelType w:val="multilevel"/>
     <w:tmpl w:val="986A93FA"/>
@@ -4568,7 +5614,7 @@
     </w:lvl>
   </w:abstractNum>
   <w:num w:numId="1">
-    <w:abstractNumId w:val="3"/>
+    <w:abstractNumId w:val="5"/>
   </w:num>
   <w:num w:numId="2">
     <w:abstractNumId w:val="0"/>
@@ -4579,11 +5625,17 @@
   <w:num w:numId="4">
     <w:abstractNumId w:val="1"/>
   </w:num>
+  <w:num w:numId="5">
+    <w:abstractNumId w:val="4"/>
+  </w:num>
+  <w:num w:numId="6">
+    <w:abstractNumId w:val="3"/>
+  </w:num>
 </w:numbering>
 </file>
 
 <file path=word/styles.xml><?xml version="1.0" encoding="utf-8"?>
-<w:styles xmlns:mc="http://schemas.openxmlformats.org/markup-compatibility/2006" xmlns:r="http://schemas.openxmlformats.org/officeDocument/2006/relationships" xmlns:w="http://schemas.openxmlformats.org/wordprocessingml/2006/main" xmlns:w14="http://schemas.microsoft.com/office/word/2010/wordml" xmlns:w15="http://schemas.microsoft.com/office/word/2012/wordml" xmlns:w16se="http://schemas.microsoft.com/office/word/2015/wordml/symex" mc:Ignorable="w14 w15 w16se">
+<w:styles xmlns:mc="http://schemas.openxmlformats.org/markup-compatibility/2006" xmlns:r="http://schemas.openxmlformats.org/officeDocument/2006/relationships" xmlns:w="http://schemas.openxmlformats.org/wordprocessingml/2006/main" xmlns:w14="http://schemas.microsoft.com/office/word/2010/wordml" xmlns:w15="http://schemas.microsoft.com/office/word/2012/wordml" xmlns:w16cid="http://schemas.microsoft.com/office/word/2016/wordml/cid" xmlns:w16se="http://schemas.microsoft.com/office/word/2015/wordml/symex" mc:Ignorable="w14 w15 w16se w16cid">
   <w:docDefaults>
     <w:rPrDefault>
       <w:rPr>
@@ -4599,7 +5651,7 @@
       </w:pPr>
     </w:pPrDefault>
   </w:docDefaults>
-  <w:latentStyles w:defLockedState="0" w:defUIPriority="99" w:defSemiHidden="0" w:defUnhideWhenUsed="0" w:defQFormat="0" w:count="371">
+  <w:latentStyles w:defLockedState="0" w:defUIPriority="99" w:defSemiHidden="0" w:defUnhideWhenUsed="0" w:defQFormat="0" w:count="375">
     <w:lsdException w:name="Normal" w:uiPriority="0" w:qFormat="1"/>
     <w:lsdException w:name="heading 1" w:uiPriority="9" w:qFormat="1"/>
     <w:lsdException w:name="heading 2" w:semiHidden="1" w:uiPriority="9" w:unhideWhenUsed="1" w:qFormat="1"/>
@@ -4705,7 +5757,6 @@
     <w:lsdException w:name="HTML Sample" w:semiHidden="1" w:unhideWhenUsed="1"/>
     <w:lsdException w:name="HTML Typewriter" w:semiHidden="1" w:unhideWhenUsed="1"/>
     <w:lsdException w:name="HTML Variable" w:semiHidden="1" w:unhideWhenUsed="1"/>
-    <w:lsdException w:name="Normal Table" w:semiHidden="1" w:unhideWhenUsed="1"/>
     <w:lsdException w:name="annotation subject" w:semiHidden="1" w:unhideWhenUsed="1"/>
     <w:lsdException w:name="No List" w:semiHidden="1" w:unhideWhenUsed="1"/>
     <w:lsdException w:name="Outline List 1" w:semiHidden="1" w:unhideWhenUsed="1"/>
@@ -4749,10 +5800,8 @@
     <w:lsdException w:name="Table Elegant" w:semiHidden="1" w:unhideWhenUsed="1"/>
     <w:lsdException w:name="Table Professional" w:semiHidden="1" w:unhideWhenUsed="1"/>
     <w:lsdException w:name="Table Subtle 1" w:semiHidden="1" w:unhideWhenUsed="1"/>
-    <w:lsdException w:name="Table Subtle 2" w:semiHidden="1" w:unhideWhenUsed="1"/>
     <w:lsdException w:name="Table Web 1" w:semiHidden="1" w:unhideWhenUsed="1"/>
     <w:lsdException w:name="Table Web 2" w:semiHidden="1" w:unhideWhenUsed="1"/>
-    <w:lsdException w:name="Table Web 3" w:semiHidden="1" w:unhideWhenUsed="1"/>
     <w:lsdException w:name="Balloon Text" w:semiHidden="1" w:unhideWhenUsed="1"/>
     <w:lsdException w:name="Table Grid" w:uiPriority="39"/>
     <w:lsdException w:name="Table Theme" w:semiHidden="1" w:unhideWhenUsed="1"/>
@@ -4971,6 +6020,10 @@
     <w:lsdException w:name="List Table 5 Dark Accent 6" w:uiPriority="50"/>
     <w:lsdException w:name="List Table 6 Colorful Accent 6" w:uiPriority="51"/>
     <w:lsdException w:name="List Table 7 Colorful Accent 6" w:uiPriority="52"/>
+    <w:lsdException w:name="Mention" w:semiHidden="1" w:unhideWhenUsed="1"/>
+    <w:lsdException w:name="Smart Hyperlink" w:semiHidden="1" w:unhideWhenUsed="1"/>
+    <w:lsdException w:name="Hashtag" w:semiHidden="1" w:unhideWhenUsed="1"/>
+    <w:lsdException w:name="Unresolved Mention" w:semiHidden="1" w:unhideWhenUsed="1"/>
   </w:latentStyles>
   <w:style w:type="paragraph" w:default="1" w:styleId="Normal">
     <w:name w:val="Normal"/>

</xml_diff>

<commit_message>
Updates to references and literature review
</commit_message>
<xml_diff>
--- a/Weekly Reports/September-end report.docx
+++ b/Weekly Reports/September-end report.docx
@@ -27,6 +27,37 @@
           <w:szCs w:val="24"/>
         </w:rPr>
         <w:t>On studying the performance of Hadoop Map Reduce vs MPI for Aggregation Operations: A Big Data Challenge</w:t>
+      </w:r>
+    </w:p>
+    <w:p>
+      <w:pPr>
+        <w:pStyle w:val="ListParagraph"/>
+        <w:numPr>
+          <w:ilvl w:val="0"/>
+          <w:numId w:val="7"/>
+        </w:numPr>
+        <w:spacing w:after="0" w:line="360" w:lineRule="auto"/>
+        <w:jc w:val="center"/>
+        <w:outlineLvl w:val="0"/>
+        <w:rPr>
+          <w:rFonts w:ascii="Times New Roman" w:eastAsia="Times New Roman" w:hAnsi="Times New Roman" w:cs="Times New Roman"/>
+          <w:b/>
+          <w:bCs/>
+          <w:kern w:val="36"/>
+          <w:sz w:val="32"/>
+          <w:szCs w:val="24"/>
+        </w:rPr>
+      </w:pPr>
+      <w:r>
+        <w:rPr>
+          <w:rFonts w:ascii="Times New Roman" w:eastAsia="Times New Roman" w:hAnsi="Times New Roman" w:cs="Times New Roman"/>
+          <w:b/>
+          <w:bCs/>
+          <w:kern w:val="36"/>
+          <w:sz w:val="32"/>
+          <w:szCs w:val="24"/>
+        </w:rPr>
+        <w:t>Devang Swami (0625694)</w:t>
       </w:r>
     </w:p>
     <w:p>
@@ -70,7 +101,76 @@
           <w:sz w:val="24"/>
           <w:szCs w:val="24"/>
         </w:rPr>
-        <w:t>IT Revolution has been chiefly responsible for generating tremendous amount of data, often referred to as Big Data. Parallel and distributed computing systems have largely been utilized for solving problem involving big data. Of various distributed &amp; parallel computing systems like vector processing systems, co-processors (e.g. GPU’s), and others; Map Reduce and MPI (Message Passing Interface) have found increased attention in recent times. MPI has been a de facto standard of parallel programming for decades [11], while Map Reduce is of comparatively recent development. The major difference between both the platforms is that Map Reduce uses HTTP/RPC protocols for communication which are clearly slower than the MPI’s communication (</w:t>
+        <w:t xml:space="preserve">IT Revolution has been chiefly responsible for generating </w:t>
+      </w:r>
+      <w:r>
+        <w:rPr>
+          <w:rFonts w:ascii="Times New Roman" w:eastAsia="Times New Roman" w:hAnsi="Times New Roman" w:cs="Times New Roman"/>
+          <w:noProof/>
+          <w:sz w:val="24"/>
+          <w:szCs w:val="24"/>
+        </w:rPr>
+        <w:t xml:space="preserve">a </w:t>
+      </w:r>
+      <w:r>
+        <w:rPr>
+          <w:rFonts w:ascii="Times New Roman" w:eastAsia="Times New Roman" w:hAnsi="Times New Roman" w:cs="Times New Roman"/>
+          <w:noProof/>
+          <w:sz w:val="24"/>
+          <w:szCs w:val="24"/>
+        </w:rPr>
+        <w:t>tremendous</w:t>
+      </w:r>
+      <w:r>
+        <w:rPr>
+          <w:rFonts w:ascii="Times New Roman" w:eastAsia="Times New Roman" w:hAnsi="Times New Roman" w:cs="Times New Roman"/>
+          <w:sz w:val="24"/>
+          <w:szCs w:val="24"/>
+        </w:rPr>
+        <w:t xml:space="preserve"> amount of data, often referred to as Big Data. Parallel and distributed computing systems have largely been utilized for solving </w:t>
+      </w:r>
+      <w:r>
+        <w:rPr>
+          <w:rFonts w:ascii="Times New Roman" w:eastAsia="Times New Roman" w:hAnsi="Times New Roman" w:cs="Times New Roman"/>
+          <w:noProof/>
+          <w:sz w:val="24"/>
+          <w:szCs w:val="24"/>
+        </w:rPr>
+        <w:t xml:space="preserve">a </w:t>
+      </w:r>
+      <w:r>
+        <w:rPr>
+          <w:rFonts w:ascii="Times New Roman" w:eastAsia="Times New Roman" w:hAnsi="Times New Roman" w:cs="Times New Roman"/>
+          <w:noProof/>
+          <w:sz w:val="24"/>
+          <w:szCs w:val="24"/>
+        </w:rPr>
+        <w:t>problem</w:t>
+      </w:r>
+      <w:r>
+        <w:rPr>
+          <w:rFonts w:ascii="Times New Roman" w:eastAsia="Times New Roman" w:hAnsi="Times New Roman" w:cs="Times New Roman"/>
+          <w:sz w:val="24"/>
+          <w:szCs w:val="24"/>
+        </w:rPr>
+        <w:t xml:space="preserve"> involving big data. Of various distributed &amp; parallel computing systems like vector processing systems, </w:t>
+      </w:r>
+      <w:r>
+        <w:rPr>
+          <w:rFonts w:ascii="Times New Roman" w:eastAsia="Times New Roman" w:hAnsi="Times New Roman" w:cs="Times New Roman"/>
+          <w:noProof/>
+          <w:sz w:val="24"/>
+          <w:szCs w:val="24"/>
+        </w:rPr>
+        <w:t>coprocessors</w:t>
+      </w:r>
+      <w:r>
+        <w:rPr>
+          <w:rFonts w:ascii="Times New Roman" w:eastAsia="Times New Roman" w:hAnsi="Times New Roman" w:cs="Times New Roman"/>
+          <w:sz w:val="24"/>
+          <w:szCs w:val="24"/>
+        </w:rPr>
+        <w:t xml:space="preserve"> (e.g. GPU’s), and others; Map Reduce and MPI (Message Passing Interface) have found increased attention in recent times. MPI has been a de facto standard of parallel programming for decades [11], while Map Reduce is of comparatively recent development. The major difference between both the platforms is that Map Reduce uses HTTP/RPC protocols for communication which are clearly slower than the MPI’s communication (</w:t>
       </w:r>
       <w:r>
         <w:rPr>
@@ -118,15 +218,71 @@
           <w:sz w:val="24"/>
           <w:szCs w:val="24"/>
         </w:rPr>
-        <w:t>). On the flip side, programming MPI is clearly more difficult and requires lots of skills (in programming, networking, domain knowledge, and others) than Map Reduce, which much simpler because programmer does not have to handle networking problems.</w:t>
-      </w:r>
-      <w:r>
-        <w:rPr>
-          <w:rFonts w:ascii="Times New Roman" w:eastAsia="Times New Roman" w:hAnsi="Times New Roman" w:cs="Times New Roman"/>
-          <w:sz w:val="24"/>
-          <w:szCs w:val="24"/>
-        </w:rPr>
-        <w:t xml:space="preserve"> Both of the paradigms of programming have been extensively utilized. </w:t>
+        <w:t>). On the flip side, programming</w:t>
+      </w:r>
+      <w:r>
+        <w:rPr>
+          <w:rFonts w:ascii="Times New Roman" w:eastAsia="Times New Roman" w:hAnsi="Times New Roman" w:cs="Times New Roman"/>
+          <w:sz w:val="24"/>
+          <w:szCs w:val="24"/>
+        </w:rPr>
+        <w:t xml:space="preserve"> in</w:t>
+      </w:r>
+      <w:r>
+        <w:rPr>
+          <w:rFonts w:ascii="Times New Roman" w:eastAsia="Times New Roman" w:hAnsi="Times New Roman" w:cs="Times New Roman"/>
+          <w:sz w:val="24"/>
+          <w:szCs w:val="24"/>
+        </w:rPr>
+        <w:t xml:space="preserve"> MPI is clearly more difficult and requires lots of skills (in programming, networking, domain knowledge, and others) than Map Reduce.</w:t>
+      </w:r>
+      <w:r>
+        <w:rPr>
+          <w:rFonts w:ascii="Times New Roman" w:eastAsia="Times New Roman" w:hAnsi="Times New Roman" w:cs="Times New Roman"/>
+          <w:sz w:val="24"/>
+          <w:szCs w:val="24"/>
+        </w:rPr>
+        <w:t xml:space="preserve"> Both of the</w:t>
+      </w:r>
+      <w:r>
+        <w:rPr>
+          <w:rFonts w:ascii="Times New Roman" w:eastAsia="Times New Roman" w:hAnsi="Times New Roman" w:cs="Times New Roman"/>
+          <w:sz w:val="24"/>
+          <w:szCs w:val="24"/>
+        </w:rPr>
+        <w:t>se</w:t>
+      </w:r>
+      <w:r>
+        <w:rPr>
+          <w:rFonts w:ascii="Times New Roman" w:eastAsia="Times New Roman" w:hAnsi="Times New Roman" w:cs="Times New Roman"/>
+          <w:sz w:val="24"/>
+          <w:szCs w:val="24"/>
+        </w:rPr>
+        <w:t xml:space="preserve"> </w:t>
+      </w:r>
+      <w:r>
+        <w:rPr>
+          <w:rFonts w:ascii="Times New Roman" w:eastAsia="Times New Roman" w:hAnsi="Times New Roman" w:cs="Times New Roman"/>
+          <w:sz w:val="24"/>
+          <w:szCs w:val="24"/>
+        </w:rPr>
+        <w:t>programming</w:t>
+      </w:r>
+      <w:r>
+        <w:rPr>
+          <w:rFonts w:ascii="Times New Roman" w:eastAsia="Times New Roman" w:hAnsi="Times New Roman" w:cs="Times New Roman"/>
+          <w:sz w:val="24"/>
+          <w:szCs w:val="24"/>
+        </w:rPr>
+        <w:t xml:space="preserve"> </w:t>
+      </w:r>
+      <w:r>
+        <w:rPr>
+          <w:rFonts w:ascii="Times New Roman" w:eastAsia="Times New Roman" w:hAnsi="Times New Roman" w:cs="Times New Roman"/>
+          <w:sz w:val="24"/>
+          <w:szCs w:val="24"/>
+        </w:rPr>
+        <w:t xml:space="preserve">paradigms have been extensively utilized. </w:t>
       </w:r>
     </w:p>
     <w:p>
@@ -146,7 +302,49 @@
           <w:sz w:val="24"/>
           <w:szCs w:val="24"/>
         </w:rPr>
-        <w:t xml:space="preserve">For the proposed work, minimum and maximum fare values by month &amp; year would be calculated using Map Reduce and minimum fare by month &amp; year would be calculated using MPI for taxi trip records data collected by New York’s Taxi and Limousine commission. The choice of maximum and minimum values by month &amp; year was based on the fact that </w:t>
+        <w:t xml:space="preserve">For the proposed work, minimum and maximum fare values by month &amp; year would be calculated using </w:t>
+      </w:r>
+      <w:r>
+        <w:rPr>
+          <w:rFonts w:ascii="Times New Roman" w:eastAsia="Times New Roman" w:hAnsi="Times New Roman" w:cs="Times New Roman"/>
+          <w:noProof/>
+          <w:sz w:val="24"/>
+          <w:szCs w:val="24"/>
+        </w:rPr>
+        <w:t>Map Reduce</w:t>
+      </w:r>
+      <w:r>
+        <w:rPr>
+          <w:rFonts w:ascii="Times New Roman" w:eastAsia="Times New Roman" w:hAnsi="Times New Roman" w:cs="Times New Roman"/>
+          <w:sz w:val="24"/>
+          <w:szCs w:val="24"/>
+        </w:rPr>
+        <w:t xml:space="preserve"> and minimum fare by month &amp; year would be calculated using MPI for taxi trip records data collected by New York’s Taxi and Limousine </w:t>
+      </w:r>
+      <w:r>
+        <w:rPr>
+          <w:rFonts w:ascii="Times New Roman" w:eastAsia="Times New Roman" w:hAnsi="Times New Roman" w:cs="Times New Roman"/>
+          <w:sz w:val="24"/>
+          <w:szCs w:val="24"/>
+        </w:rPr>
+        <w:t>C</w:t>
+      </w:r>
+      <w:r>
+        <w:rPr>
+          <w:rFonts w:ascii="Times New Roman" w:eastAsia="Times New Roman" w:hAnsi="Times New Roman" w:cs="Times New Roman"/>
+          <w:noProof/>
+          <w:sz w:val="24"/>
+          <w:szCs w:val="24"/>
+        </w:rPr>
+        <w:t>ommission</w:t>
+      </w:r>
+      <w:r>
+        <w:rPr>
+          <w:rFonts w:ascii="Times New Roman" w:eastAsia="Times New Roman" w:hAnsi="Times New Roman" w:cs="Times New Roman"/>
+          <w:sz w:val="24"/>
+          <w:szCs w:val="24"/>
+        </w:rPr>
+        <w:t xml:space="preserve">. The choice of maximum and minimum values by month &amp; year was based on the fact that </w:t>
       </w:r>
       <w:r>
         <w:rPr>
@@ -203,6 +401,14 @@
           <w:szCs w:val="24"/>
         </w:rPr>
         <w:t xml:space="preserve">The challenge here is to optimize the performance of MPI and Map Reduce for aggregation tasks. </w:t>
+      </w:r>
+      <w:r>
+        <w:rPr>
+          <w:rFonts w:ascii="Times New Roman" w:eastAsia="Times New Roman" w:hAnsi="Times New Roman" w:cs="Times New Roman"/>
+          <w:sz w:val="24"/>
+          <w:szCs w:val="24"/>
+        </w:rPr>
+        <w:t>The parameters for improvement would be wall clock time and amount of data transfer in intermediate stages, as applicable.</w:t>
       </w:r>
     </w:p>
     <w:p>
@@ -222,7 +428,33 @@
           <w:sz w:val="24"/>
           <w:szCs w:val="24"/>
         </w:rPr>
-        <w:t xml:space="preserve">In the following section a review of past works has been presented. Subsequently, the problem definition has been </w:t>
+        <w:t xml:space="preserve">In the following </w:t>
+      </w:r>
+      <w:r>
+        <w:rPr>
+          <w:rFonts w:ascii="Times New Roman" w:eastAsia="Times New Roman" w:hAnsi="Times New Roman" w:cs="Times New Roman"/>
+          <w:noProof/>
+          <w:sz w:val="24"/>
+          <w:szCs w:val="24"/>
+        </w:rPr>
+        <w:t>section</w:t>
+      </w:r>
+      <w:r>
+        <w:rPr>
+          <w:rFonts w:ascii="Times New Roman" w:eastAsia="Times New Roman" w:hAnsi="Times New Roman" w:cs="Times New Roman"/>
+          <w:noProof/>
+          <w:sz w:val="24"/>
+          <w:szCs w:val="24"/>
+        </w:rPr>
+        <w:t>,</w:t>
+      </w:r>
+      <w:r>
+        <w:rPr>
+          <w:rFonts w:ascii="Times New Roman" w:eastAsia="Times New Roman" w:hAnsi="Times New Roman" w:cs="Times New Roman"/>
+          <w:sz w:val="24"/>
+          <w:szCs w:val="24"/>
+        </w:rPr>
+        <w:t xml:space="preserve"> a review of past works has been presented. Subsequently, the problem definition has been </w:t>
       </w:r>
       <w:r>
         <w:rPr>
@@ -259,10 +491,28 @@
       <w:r>
         <w:rPr>
           <w:rFonts w:ascii="Times New Roman" w:eastAsia="Times New Roman" w:hAnsi="Times New Roman" w:cs="Times New Roman"/>
-          <w:sz w:val="24"/>
-          <w:szCs w:val="24"/>
-        </w:rPr>
-        <w:t>has been presented.</w:t>
+          <w:noProof/>
+          <w:sz w:val="24"/>
+          <w:szCs w:val="24"/>
+        </w:rPr>
+        <w:t>ha</w:t>
+      </w:r>
+      <w:r>
+        <w:rPr>
+          <w:rFonts w:ascii="Times New Roman" w:eastAsia="Times New Roman" w:hAnsi="Times New Roman" w:cs="Times New Roman"/>
+          <w:noProof/>
+          <w:sz w:val="24"/>
+          <w:szCs w:val="24"/>
+        </w:rPr>
+        <w:t>ve</w:t>
+      </w:r>
+      <w:r>
+        <w:rPr>
+          <w:rFonts w:ascii="Times New Roman" w:eastAsia="Times New Roman" w:hAnsi="Times New Roman" w:cs="Times New Roman"/>
+          <w:sz w:val="24"/>
+          <w:szCs w:val="24"/>
+        </w:rPr>
+        <w:t xml:space="preserve"> been presented.</w:t>
       </w:r>
     </w:p>
     <w:p>
@@ -306,6 +556,7 @@
           <w:sz w:val="24"/>
           <w:szCs w:val="24"/>
         </w:rPr>
+        <w:lastRenderedPageBreak/>
         <w:t xml:space="preserve">It is a </w:t>
       </w:r>
       <w:r>
@@ -346,40 +597,99 @@
           <w:sz w:val="24"/>
           <w:szCs w:val="24"/>
         </w:rPr>
-        <w:t xml:space="preserve">has been used more by </w:t>
-      </w:r>
-      <w:r>
-        <w:rPr>
-          <w:rFonts w:ascii="Times New Roman" w:eastAsia="Times New Roman" w:hAnsi="Times New Roman" w:cs="Times New Roman"/>
-          <w:sz w:val="24"/>
-          <w:szCs w:val="24"/>
-        </w:rPr>
-        <w:t>research community</w:t>
-      </w:r>
-      <w:r>
-        <w:rPr>
-          <w:rFonts w:ascii="Times New Roman" w:eastAsia="Times New Roman" w:hAnsi="Times New Roman" w:cs="Times New Roman"/>
-          <w:sz w:val="24"/>
-          <w:szCs w:val="24"/>
-        </w:rPr>
-        <w:t xml:space="preserve">. There many available implementations </w:t>
-      </w:r>
-      <w:r>
-        <w:rPr>
-          <w:rFonts w:ascii="Times New Roman" w:eastAsia="Times New Roman" w:hAnsi="Times New Roman" w:cs="Times New Roman"/>
-          <w:sz w:val="24"/>
-          <w:szCs w:val="24"/>
-        </w:rPr>
-        <w:lastRenderedPageBreak/>
-        <w:t>of both the technolog</w:t>
-      </w:r>
-      <w:r>
-        <w:rPr>
-          <w:rFonts w:ascii="Times New Roman" w:eastAsia="Times New Roman" w:hAnsi="Times New Roman" w:cs="Times New Roman"/>
-          <w:sz w:val="24"/>
-          <w:szCs w:val="24"/>
-        </w:rPr>
-        <w:t xml:space="preserve">ies to choose from. For instance, available MPI implementations are Open MPI, Boost MPI, MPICH, and others, while available Map Reduce implementations are Apache Hadoop, MongoDB (the database has built-in map reduce framework.), </w:t>
+        <w:t>has been used more by</w:t>
+      </w:r>
+      <w:r>
+        <w:rPr>
+          <w:rFonts w:ascii="Times New Roman" w:eastAsia="Times New Roman" w:hAnsi="Times New Roman" w:cs="Times New Roman"/>
+          <w:sz w:val="24"/>
+          <w:szCs w:val="24"/>
+        </w:rPr>
+        <w:t xml:space="preserve"> the</w:t>
+      </w:r>
+      <w:r>
+        <w:rPr>
+          <w:rFonts w:ascii="Times New Roman" w:eastAsia="Times New Roman" w:hAnsi="Times New Roman" w:cs="Times New Roman"/>
+          <w:sz w:val="24"/>
+          <w:szCs w:val="24"/>
+        </w:rPr>
+        <w:t xml:space="preserve"> </w:t>
+      </w:r>
+      <w:r>
+        <w:rPr>
+          <w:rFonts w:ascii="Times New Roman" w:eastAsia="Times New Roman" w:hAnsi="Times New Roman" w:cs="Times New Roman"/>
+          <w:noProof/>
+          <w:sz w:val="24"/>
+          <w:szCs w:val="24"/>
+        </w:rPr>
+        <w:t>research</w:t>
+      </w:r>
+      <w:r>
+        <w:rPr>
+          <w:rFonts w:ascii="Times New Roman" w:eastAsia="Times New Roman" w:hAnsi="Times New Roman" w:cs="Times New Roman"/>
+          <w:sz w:val="24"/>
+          <w:szCs w:val="24"/>
+        </w:rPr>
+        <w:t xml:space="preserve"> community</w:t>
+      </w:r>
+      <w:r>
+        <w:rPr>
+          <w:rFonts w:ascii="Times New Roman" w:eastAsia="Times New Roman" w:hAnsi="Times New Roman" w:cs="Times New Roman"/>
+          <w:sz w:val="24"/>
+          <w:szCs w:val="24"/>
+        </w:rPr>
+        <w:t>. There many available implementations of both the technolog</w:t>
+      </w:r>
+      <w:r>
+        <w:rPr>
+          <w:rFonts w:ascii="Times New Roman" w:eastAsia="Times New Roman" w:hAnsi="Times New Roman" w:cs="Times New Roman"/>
+          <w:sz w:val="24"/>
+          <w:szCs w:val="24"/>
+        </w:rPr>
+        <w:t xml:space="preserve">ies to choose from. For instance, available MPI implementations are Open MPI, Boost MPI, MPICH, and others, while available Map Reduce implementations are Apache Hadoop, MongoDB (the database has </w:t>
+      </w:r>
+      <w:r>
+        <w:rPr>
+          <w:rFonts w:ascii="Times New Roman" w:eastAsia="Times New Roman" w:hAnsi="Times New Roman" w:cs="Times New Roman"/>
+          <w:noProof/>
+          <w:sz w:val="24"/>
+          <w:szCs w:val="24"/>
+        </w:rPr>
+        <w:t xml:space="preserve">a </w:t>
+      </w:r>
+      <w:r>
+        <w:rPr>
+          <w:rFonts w:ascii="Times New Roman" w:eastAsia="Times New Roman" w:hAnsi="Times New Roman" w:cs="Times New Roman"/>
+          <w:noProof/>
+          <w:sz w:val="24"/>
+          <w:szCs w:val="24"/>
+        </w:rPr>
+        <w:t>built-in</w:t>
+      </w:r>
+      <w:r>
+        <w:rPr>
+          <w:rFonts w:ascii="Times New Roman" w:eastAsia="Times New Roman" w:hAnsi="Times New Roman" w:cs="Times New Roman"/>
+          <w:sz w:val="24"/>
+          <w:szCs w:val="24"/>
+        </w:rPr>
+        <w:t xml:space="preserve"> </w:t>
+      </w:r>
+      <w:r>
+        <w:rPr>
+          <w:rFonts w:ascii="Times New Roman" w:eastAsia="Times New Roman" w:hAnsi="Times New Roman" w:cs="Times New Roman"/>
+          <w:noProof/>
+          <w:sz w:val="24"/>
+          <w:szCs w:val="24"/>
+        </w:rPr>
+        <w:t>map reduce</w:t>
+      </w:r>
+      <w:r>
+        <w:rPr>
+          <w:rFonts w:ascii="Times New Roman" w:eastAsia="Times New Roman" w:hAnsi="Times New Roman" w:cs="Times New Roman"/>
+          <w:sz w:val="24"/>
+          <w:szCs w:val="24"/>
+        </w:rPr>
+        <w:t xml:space="preserve"> framework.), </w:t>
       </w:r>
       <w:proofErr w:type="spellStart"/>
       <w:r>
@@ -405,7 +715,50 @@
           <w:sz w:val="24"/>
           <w:szCs w:val="24"/>
         </w:rPr>
-        <w:t xml:space="preserve"> (another database having built-in map reduce support), and others. </w:t>
+        <w:t xml:space="preserve"> (another database having </w:t>
+      </w:r>
+      <w:r>
+        <w:rPr>
+          <w:rFonts w:ascii="Times New Roman" w:eastAsia="Times New Roman" w:hAnsi="Times New Roman" w:cs="Times New Roman"/>
+          <w:noProof/>
+          <w:sz w:val="24"/>
+          <w:szCs w:val="24"/>
+        </w:rPr>
+        <w:t xml:space="preserve">a </w:t>
+      </w:r>
+      <w:r>
+        <w:rPr>
+          <w:rFonts w:ascii="Times New Roman" w:eastAsia="Times New Roman" w:hAnsi="Times New Roman" w:cs="Times New Roman"/>
+          <w:noProof/>
+          <w:sz w:val="24"/>
+          <w:szCs w:val="24"/>
+        </w:rPr>
+        <w:t>built-in</w:t>
+      </w:r>
+      <w:r>
+        <w:rPr>
+          <w:rFonts w:ascii="Times New Roman" w:eastAsia="Times New Roman" w:hAnsi="Times New Roman" w:cs="Times New Roman"/>
+          <w:sz w:val="24"/>
+          <w:szCs w:val="24"/>
+        </w:rPr>
+        <w:t xml:space="preserve"> </w:t>
+      </w:r>
+      <w:r>
+        <w:rPr>
+          <w:rFonts w:ascii="Times New Roman" w:eastAsia="Times New Roman" w:hAnsi="Times New Roman" w:cs="Times New Roman"/>
+          <w:noProof/>
+          <w:sz w:val="24"/>
+          <w:szCs w:val="24"/>
+        </w:rPr>
+        <w:t>map reduce</w:t>
+      </w:r>
+      <w:r>
+        <w:rPr>
+          <w:rFonts w:ascii="Times New Roman" w:eastAsia="Times New Roman" w:hAnsi="Times New Roman" w:cs="Times New Roman"/>
+          <w:sz w:val="24"/>
+          <w:szCs w:val="24"/>
+        </w:rPr>
+        <w:t xml:space="preserve">), and others. </w:t>
       </w:r>
     </w:p>
     <w:p>
@@ -425,31 +778,63 @@
           <w:sz w:val="24"/>
           <w:szCs w:val="24"/>
         </w:rPr>
-        <w:t xml:space="preserve">The choice of implementation for MPI was MPICH since it was available on SHARCNET consortium and does not require any setup. For Map Reduce, MongoDB itself recommends </w:t>
-      </w:r>
-      <w:r>
-        <w:rPr>
-          <w:rFonts w:ascii="Times New Roman" w:eastAsia="Times New Roman" w:hAnsi="Times New Roman" w:cs="Times New Roman"/>
-          <w:sz w:val="24"/>
-          <w:szCs w:val="24"/>
-        </w:rPr>
-        <w:t>using</w:t>
-      </w:r>
-      <w:r>
-        <w:rPr>
-          <w:rFonts w:ascii="Times New Roman" w:eastAsia="Times New Roman" w:hAnsi="Times New Roman" w:cs="Times New Roman"/>
-          <w:sz w:val="24"/>
-          <w:szCs w:val="24"/>
-        </w:rPr>
-        <w:t xml:space="preserve"> Apache Hadoop Map Reduce if Apache Hadoop is used as a sink or</w:t>
-      </w:r>
-      <w:r>
-        <w:rPr>
-          <w:rFonts w:ascii="Times New Roman" w:eastAsia="Times New Roman" w:hAnsi="Times New Roman" w:cs="Times New Roman"/>
-          <w:sz w:val="24"/>
-          <w:szCs w:val="24"/>
-        </w:rPr>
-        <w:t xml:space="preserve"> to</w:t>
+        <w:t xml:space="preserve">The choice of implementation for MPI was </w:t>
+      </w:r>
+      <w:r>
+        <w:rPr>
+          <w:rFonts w:ascii="Times New Roman" w:eastAsia="Times New Roman" w:hAnsi="Times New Roman" w:cs="Times New Roman"/>
+          <w:sz w:val="24"/>
+          <w:szCs w:val="24"/>
+        </w:rPr>
+        <w:t xml:space="preserve">Intel MPI library </w:t>
+      </w:r>
+      <w:r>
+        <w:rPr>
+          <w:rFonts w:ascii="Times New Roman" w:eastAsia="Times New Roman" w:hAnsi="Times New Roman" w:cs="Times New Roman"/>
+          <w:sz w:val="24"/>
+          <w:szCs w:val="24"/>
+        </w:rPr>
+        <w:t>since it was available on SHARCNET consortiu</w:t>
+      </w:r>
+      <w:r>
+        <w:rPr>
+          <w:rFonts w:ascii="Times New Roman" w:eastAsia="Times New Roman" w:hAnsi="Times New Roman" w:cs="Times New Roman"/>
+          <w:sz w:val="24"/>
+          <w:szCs w:val="24"/>
+        </w:rPr>
+        <w:t>m</w:t>
+      </w:r>
+      <w:r>
+        <w:rPr>
+          <w:rFonts w:ascii="Times New Roman" w:eastAsia="Times New Roman" w:hAnsi="Times New Roman" w:cs="Times New Roman"/>
+          <w:sz w:val="24"/>
+          <w:szCs w:val="24"/>
+        </w:rPr>
+        <w:t xml:space="preserve">. For Map Reduce, </w:t>
+      </w:r>
+      <w:r>
+        <w:rPr>
+          <w:rFonts w:ascii="Times New Roman" w:eastAsia="Times New Roman" w:hAnsi="Times New Roman" w:cs="Times New Roman"/>
+          <w:sz w:val="24"/>
+          <w:szCs w:val="24"/>
+        </w:rPr>
+        <w:t xml:space="preserve">[15] showed that Hadoop Map Reduce performs better than MongoDB build-in Map Reduce </w:t>
+      </w:r>
+      <w:r>
+        <w:rPr>
+          <w:rFonts w:ascii="Times New Roman" w:eastAsia="Times New Roman" w:hAnsi="Times New Roman" w:cs="Times New Roman"/>
+          <w:sz w:val="24"/>
+          <w:szCs w:val="24"/>
+        </w:rPr>
+        <w:t xml:space="preserve">and </w:t>
+      </w:r>
+      <w:r>
+        <w:rPr>
+          <w:rFonts w:ascii="Times New Roman" w:eastAsia="Times New Roman" w:hAnsi="Times New Roman" w:cs="Times New Roman"/>
+          <w:sz w:val="24"/>
+          <w:szCs w:val="24"/>
+        </w:rPr>
+        <w:t>the support for</w:t>
       </w:r>
       <w:r>
         <w:rPr>
@@ -459,22 +844,6 @@
         </w:rPr>
         <w:t xml:space="preserve"> </w:t>
       </w:r>
-      <w:r>
-        <w:rPr>
-          <w:rFonts w:ascii="Times New Roman" w:eastAsia="Times New Roman" w:hAnsi="Times New Roman" w:cs="Times New Roman"/>
-          <w:sz w:val="24"/>
-          <w:szCs w:val="24"/>
-        </w:rPr>
-        <w:t>use its new aggregation framework otherwise</w:t>
-      </w:r>
-      <w:r>
-        <w:rPr>
-          <w:rFonts w:ascii="Times New Roman" w:eastAsia="Times New Roman" w:hAnsi="Times New Roman" w:cs="Times New Roman"/>
-          <w:sz w:val="24"/>
-          <w:szCs w:val="24"/>
-        </w:rPr>
-        <w:t xml:space="preserve"> and website for </w:t>
-      </w:r>
       <w:proofErr w:type="spellStart"/>
       <w:r>
         <w:rPr>
@@ -491,14 +860,6 @@
           <w:sz w:val="24"/>
           <w:szCs w:val="24"/>
         </w:rPr>
-        <w:t xml:space="preserve"> is not operational any longer. Thus, leaving us with only one solution for Map Reduce, i.e.</w:t>
-      </w:r>
-      <w:r>
-        <w:rPr>
-          <w:rFonts w:ascii="Times New Roman" w:eastAsia="Times New Roman" w:hAnsi="Times New Roman" w:cs="Times New Roman"/>
-          <w:sz w:val="24"/>
-          <w:szCs w:val="24"/>
-        </w:rPr>
         <w:t xml:space="preserve"> </w:t>
       </w:r>
       <w:r>
@@ -507,15 +868,83 @@
           <w:sz w:val="24"/>
           <w:szCs w:val="24"/>
         </w:rPr>
-        <w:t xml:space="preserve"> </w:t>
-      </w:r>
-      <w:r>
-        <w:rPr>
-          <w:rFonts w:ascii="Times New Roman" w:eastAsia="Times New Roman" w:hAnsi="Times New Roman" w:cs="Times New Roman"/>
-          <w:sz w:val="24"/>
-          <w:szCs w:val="24"/>
-        </w:rPr>
-        <w:t>Apache Hadoop.</w:t>
+        <w:t xml:space="preserve">seems no longer available </w:t>
+      </w:r>
+      <w:r>
+        <w:rPr>
+          <w:rFonts w:ascii="Times New Roman" w:eastAsia="Times New Roman" w:hAnsi="Times New Roman" w:cs="Times New Roman"/>
+          <w:sz w:val="24"/>
+          <w:szCs w:val="24"/>
+        </w:rPr>
+        <w:t>[14]</w:t>
+      </w:r>
+      <w:r>
+        <w:rPr>
+          <w:rFonts w:ascii="Times New Roman" w:eastAsia="Times New Roman" w:hAnsi="Times New Roman" w:cs="Times New Roman"/>
+          <w:sz w:val="24"/>
+          <w:szCs w:val="24"/>
+        </w:rPr>
+        <w:t>. Thus, Apache Hadoop</w:t>
+      </w:r>
+      <w:r>
+        <w:rPr>
+          <w:rFonts w:ascii="Times New Roman" w:eastAsia="Times New Roman" w:hAnsi="Times New Roman" w:cs="Times New Roman"/>
+          <w:sz w:val="24"/>
+          <w:szCs w:val="24"/>
+        </w:rPr>
+        <w:t xml:space="preserve"> would be the solution to test the </w:t>
+      </w:r>
+      <w:r>
+        <w:rPr>
+          <w:rFonts w:ascii="Times New Roman" w:eastAsia="Times New Roman" w:hAnsi="Times New Roman" w:cs="Times New Roman"/>
+          <w:noProof/>
+          <w:sz w:val="24"/>
+          <w:szCs w:val="24"/>
+        </w:rPr>
+        <w:t>Map Reduce</w:t>
+      </w:r>
+      <w:r>
+        <w:rPr>
+          <w:rFonts w:ascii="Times New Roman" w:eastAsia="Times New Roman" w:hAnsi="Times New Roman" w:cs="Times New Roman"/>
+          <w:sz w:val="24"/>
+          <w:szCs w:val="24"/>
+        </w:rPr>
+        <w:t xml:space="preserve"> framework </w:t>
+      </w:r>
+      <w:r>
+        <w:rPr>
+          <w:rFonts w:ascii="Times New Roman" w:eastAsia="Times New Roman" w:hAnsi="Times New Roman" w:cs="Times New Roman"/>
+          <w:noProof/>
+          <w:sz w:val="24"/>
+          <w:szCs w:val="24"/>
+        </w:rPr>
+        <w:t>performa</w:t>
+      </w:r>
+      <w:r>
+        <w:rPr>
+          <w:rFonts w:ascii="Times New Roman" w:eastAsia="Times New Roman" w:hAnsi="Times New Roman" w:cs="Times New Roman"/>
+          <w:noProof/>
+          <w:sz w:val="24"/>
+          <w:szCs w:val="24"/>
+        </w:rPr>
+        <w:t>n</w:t>
+      </w:r>
+      <w:r>
+        <w:rPr>
+          <w:rFonts w:ascii="Times New Roman" w:eastAsia="Times New Roman" w:hAnsi="Times New Roman" w:cs="Times New Roman"/>
+          <w:noProof/>
+          <w:sz w:val="24"/>
+          <w:szCs w:val="24"/>
+        </w:rPr>
+        <w:t>ce</w:t>
+      </w:r>
+      <w:r>
+        <w:rPr>
+          <w:rFonts w:ascii="Times New Roman" w:eastAsia="Times New Roman" w:hAnsi="Times New Roman" w:cs="Times New Roman"/>
+          <w:sz w:val="24"/>
+          <w:szCs w:val="24"/>
+        </w:rPr>
+        <w:t xml:space="preserve"> which has also been a de facto tool to store big data.</w:t>
       </w:r>
     </w:p>
     <w:p>
@@ -559,7 +988,83 @@
           <w:sz w:val="24"/>
           <w:szCs w:val="24"/>
         </w:rPr>
-        <w:t>The proposed work focuses on optimizing the aggregate queries for Map Reduce Framework and MPI. Both of these models solve problems in different approaches. However, it might be noted that MPI is a paradigm and may be used to create framework like Map reduce like the Map Reduce framework by Sandia Labs [1].</w:t>
+        <w:t xml:space="preserve">The proposed work focuses on optimizing the aggregate queries for Map Reduce Framework and MPI. Both of these models solve problems in different approaches. However, it might be noted that MPI is a paradigm and may be used to </w:t>
+      </w:r>
+      <w:r>
+        <w:rPr>
+          <w:rFonts w:ascii="Times New Roman" w:eastAsia="Times New Roman" w:hAnsi="Times New Roman" w:cs="Times New Roman"/>
+          <w:noProof/>
+          <w:sz w:val="24"/>
+          <w:szCs w:val="24"/>
+        </w:rPr>
+        <w:t>create</w:t>
+      </w:r>
+      <w:r>
+        <w:rPr>
+          <w:rFonts w:ascii="Times New Roman" w:eastAsia="Times New Roman" w:hAnsi="Times New Roman" w:cs="Times New Roman"/>
+          <w:noProof/>
+          <w:sz w:val="24"/>
+          <w:szCs w:val="24"/>
+        </w:rPr>
+        <w:t xml:space="preserve"> a</w:t>
+      </w:r>
+      <w:r>
+        <w:rPr>
+          <w:rFonts w:ascii="Times New Roman" w:eastAsia="Times New Roman" w:hAnsi="Times New Roman" w:cs="Times New Roman"/>
+          <w:sz w:val="24"/>
+          <w:szCs w:val="24"/>
+        </w:rPr>
+        <w:t xml:space="preserve"> </w:t>
+      </w:r>
+      <w:r>
+        <w:rPr>
+          <w:rFonts w:ascii="Times New Roman" w:eastAsia="Times New Roman" w:hAnsi="Times New Roman" w:cs="Times New Roman"/>
+          <w:noProof/>
+          <w:sz w:val="24"/>
+          <w:szCs w:val="24"/>
+        </w:rPr>
+        <w:t>framework</w:t>
+      </w:r>
+      <w:r>
+        <w:rPr>
+          <w:rFonts w:ascii="Times New Roman" w:eastAsia="Times New Roman" w:hAnsi="Times New Roman" w:cs="Times New Roman"/>
+          <w:sz w:val="24"/>
+          <w:szCs w:val="24"/>
+        </w:rPr>
+        <w:t xml:space="preserve"> like </w:t>
+      </w:r>
+      <w:r>
+        <w:rPr>
+          <w:rFonts w:ascii="Times New Roman" w:eastAsia="Times New Roman" w:hAnsi="Times New Roman" w:cs="Times New Roman"/>
+          <w:noProof/>
+          <w:sz w:val="24"/>
+          <w:szCs w:val="24"/>
+        </w:rPr>
+        <w:t>Map reduce</w:t>
+      </w:r>
+      <w:r>
+        <w:rPr>
+          <w:rFonts w:ascii="Times New Roman" w:eastAsia="Times New Roman" w:hAnsi="Times New Roman" w:cs="Times New Roman"/>
+          <w:sz w:val="24"/>
+          <w:szCs w:val="24"/>
+        </w:rPr>
+        <w:t xml:space="preserve"> </w:t>
+      </w:r>
+      <w:r>
+        <w:rPr>
+          <w:rFonts w:ascii="Times New Roman" w:eastAsia="Times New Roman" w:hAnsi="Times New Roman" w:cs="Times New Roman"/>
+          <w:sz w:val="24"/>
+          <w:szCs w:val="24"/>
+        </w:rPr>
+        <w:t>for instance the one</w:t>
+      </w:r>
+      <w:r>
+        <w:rPr>
+          <w:rFonts w:ascii="Times New Roman" w:eastAsia="Times New Roman" w:hAnsi="Times New Roman" w:cs="Times New Roman"/>
+          <w:sz w:val="24"/>
+          <w:szCs w:val="24"/>
+        </w:rPr>
+        <w:t xml:space="preserve"> by Sandia Labs [1].</w:t>
       </w:r>
       <w:r>
         <w:rPr>
@@ -759,7 +1264,16 @@
           <w:sz w:val="24"/>
           <w:szCs w:val="24"/>
         </w:rPr>
-        <w:t>The master node sends a list of file names for slaves to process. Each slave processes the files provided to the same and returns the results. This approach works only if data is to be read from multiple files and if the MPI infrastructure supports the operation of reading multiple files at the same time.</w:t>
+        <w:t xml:space="preserve">The master node sends a list of file names for slaves to process. Each slave processes the files provided to the same and returns the results. This approach works only if data is to be read from multiple files and if the MPI </w:t>
+      </w:r>
+      <w:r>
+        <w:rPr>
+          <w:rFonts w:ascii="Times New Roman" w:eastAsia="Times New Roman" w:hAnsi="Times New Roman" w:cs="Times New Roman"/>
+          <w:sz w:val="24"/>
+          <w:szCs w:val="24"/>
+        </w:rPr>
+        <w:lastRenderedPageBreak/>
+        <w:t>infrastructure supports the operation of reading multiple files at the same time.</w:t>
       </w:r>
       <w:r>
         <w:rPr>
@@ -783,16 +1297,23 @@
           <w:sz w:val="24"/>
           <w:szCs w:val="24"/>
         </w:rPr>
-        <w:t xml:space="preserve">The </w:t>
-      </w:r>
-      <w:r>
-        <w:rPr>
-          <w:rFonts w:ascii="Times New Roman" w:eastAsia="Times New Roman" w:hAnsi="Times New Roman" w:cs="Times New Roman"/>
-          <w:sz w:val="24"/>
-          <w:szCs w:val="24"/>
-        </w:rPr>
-        <w:lastRenderedPageBreak/>
-        <w:t>only difference in regards with Approach</w:t>
+        <w:t xml:space="preserve">The only difference </w:t>
+      </w:r>
+      <w:r>
+        <w:rPr>
+          <w:rFonts w:ascii="Times New Roman" w:eastAsia="Times New Roman" w:hAnsi="Times New Roman" w:cs="Times New Roman"/>
+          <w:sz w:val="24"/>
+          <w:szCs w:val="24"/>
+        </w:rPr>
+        <w:t>in regard to</w:t>
+      </w:r>
+      <w:r>
+        <w:rPr>
+          <w:rFonts w:ascii="Times New Roman" w:eastAsia="Times New Roman" w:hAnsi="Times New Roman" w:cs="Times New Roman"/>
+          <w:sz w:val="24"/>
+          <w:szCs w:val="24"/>
+        </w:rPr>
+        <w:t xml:space="preserve"> Approach</w:t>
       </w:r>
       <w:r>
         <w:rPr>
@@ -876,7 +1397,59 @@
           <w:sz w:val="24"/>
           <w:szCs w:val="24"/>
         </w:rPr>
-        <w:t>multiple files and size of the files are almost same.</w:t>
+        <w:t xml:space="preserve">multiple files and </w:t>
+      </w:r>
+      <w:r>
+        <w:rPr>
+          <w:rFonts w:ascii="Times New Roman" w:eastAsia="Times New Roman" w:hAnsi="Times New Roman" w:cs="Times New Roman"/>
+          <w:noProof/>
+          <w:sz w:val="24"/>
+          <w:szCs w:val="24"/>
+        </w:rPr>
+        <w:t xml:space="preserve">the </w:t>
+      </w:r>
+      <w:r>
+        <w:rPr>
+          <w:rFonts w:ascii="Times New Roman" w:eastAsia="Times New Roman" w:hAnsi="Times New Roman" w:cs="Times New Roman"/>
+          <w:noProof/>
+          <w:sz w:val="24"/>
+          <w:szCs w:val="24"/>
+        </w:rPr>
+        <w:t>size</w:t>
+      </w:r>
+      <w:r>
+        <w:rPr>
+          <w:rFonts w:ascii="Times New Roman" w:eastAsia="Times New Roman" w:hAnsi="Times New Roman" w:cs="Times New Roman"/>
+          <w:sz w:val="24"/>
+          <w:szCs w:val="24"/>
+        </w:rPr>
+        <w:t xml:space="preserve"> of the files are almost </w:t>
+      </w:r>
+      <w:r>
+        <w:rPr>
+          <w:rFonts w:ascii="Times New Roman" w:eastAsia="Times New Roman" w:hAnsi="Times New Roman" w:cs="Times New Roman"/>
+          <w:noProof/>
+          <w:sz w:val="24"/>
+          <w:szCs w:val="24"/>
+        </w:rPr>
+        <w:t xml:space="preserve">the </w:t>
+      </w:r>
+      <w:r>
+        <w:rPr>
+          <w:rFonts w:ascii="Times New Roman" w:eastAsia="Times New Roman" w:hAnsi="Times New Roman" w:cs="Times New Roman"/>
+          <w:noProof/>
+          <w:sz w:val="24"/>
+          <w:szCs w:val="24"/>
+        </w:rPr>
+        <w:t>same</w:t>
+      </w:r>
+      <w:r>
+        <w:rPr>
+          <w:rFonts w:ascii="Times New Roman" w:eastAsia="Times New Roman" w:hAnsi="Times New Roman" w:cs="Times New Roman"/>
+          <w:sz w:val="24"/>
+          <w:szCs w:val="24"/>
+        </w:rPr>
+        <w:t>.</w:t>
       </w:r>
       <w:r>
         <w:rPr>
@@ -924,15 +1497,59 @@
           <w:sz w:val="24"/>
           <w:szCs w:val="24"/>
         </w:rPr>
-        <w:t>s not possible to access the same file multiple times</w:t>
-      </w:r>
-      <w:r>
-        <w:rPr>
-          <w:rFonts w:ascii="Times New Roman" w:eastAsia="Times New Roman" w:hAnsi="Times New Roman" w:cs="Times New Roman"/>
-          <w:sz w:val="24"/>
-          <w:szCs w:val="24"/>
-        </w:rPr>
-        <w:t xml:space="preserve">, than we would shift to Approach </w:t>
+        <w:t xml:space="preserve">s not possible to access the same file multiple </w:t>
+      </w:r>
+      <w:r>
+        <w:rPr>
+          <w:rFonts w:ascii="Times New Roman" w:eastAsia="Times New Roman" w:hAnsi="Times New Roman" w:cs="Times New Roman"/>
+          <w:noProof/>
+          <w:sz w:val="24"/>
+          <w:szCs w:val="24"/>
+        </w:rPr>
+        <w:t>times</w:t>
+      </w:r>
+      <w:r>
+        <w:rPr>
+          <w:rFonts w:ascii="Times New Roman" w:eastAsia="Times New Roman" w:hAnsi="Times New Roman" w:cs="Times New Roman"/>
+          <w:sz w:val="24"/>
+          <w:szCs w:val="24"/>
+        </w:rPr>
+        <w:t xml:space="preserve"> </w:t>
+      </w:r>
+      <w:r>
+        <w:rPr>
+          <w:rFonts w:ascii="Times New Roman" w:eastAsia="Times New Roman" w:hAnsi="Times New Roman" w:cs="Times New Roman"/>
+          <w:noProof/>
+          <w:sz w:val="24"/>
+          <w:szCs w:val="24"/>
+        </w:rPr>
+        <w:t>th</w:t>
+      </w:r>
+      <w:r>
+        <w:rPr>
+          <w:rFonts w:ascii="Times New Roman" w:eastAsia="Times New Roman" w:hAnsi="Times New Roman" w:cs="Times New Roman"/>
+          <w:noProof/>
+          <w:sz w:val="24"/>
+          <w:szCs w:val="24"/>
+        </w:rPr>
+        <w:t>e</w:t>
+      </w:r>
+      <w:r>
+        <w:rPr>
+          <w:rFonts w:ascii="Times New Roman" w:eastAsia="Times New Roman" w:hAnsi="Times New Roman" w:cs="Times New Roman"/>
+          <w:noProof/>
+          <w:sz w:val="24"/>
+          <w:szCs w:val="24"/>
+        </w:rPr>
+        <w:t>n</w:t>
+      </w:r>
+      <w:r>
+        <w:rPr>
+          <w:rFonts w:ascii="Times New Roman" w:eastAsia="Times New Roman" w:hAnsi="Times New Roman" w:cs="Times New Roman"/>
+          <w:sz w:val="24"/>
+          <w:szCs w:val="24"/>
+        </w:rPr>
+        <w:t xml:space="preserve"> we would shift to Approach </w:t>
       </w:r>
       <w:r>
         <w:rPr>
@@ -981,11 +1598,78 @@
           <w:sz w:val="24"/>
           <w:szCs w:val="24"/>
         </w:rPr>
-        <w:t xml:space="preserve"> Map Reduce usually works the best when you wish to implement one-pass algorithms. For the given problem, we have to find minimum and maximum value which satisfy this property. Hence, no programming optimization is required for the Map Reduce code. However, there are several factors such as amount of data chuck read for each task (AKA input split), size of the data block, and </w:t>
-      </w:r>
-      <w:r>
-        <w:rPr>
-          <w:rFonts w:ascii="Times New Roman" w:eastAsia="Times New Roman" w:hAnsi="Times New Roman" w:cs="Times New Roman"/>
+        <w:t xml:space="preserve"> Map Reduce usually works the best when you wish to implement one-pass algorithms. For the given problem, we have to find</w:t>
+      </w:r>
+      <w:r>
+        <w:rPr>
+          <w:rFonts w:ascii="Times New Roman" w:eastAsia="Times New Roman" w:hAnsi="Times New Roman" w:cs="Times New Roman"/>
+          <w:sz w:val="24"/>
+          <w:szCs w:val="24"/>
+        </w:rPr>
+        <w:t xml:space="preserve"> the</w:t>
+      </w:r>
+      <w:r>
+        <w:rPr>
+          <w:rFonts w:ascii="Times New Roman" w:eastAsia="Times New Roman" w:hAnsi="Times New Roman" w:cs="Times New Roman"/>
+          <w:sz w:val="24"/>
+          <w:szCs w:val="24"/>
+        </w:rPr>
+        <w:t xml:space="preserve"> </w:t>
+      </w:r>
+      <w:r>
+        <w:rPr>
+          <w:rFonts w:ascii="Times New Roman" w:eastAsia="Times New Roman" w:hAnsi="Times New Roman" w:cs="Times New Roman"/>
+          <w:noProof/>
+          <w:sz w:val="24"/>
+          <w:szCs w:val="24"/>
+        </w:rPr>
+        <w:t>minimum</w:t>
+      </w:r>
+      <w:r>
+        <w:rPr>
+          <w:rFonts w:ascii="Times New Roman" w:eastAsia="Times New Roman" w:hAnsi="Times New Roman" w:cs="Times New Roman"/>
+          <w:sz w:val="24"/>
+          <w:szCs w:val="24"/>
+        </w:rPr>
+        <w:t xml:space="preserve"> and maximum value </w:t>
+      </w:r>
+      <w:r>
+        <w:rPr>
+          <w:rFonts w:ascii="Times New Roman" w:eastAsia="Times New Roman" w:hAnsi="Times New Roman" w:cs="Times New Roman"/>
+          <w:sz w:val="24"/>
+          <w:szCs w:val="24"/>
+        </w:rPr>
+        <w:t>grouped by an attribute</w:t>
+      </w:r>
+      <w:r>
+        <w:rPr>
+          <w:rFonts w:ascii="Times New Roman" w:eastAsia="Times New Roman" w:hAnsi="Times New Roman" w:cs="Times New Roman"/>
+          <w:sz w:val="24"/>
+          <w:szCs w:val="24"/>
+        </w:rPr>
+        <w:t xml:space="preserve">. Hence, no programming optimization is required for the </w:t>
+      </w:r>
+      <w:r>
+        <w:rPr>
+          <w:rFonts w:ascii="Times New Roman" w:eastAsia="Times New Roman" w:hAnsi="Times New Roman" w:cs="Times New Roman"/>
+          <w:noProof/>
+          <w:sz w:val="24"/>
+          <w:szCs w:val="24"/>
+        </w:rPr>
+        <w:t>Map Reduce</w:t>
+      </w:r>
+      <w:r>
+        <w:rPr>
+          <w:rFonts w:ascii="Times New Roman" w:eastAsia="Times New Roman" w:hAnsi="Times New Roman" w:cs="Times New Roman"/>
+          <w:sz w:val="24"/>
+          <w:szCs w:val="24"/>
+        </w:rPr>
+        <w:t xml:space="preserve"> code. However, there are several factors such as </w:t>
+      </w:r>
+      <w:r>
+        <w:rPr>
+          <w:rFonts w:ascii="Times New Roman" w:eastAsia="Times New Roman" w:hAnsi="Times New Roman" w:cs="Times New Roman"/>
+          <w:noProof/>
           <w:sz w:val="24"/>
           <w:szCs w:val="24"/>
         </w:rPr>
@@ -994,6 +1678,31 @@
       <w:r>
         <w:rPr>
           <w:rFonts w:ascii="Times New Roman" w:eastAsia="Times New Roman" w:hAnsi="Times New Roman" w:cs="Times New Roman"/>
+          <w:noProof/>
+          <w:sz w:val="24"/>
+          <w:szCs w:val="24"/>
+        </w:rPr>
+        <w:t>amount</w:t>
+      </w:r>
+      <w:r>
+        <w:rPr>
+          <w:rFonts w:ascii="Times New Roman" w:eastAsia="Times New Roman" w:hAnsi="Times New Roman" w:cs="Times New Roman"/>
+          <w:sz w:val="24"/>
+          <w:szCs w:val="24"/>
+        </w:rPr>
+        <w:t xml:space="preserve"> of data chuck read for each task (AKA input split), size of the data block, and </w:t>
+      </w:r>
+      <w:r>
+        <w:rPr>
+          <w:rFonts w:ascii="Times New Roman" w:eastAsia="Times New Roman" w:hAnsi="Times New Roman" w:cs="Times New Roman"/>
+          <w:sz w:val="24"/>
+          <w:szCs w:val="24"/>
+        </w:rPr>
+        <w:t xml:space="preserve">the </w:t>
+      </w:r>
+      <w:r>
+        <w:rPr>
+          <w:rFonts w:ascii="Times New Roman" w:eastAsia="Times New Roman" w:hAnsi="Times New Roman" w:cs="Times New Roman"/>
           <w:sz w:val="24"/>
           <w:szCs w:val="24"/>
         </w:rPr>
@@ -1005,7 +1714,24 @@
           <w:sz w:val="24"/>
           <w:szCs w:val="24"/>
         </w:rPr>
-        <w:t>; that can impact the processing time of Map Reduce tasks.</w:t>
+        <w:t xml:space="preserve">; that can impact the processing time of </w:t>
+      </w:r>
+      <w:r>
+        <w:rPr>
+          <w:rFonts w:ascii="Times New Roman" w:eastAsia="Times New Roman" w:hAnsi="Times New Roman" w:cs="Times New Roman"/>
+          <w:noProof/>
+          <w:sz w:val="24"/>
+          <w:szCs w:val="24"/>
+        </w:rPr>
+        <w:t>Map Reduce</w:t>
+      </w:r>
+      <w:r>
+        <w:rPr>
+          <w:rFonts w:ascii="Times New Roman" w:eastAsia="Times New Roman" w:hAnsi="Times New Roman" w:cs="Times New Roman"/>
+          <w:sz w:val="24"/>
+          <w:szCs w:val="24"/>
+        </w:rPr>
+        <w:t xml:space="preserve"> tasks.</w:t>
       </w:r>
       <w:r>
         <w:rPr>
@@ -1021,7 +1747,40 @@
           <w:sz w:val="24"/>
           <w:szCs w:val="24"/>
         </w:rPr>
-        <w:t xml:space="preserve">Thus, we have following three </w:t>
+        <w:t>Thus, we have</w:t>
+      </w:r>
+      <w:r>
+        <w:rPr>
+          <w:rFonts w:ascii="Times New Roman" w:eastAsia="Times New Roman" w:hAnsi="Times New Roman" w:cs="Times New Roman"/>
+          <w:sz w:val="24"/>
+          <w:szCs w:val="24"/>
+        </w:rPr>
+        <w:t xml:space="preserve"> the</w:t>
+      </w:r>
+      <w:r>
+        <w:rPr>
+          <w:rFonts w:ascii="Times New Roman" w:eastAsia="Times New Roman" w:hAnsi="Times New Roman" w:cs="Times New Roman"/>
+          <w:sz w:val="24"/>
+          <w:szCs w:val="24"/>
+        </w:rPr>
+        <w:t xml:space="preserve"> </w:t>
+      </w:r>
+      <w:r>
+        <w:rPr>
+          <w:rFonts w:ascii="Times New Roman" w:eastAsia="Times New Roman" w:hAnsi="Times New Roman" w:cs="Times New Roman"/>
+          <w:noProof/>
+          <w:sz w:val="24"/>
+          <w:szCs w:val="24"/>
+        </w:rPr>
+        <w:t>following</w:t>
+      </w:r>
+      <w:r>
+        <w:rPr>
+          <w:rFonts w:ascii="Times New Roman" w:eastAsia="Times New Roman" w:hAnsi="Times New Roman" w:cs="Times New Roman"/>
+          <w:sz w:val="24"/>
+          <w:szCs w:val="24"/>
+        </w:rPr>
+        <w:t xml:space="preserve"> three </w:t>
       </w:r>
       <w:r>
         <w:rPr>
@@ -1075,18 +1834,19 @@
       <w:r>
         <w:rPr>
           <w:rFonts w:ascii="Times New Roman" w:eastAsia="Times New Roman" w:hAnsi="Times New Roman" w:cs="Times New Roman"/>
-          <w:sz w:val="24"/>
-          <w:szCs w:val="24"/>
-        </w:rPr>
-        <w:t>O</w:t>
-      </w:r>
-      <w:r>
-        <w:rPr>
-          <w:rFonts w:ascii="Times New Roman" w:eastAsia="Times New Roman" w:hAnsi="Times New Roman" w:cs="Times New Roman"/>
-          <w:sz w:val="24"/>
-          <w:szCs w:val="24"/>
-        </w:rPr>
-        <w:t>ptimal size of the block</w:t>
+          <w:noProof/>
+          <w:sz w:val="24"/>
+          <w:szCs w:val="24"/>
+        </w:rPr>
+        <w:t>Optimal</w:t>
+      </w:r>
+      <w:r>
+        <w:rPr>
+          <w:rFonts w:ascii="Times New Roman" w:eastAsia="Times New Roman" w:hAnsi="Times New Roman" w:cs="Times New Roman"/>
+          <w:sz w:val="24"/>
+          <w:szCs w:val="24"/>
+        </w:rPr>
+        <w:t xml:space="preserve"> size of the block</w:t>
       </w:r>
       <w:r>
         <w:rPr>
@@ -1158,7 +1918,58 @@
           <w:sz w:val="24"/>
           <w:szCs w:val="24"/>
         </w:rPr>
-        <w:t xml:space="preserve"> the recommended minimum block size is 64MB and may be increased to higher size. However, since each task is carried out on a block of data, a single failure may result into redoing the work for the data of the size of one block. Hence, keeping a large block size may not be ideal. For the given problem we wish to compare the time consumption for aggregation task when block size is 64MB and 128MB.</w:t>
+        <w:t xml:space="preserve"> the recommended minimum block size is 64MB and may be increased to </w:t>
+      </w:r>
+      <w:r>
+        <w:rPr>
+          <w:rFonts w:ascii="Times New Roman" w:eastAsia="Times New Roman" w:hAnsi="Times New Roman" w:cs="Times New Roman"/>
+          <w:noProof/>
+          <w:sz w:val="24"/>
+          <w:szCs w:val="24"/>
+        </w:rPr>
+        <w:t>higher</w:t>
+      </w:r>
+      <w:r>
+        <w:rPr>
+          <w:rFonts w:ascii="Times New Roman" w:eastAsia="Times New Roman" w:hAnsi="Times New Roman" w:cs="Times New Roman"/>
+          <w:sz w:val="24"/>
+          <w:szCs w:val="24"/>
+        </w:rPr>
+        <w:t xml:space="preserve"> size. However, since each task is carried out on a block of data, a single failure may result </w:t>
+      </w:r>
+      <w:r>
+        <w:rPr>
+          <w:rFonts w:ascii="Times New Roman" w:eastAsia="Times New Roman" w:hAnsi="Times New Roman" w:cs="Times New Roman"/>
+          <w:noProof/>
+          <w:sz w:val="24"/>
+          <w:szCs w:val="24"/>
+        </w:rPr>
+        <w:t>into</w:t>
+      </w:r>
+      <w:r>
+        <w:rPr>
+          <w:rFonts w:ascii="Times New Roman" w:eastAsia="Times New Roman" w:hAnsi="Times New Roman" w:cs="Times New Roman"/>
+          <w:sz w:val="24"/>
+          <w:szCs w:val="24"/>
+        </w:rPr>
+        <w:t xml:space="preserve"> redoing the work for the data of the size of one block. Hence, keeping a large block size may not be ideal. For the given problem we wish to compare the time consumption for aggregation task when </w:t>
+      </w:r>
+      <w:r>
+        <w:rPr>
+          <w:rFonts w:ascii="Times New Roman" w:eastAsia="Times New Roman" w:hAnsi="Times New Roman" w:cs="Times New Roman"/>
+          <w:noProof/>
+          <w:sz w:val="24"/>
+          <w:szCs w:val="24"/>
+        </w:rPr>
+        <w:t>block</w:t>
+      </w:r>
+      <w:r>
+        <w:rPr>
+          <w:rFonts w:ascii="Times New Roman" w:eastAsia="Times New Roman" w:hAnsi="Times New Roman" w:cs="Times New Roman"/>
+          <w:sz w:val="24"/>
+          <w:szCs w:val="24"/>
+        </w:rPr>
+        <w:t xml:space="preserve"> size is 64MB and 128MB.</w:t>
       </w:r>
     </w:p>
     <w:p>
@@ -1183,7 +1994,33 @@
           <w:sz w:val="24"/>
           <w:szCs w:val="24"/>
         </w:rPr>
-        <w:t>Optimal input-split size: While processing the data in blocks, each block is split into manageable sizes called input-split. The size of input-split is a critical factor that determines the total main memory that may be utilized by the Map Reduce function. The decision regarding input-split size is based on the minimum values set in the configuration files and a heuristic that determines a good size based on block size and other parameters or as set by the programmer/developer. These parameters may be controlled easily by using relevant functions in java Map Reduce API.</w:t>
+        <w:t xml:space="preserve">Optimal input-split size: While processing the data in blocks, each block is split into manageable sizes called input-split. The size of input-split is a critical factor that determines the total main memory that may be utilized by the </w:t>
+      </w:r>
+      <w:r>
+        <w:rPr>
+          <w:rFonts w:ascii="Times New Roman" w:eastAsia="Times New Roman" w:hAnsi="Times New Roman" w:cs="Times New Roman"/>
+          <w:noProof/>
+          <w:sz w:val="24"/>
+          <w:szCs w:val="24"/>
+        </w:rPr>
+        <w:t>Map Reduce</w:t>
+      </w:r>
+      <w:r>
+        <w:rPr>
+          <w:rFonts w:ascii="Times New Roman" w:eastAsia="Times New Roman" w:hAnsi="Times New Roman" w:cs="Times New Roman"/>
+          <w:sz w:val="24"/>
+          <w:szCs w:val="24"/>
+        </w:rPr>
+        <w:t xml:space="preserve"> function. The decision regarding input-split size is based on the minimum values set in the configuration files and a heuristic that determines a good size based on block size and </w:t>
+      </w:r>
+      <w:r>
+        <w:rPr>
+          <w:rFonts w:ascii="Times New Roman" w:eastAsia="Times New Roman" w:hAnsi="Times New Roman" w:cs="Times New Roman"/>
+          <w:sz w:val="24"/>
+          <w:szCs w:val="24"/>
+        </w:rPr>
+        <w:lastRenderedPageBreak/>
+        <w:t>other parameters or as set by the programmer/developer. These parameters may be controlled easily by using relevant functions in java Map Reduce API.</w:t>
       </w:r>
     </w:p>
     <w:p>
@@ -1208,16 +2045,50 @@
           <w:sz w:val="24"/>
           <w:szCs w:val="24"/>
         </w:rPr>
-        <w:t xml:space="preserve">Optimal compression format: Data transmission using intermediate stages like between Mapper and Reducer tasks occur by re-writing output of the Mapper onto disk. Since, </w:t>
-      </w:r>
-      <w:r>
-        <w:rPr>
-          <w:rFonts w:ascii="Times New Roman" w:eastAsia="Times New Roman" w:hAnsi="Times New Roman" w:cs="Times New Roman"/>
-          <w:sz w:val="24"/>
-          <w:szCs w:val="24"/>
-        </w:rPr>
-        <w:lastRenderedPageBreak/>
-        <w:t>disk operations are 300 times slower than the main memory operations, compressing the data during intermediate stages may save both space and time. Since, data needs to be retrievable even after selecting only a portion of the compressed data. It becomes essential to compress using only splittable compressing techniques like LZO, bzip2, or snappy. Hence, for the given work we wish to test the optimal compression format for no compressing vs snappy compression technique.</w:t>
+        <w:t xml:space="preserve">Optimal compression format: Data transmission using intermediate stages like between Mapper and Reducer tasks occur by re-writing output of the Mapper onto disk. </w:t>
+      </w:r>
+      <w:r>
+        <w:rPr>
+          <w:rFonts w:ascii="Times New Roman" w:eastAsia="Times New Roman" w:hAnsi="Times New Roman" w:cs="Times New Roman"/>
+          <w:noProof/>
+          <w:sz w:val="24"/>
+          <w:szCs w:val="24"/>
+        </w:rPr>
+        <w:t>Since</w:t>
+      </w:r>
+      <w:r>
+        <w:rPr>
+          <w:rFonts w:ascii="Times New Roman" w:eastAsia="Times New Roman" w:hAnsi="Times New Roman" w:cs="Times New Roman"/>
+          <w:sz w:val="24"/>
+          <w:szCs w:val="24"/>
+        </w:rPr>
+        <w:t xml:space="preserve"> disk operations are 300 times slower than the main memory operations, compressing the data during intermediate stages may save both space and time. </w:t>
+      </w:r>
+      <w:r>
+        <w:rPr>
+          <w:rFonts w:ascii="Times New Roman" w:eastAsia="Times New Roman" w:hAnsi="Times New Roman" w:cs="Times New Roman"/>
+          <w:noProof/>
+          <w:sz w:val="24"/>
+          <w:szCs w:val="24"/>
+        </w:rPr>
+        <w:t>Sinc</w:t>
+      </w:r>
+      <w:r>
+        <w:rPr>
+          <w:rFonts w:ascii="Times New Roman" w:eastAsia="Times New Roman" w:hAnsi="Times New Roman" w:cs="Times New Roman"/>
+          <w:noProof/>
+          <w:sz w:val="24"/>
+          <w:szCs w:val="24"/>
+        </w:rPr>
+        <w:t>e</w:t>
+      </w:r>
+      <w:r>
+        <w:rPr>
+          <w:rFonts w:ascii="Times New Roman" w:eastAsia="Times New Roman" w:hAnsi="Times New Roman" w:cs="Times New Roman"/>
+          <w:sz w:val="24"/>
+          <w:szCs w:val="24"/>
+        </w:rPr>
+        <w:t xml:space="preserve"> data needs to be retrievable even after selecting only a portion of the compressed data. It becomes essential to compress using only splittable compressing techniques like LZO, bzip2, or snappy. Hence, for the given work we wish to test the optimal compression format for no compressing vs snappy compression technique.</w:t>
       </w:r>
     </w:p>
     <w:p>
@@ -1249,15 +2120,7 @@
           <w:sz w:val="24"/>
           <w:szCs w:val="24"/>
         </w:rPr>
-        <w:t xml:space="preserve">The parameters for comparison </w:t>
-      </w:r>
-      <w:r>
-        <w:rPr>
-          <w:rFonts w:ascii="Times New Roman" w:eastAsia="Times New Roman" w:hAnsi="Times New Roman" w:cs="Times New Roman"/>
-          <w:sz w:val="24"/>
-          <w:szCs w:val="24"/>
-        </w:rPr>
-        <w:t xml:space="preserve">for the above technologies are </w:t>
+        <w:t xml:space="preserve">The parameters for comparison for the above technologies are </w:t>
       </w:r>
       <w:r>
         <w:rPr>
@@ -1333,7 +2196,40 @@
           <w:sz w:val="24"/>
           <w:szCs w:val="24"/>
         </w:rPr>
-        <w:t xml:space="preserve"> for yellow taxi has been used</w:t>
+        <w:t xml:space="preserve"> for </w:t>
+      </w:r>
+      <w:r>
+        <w:rPr>
+          <w:rFonts w:ascii="Times New Roman" w:eastAsia="Times New Roman" w:hAnsi="Times New Roman" w:cs="Times New Roman"/>
+          <w:noProof/>
+          <w:sz w:val="24"/>
+          <w:szCs w:val="24"/>
+        </w:rPr>
+        <w:t>yellow</w:t>
+      </w:r>
+      <w:r>
+        <w:rPr>
+          <w:rFonts w:ascii="Times New Roman" w:eastAsia="Times New Roman" w:hAnsi="Times New Roman" w:cs="Times New Roman"/>
+          <w:sz w:val="24"/>
+          <w:szCs w:val="24"/>
+        </w:rPr>
+        <w:t xml:space="preserve"> taxi</w:t>
+      </w:r>
+      <w:r>
+        <w:rPr>
+          <w:rFonts w:ascii="Times New Roman" w:eastAsia="Times New Roman" w:hAnsi="Times New Roman" w:cs="Times New Roman"/>
+          <w:sz w:val="24"/>
+          <w:szCs w:val="24"/>
+        </w:rPr>
+        <w:t>es</w:t>
+      </w:r>
+      <w:r>
+        <w:rPr>
+          <w:rFonts w:ascii="Times New Roman" w:eastAsia="Times New Roman" w:hAnsi="Times New Roman" w:cs="Times New Roman"/>
+          <w:sz w:val="24"/>
+          <w:szCs w:val="24"/>
+        </w:rPr>
+        <w:t xml:space="preserve"> has been used</w:t>
       </w:r>
       <w:r>
         <w:rPr>
@@ -1389,7 +2285,24 @@
           <w:sz w:val="24"/>
           <w:szCs w:val="24"/>
         </w:rPr>
-        <w:t>k up and drop of time. The data</w:t>
+        <w:t xml:space="preserve">k up and drop </w:t>
+      </w:r>
+      <w:r>
+        <w:rPr>
+          <w:rFonts w:ascii="Times New Roman" w:eastAsia="Times New Roman" w:hAnsi="Times New Roman" w:cs="Times New Roman"/>
+          <w:noProof/>
+          <w:sz w:val="24"/>
+          <w:szCs w:val="24"/>
+        </w:rPr>
+        <w:t>of</w:t>
+      </w:r>
+      <w:r>
+        <w:rPr>
+          <w:rFonts w:ascii="Times New Roman" w:eastAsia="Times New Roman" w:hAnsi="Times New Roman" w:cs="Times New Roman"/>
+          <w:sz w:val="24"/>
+          <w:szCs w:val="24"/>
+        </w:rPr>
+        <w:t xml:space="preserve"> time. The data</w:t>
       </w:r>
       <w:r>
         <w:rPr>
@@ -1413,11 +2326,81 @@
           <w:sz w:val="24"/>
           <w:szCs w:val="24"/>
         </w:rPr>
-        <w:t>begins from January, 2009 and runs till June, 2018. The total size of data</w:t>
-      </w:r>
-      <w:r>
-        <w:rPr>
-          <w:rFonts w:ascii="Times New Roman" w:eastAsia="Times New Roman" w:hAnsi="Times New Roman" w:cs="Times New Roman"/>
+        <w:t xml:space="preserve">begins from </w:t>
+      </w:r>
+      <w:r>
+        <w:rPr>
+          <w:rFonts w:ascii="Times New Roman" w:eastAsia="Times New Roman" w:hAnsi="Times New Roman" w:cs="Times New Roman"/>
+          <w:noProof/>
+          <w:sz w:val="24"/>
+          <w:szCs w:val="24"/>
+        </w:rPr>
+        <w:t>January,</w:t>
+      </w:r>
+      <w:r>
+        <w:rPr>
+          <w:rFonts w:ascii="Times New Roman" w:eastAsia="Times New Roman" w:hAnsi="Times New Roman" w:cs="Times New Roman"/>
+          <w:sz w:val="24"/>
+          <w:szCs w:val="24"/>
+        </w:rPr>
+        <w:t xml:space="preserve"> 2009 and runs till </w:t>
+      </w:r>
+      <w:r>
+        <w:rPr>
+          <w:rFonts w:ascii="Times New Roman" w:eastAsia="Times New Roman" w:hAnsi="Times New Roman" w:cs="Times New Roman"/>
+          <w:noProof/>
+          <w:sz w:val="24"/>
+          <w:szCs w:val="24"/>
+        </w:rPr>
+        <w:t>June,</w:t>
+      </w:r>
+      <w:r>
+        <w:rPr>
+          <w:rFonts w:ascii="Times New Roman" w:eastAsia="Times New Roman" w:hAnsi="Times New Roman" w:cs="Times New Roman"/>
+          <w:sz w:val="24"/>
+          <w:szCs w:val="24"/>
+        </w:rPr>
+        <w:t xml:space="preserve"> 2018. </w:t>
+      </w:r>
+      <w:r>
+        <w:rPr>
+          <w:rFonts w:ascii="Times New Roman" w:eastAsia="Times New Roman" w:hAnsi="Times New Roman" w:cs="Times New Roman"/>
+          <w:noProof/>
+          <w:sz w:val="24"/>
+          <w:szCs w:val="24"/>
+        </w:rPr>
+        <w:t>Total</w:t>
+      </w:r>
+      <w:r>
+        <w:rPr>
+          <w:rFonts w:ascii="Times New Roman" w:eastAsia="Times New Roman" w:hAnsi="Times New Roman" w:cs="Times New Roman"/>
+          <w:sz w:val="24"/>
+          <w:szCs w:val="24"/>
+        </w:rPr>
+        <w:t xml:space="preserve"> size of </w:t>
+      </w:r>
+      <w:r>
+        <w:rPr>
+          <w:rFonts w:ascii="Times New Roman" w:eastAsia="Times New Roman" w:hAnsi="Times New Roman" w:cs="Times New Roman"/>
+          <w:noProof/>
+          <w:sz w:val="24"/>
+          <w:szCs w:val="24"/>
+        </w:rPr>
+        <w:t xml:space="preserve">the </w:t>
+      </w:r>
+      <w:r>
+        <w:rPr>
+          <w:rFonts w:ascii="Times New Roman" w:eastAsia="Times New Roman" w:hAnsi="Times New Roman" w:cs="Times New Roman"/>
+          <w:noProof/>
+          <w:sz w:val="24"/>
+          <w:szCs w:val="24"/>
+        </w:rPr>
+        <w:t>data</w:t>
+      </w:r>
+      <w:r>
+        <w:rPr>
+          <w:rFonts w:ascii="Times New Roman" w:eastAsia="Times New Roman" w:hAnsi="Times New Roman" w:cs="Times New Roman"/>
+          <w:noProof/>
           <w:sz w:val="24"/>
           <w:szCs w:val="24"/>
         </w:rPr>
@@ -1437,7 +2420,24 @@
           <w:sz w:val="24"/>
           <w:szCs w:val="24"/>
         </w:rPr>
-        <w:t xml:space="preserve"> For the given problem, we would calculate the minimum and maximum fare by month and year for the Map Reduce and maximum value for the MPI problem.</w:t>
+        <w:t xml:space="preserve"> For the given problem, we would calculate the minimum and maximum fare by month and year for the </w:t>
+      </w:r>
+      <w:r>
+        <w:rPr>
+          <w:rFonts w:ascii="Times New Roman" w:eastAsia="Times New Roman" w:hAnsi="Times New Roman" w:cs="Times New Roman"/>
+          <w:noProof/>
+          <w:sz w:val="24"/>
+          <w:szCs w:val="24"/>
+        </w:rPr>
+        <w:t>Map Reduce</w:t>
+      </w:r>
+      <w:r>
+        <w:rPr>
+          <w:rFonts w:ascii="Times New Roman" w:eastAsia="Times New Roman" w:hAnsi="Times New Roman" w:cs="Times New Roman"/>
+          <w:sz w:val="24"/>
+          <w:szCs w:val="24"/>
+        </w:rPr>
+        <w:t xml:space="preserve"> and maximum value for the MPI problem.</w:t>
       </w:r>
       <w:r>
         <w:rPr>
@@ -1498,7 +2498,67 @@
           <w:sz w:val="24"/>
           <w:szCs w:val="24"/>
         </w:rPr>
-        <w:t>Use of distributed &amp; parallel programming platforms have been known to require a considerable efforts in getting the right libraries, debugging network problems, safety against race conditions, and implementation of  data distribution logic.</w:t>
+        <w:t xml:space="preserve">Use of distributed &amp; parallel programming platforms </w:t>
+      </w:r>
+      <w:r>
+        <w:rPr>
+          <w:rFonts w:ascii="Times New Roman" w:eastAsia="Times New Roman" w:hAnsi="Times New Roman" w:cs="Times New Roman"/>
+          <w:noProof/>
+          <w:sz w:val="24"/>
+          <w:szCs w:val="24"/>
+        </w:rPr>
+        <w:t>ha</w:t>
+      </w:r>
+      <w:r>
+        <w:rPr>
+          <w:rFonts w:ascii="Times New Roman" w:eastAsia="Times New Roman" w:hAnsi="Times New Roman" w:cs="Times New Roman"/>
+          <w:noProof/>
+          <w:sz w:val="24"/>
+          <w:szCs w:val="24"/>
+        </w:rPr>
+        <w:t>ve</w:t>
+      </w:r>
+      <w:r>
+        <w:rPr>
+          <w:rFonts w:ascii="Times New Roman" w:eastAsia="Times New Roman" w:hAnsi="Times New Roman" w:cs="Times New Roman"/>
+          <w:sz w:val="24"/>
+          <w:szCs w:val="24"/>
+        </w:rPr>
+        <w:t xml:space="preserve"> been known to require </w:t>
+      </w:r>
+      <w:r>
+        <w:rPr>
+          <w:rFonts w:ascii="Times New Roman" w:eastAsia="Times New Roman" w:hAnsi="Times New Roman" w:cs="Times New Roman"/>
+          <w:noProof/>
+          <w:sz w:val="24"/>
+          <w:szCs w:val="24"/>
+        </w:rPr>
+        <w:t>a considerable efforts</w:t>
+      </w:r>
+      <w:r>
+        <w:rPr>
+          <w:rFonts w:ascii="Times New Roman" w:eastAsia="Times New Roman" w:hAnsi="Times New Roman" w:cs="Times New Roman"/>
+          <w:sz w:val="24"/>
+          <w:szCs w:val="24"/>
+        </w:rPr>
+        <w:t xml:space="preserve"> in getting the right libraries, debugging network problems, safety against race conditions, and implementation </w:t>
+      </w:r>
+      <w:r>
+        <w:rPr>
+          <w:rFonts w:ascii="Times New Roman" w:eastAsia="Times New Roman" w:hAnsi="Times New Roman" w:cs="Times New Roman"/>
+          <w:noProof/>
+          <w:sz w:val="24"/>
+          <w:szCs w:val="24"/>
+        </w:rPr>
+        <w:t>of data</w:t>
+      </w:r>
+      <w:r>
+        <w:rPr>
+          <w:rFonts w:ascii="Times New Roman" w:eastAsia="Times New Roman" w:hAnsi="Times New Roman" w:cs="Times New Roman"/>
+          <w:sz w:val="24"/>
+          <w:szCs w:val="24"/>
+        </w:rPr>
+        <w:t xml:space="preserve"> distribution logic.</w:t>
       </w:r>
       <w:r>
         <w:rPr>
@@ -1522,7 +2582,40 @@
           <w:sz w:val="24"/>
           <w:szCs w:val="24"/>
         </w:rPr>
-        <w:t xml:space="preserve"> need different form of skillsets</w:t>
+        <w:t xml:space="preserve"> need</w:t>
+      </w:r>
+      <w:r>
+        <w:rPr>
+          <w:rFonts w:ascii="Times New Roman" w:eastAsia="Times New Roman" w:hAnsi="Times New Roman" w:cs="Times New Roman"/>
+          <w:sz w:val="24"/>
+          <w:szCs w:val="24"/>
+        </w:rPr>
+        <w:t xml:space="preserve"> a</w:t>
+      </w:r>
+      <w:r>
+        <w:rPr>
+          <w:rFonts w:ascii="Times New Roman" w:eastAsia="Times New Roman" w:hAnsi="Times New Roman" w:cs="Times New Roman"/>
+          <w:sz w:val="24"/>
+          <w:szCs w:val="24"/>
+        </w:rPr>
+        <w:t xml:space="preserve"> </w:t>
+      </w:r>
+      <w:r>
+        <w:rPr>
+          <w:rFonts w:ascii="Times New Roman" w:eastAsia="Times New Roman" w:hAnsi="Times New Roman" w:cs="Times New Roman"/>
+          <w:noProof/>
+          <w:sz w:val="24"/>
+          <w:szCs w:val="24"/>
+        </w:rPr>
+        <w:t>different</w:t>
+      </w:r>
+      <w:r>
+        <w:rPr>
+          <w:rFonts w:ascii="Times New Roman" w:eastAsia="Times New Roman" w:hAnsi="Times New Roman" w:cs="Times New Roman"/>
+          <w:sz w:val="24"/>
+          <w:szCs w:val="24"/>
+        </w:rPr>
+        <w:t xml:space="preserve"> form of skillsets</w:t>
       </w:r>
       <w:r>
         <w:rPr>
@@ -1546,7 +2639,24 @@
           <w:sz w:val="24"/>
           <w:szCs w:val="24"/>
         </w:rPr>
-        <w:t xml:space="preserve"> While Map Reduce requires competency in programming language java (for better control over the jobs which is available through only Java Map Reduce API),</w:t>
+        <w:t xml:space="preserve"> While Map Reduce requires competency in programming language </w:t>
+      </w:r>
+      <w:r>
+        <w:rPr>
+          <w:rFonts w:ascii="Times New Roman" w:eastAsia="Times New Roman" w:hAnsi="Times New Roman" w:cs="Times New Roman"/>
+          <w:noProof/>
+          <w:sz w:val="24"/>
+          <w:szCs w:val="24"/>
+        </w:rPr>
+        <w:t>java</w:t>
+      </w:r>
+      <w:r>
+        <w:rPr>
+          <w:rFonts w:ascii="Times New Roman" w:eastAsia="Times New Roman" w:hAnsi="Times New Roman" w:cs="Times New Roman"/>
+          <w:sz w:val="24"/>
+          <w:szCs w:val="24"/>
+        </w:rPr>
+        <w:t xml:space="preserve"> (for better control over the jobs which is available through only Java Map Reduce API),</w:t>
       </w:r>
       <w:r>
         <w:rPr>
@@ -1559,10 +2669,28 @@
       <w:r>
         <w:rPr>
           <w:rFonts w:ascii="Times New Roman" w:eastAsia="Times New Roman" w:hAnsi="Times New Roman" w:cs="Times New Roman"/>
-          <w:sz w:val="24"/>
-          <w:szCs w:val="24"/>
-        </w:rPr>
-        <w:t>YARN based scheduler policy issues (especially in allocating virtual memory and main memory)</w:t>
+          <w:noProof/>
+          <w:sz w:val="24"/>
+          <w:szCs w:val="24"/>
+        </w:rPr>
+        <w:t>YARN based</w:t>
+      </w:r>
+      <w:r>
+        <w:rPr>
+          <w:rFonts w:ascii="Times New Roman" w:eastAsia="Times New Roman" w:hAnsi="Times New Roman" w:cs="Times New Roman"/>
+          <w:sz w:val="24"/>
+          <w:szCs w:val="24"/>
+        </w:rPr>
+        <w:t xml:space="preserve"> scheduler policy issues </w:t>
+      </w:r>
+      <w:r>
+        <w:rPr>
+          <w:rFonts w:ascii="Times New Roman" w:eastAsia="Times New Roman" w:hAnsi="Times New Roman" w:cs="Times New Roman"/>
+          <w:sz w:val="24"/>
+          <w:szCs w:val="24"/>
+        </w:rPr>
+        <w:lastRenderedPageBreak/>
+        <w:t>(especially in allocating virtual memory and main memory)</w:t>
       </w:r>
       <w:r>
         <w:rPr>
@@ -1636,7 +2764,24 @@
           <w:sz w:val="24"/>
           <w:szCs w:val="24"/>
         </w:rPr>
-        <w:t>For Map Reduce:</w:t>
+        <w:t xml:space="preserve">For </w:t>
+      </w:r>
+      <w:r>
+        <w:rPr>
+          <w:rFonts w:ascii="Times New Roman" w:eastAsia="Times New Roman" w:hAnsi="Times New Roman" w:cs="Times New Roman"/>
+          <w:noProof/>
+          <w:sz w:val="24"/>
+          <w:szCs w:val="24"/>
+        </w:rPr>
+        <w:t>Map Reduce</w:t>
+      </w:r>
+      <w:r>
+        <w:rPr>
+          <w:rFonts w:ascii="Times New Roman" w:eastAsia="Times New Roman" w:hAnsi="Times New Roman" w:cs="Times New Roman"/>
+          <w:sz w:val="24"/>
+          <w:szCs w:val="24"/>
+        </w:rPr>
+        <w:t>:</w:t>
       </w:r>
     </w:p>
     <w:p>
@@ -1660,27 +2805,16 @@
           <w:sz w:val="24"/>
           <w:szCs w:val="24"/>
         </w:rPr>
-        <w:lastRenderedPageBreak/>
         <w:t>Oracle Java version problem: Apache Hadoop build process displayed error because Java 9 removed the activation package as a part of its main release. Initially, the problem was solved by using JAVA_OPTS as -</w:t>
       </w:r>
       <w:proofErr w:type="spellStart"/>
-      <w:proofErr w:type="gramStart"/>
-      <w:r>
-        <w:rPr>
-          <w:rFonts w:ascii="Times New Roman" w:eastAsia="Times New Roman" w:hAnsi="Times New Roman" w:cs="Times New Roman"/>
-          <w:sz w:val="24"/>
-          <w:szCs w:val="24"/>
-        </w:rPr>
-        <w:t>D.javax</w:t>
-      </w:r>
-      <w:proofErr w:type="gramEnd"/>
-      <w:r>
-        <w:rPr>
-          <w:rFonts w:ascii="Times New Roman" w:eastAsia="Times New Roman" w:hAnsi="Times New Roman" w:cs="Times New Roman"/>
-          <w:sz w:val="24"/>
-          <w:szCs w:val="24"/>
-        </w:rPr>
-        <w:t>.activation</w:t>
+      <w:r>
+        <w:rPr>
+          <w:rFonts w:ascii="Times New Roman" w:eastAsia="Times New Roman" w:hAnsi="Times New Roman" w:cs="Times New Roman"/>
+          <w:sz w:val="24"/>
+          <w:szCs w:val="24"/>
+        </w:rPr>
+        <w:t>D.javax.activation</w:t>
       </w:r>
       <w:proofErr w:type="spellEnd"/>
       <w:r>
@@ -1729,7 +2863,25 @@
           <w:sz w:val="24"/>
           <w:szCs w:val="24"/>
         </w:rPr>
-        <w:t xml:space="preserve">nappy library and has not given any warnings or errors related to Snappy library for </w:t>
+        <w:t xml:space="preserve">nappy library and has not given any warnings or errors related to </w:t>
+      </w:r>
+      <w:r>
+        <w:rPr>
+          <w:rFonts w:ascii="Times New Roman" w:eastAsia="Times New Roman" w:hAnsi="Times New Roman" w:cs="Times New Roman"/>
+          <w:noProof/>
+          <w:sz w:val="24"/>
+          <w:szCs w:val="24"/>
+          <w:u w:val="thick" w:color="28B473"/>
+        </w:rPr>
+        <w:t>Snappy</w:t>
+      </w:r>
+      <w:r>
+        <w:rPr>
+          <w:rFonts w:ascii="Times New Roman" w:eastAsia="Times New Roman" w:hAnsi="Times New Roman" w:cs="Times New Roman"/>
+          <w:sz w:val="24"/>
+          <w:szCs w:val="24"/>
+        </w:rPr>
+        <w:t xml:space="preserve"> library for </w:t>
       </w:r>
       <w:r>
         <w:rPr>
@@ -1745,7 +2897,24 @@
           <w:sz w:val="24"/>
           <w:szCs w:val="24"/>
         </w:rPr>
-        <w:t xml:space="preserve"> Map Reduce job tests. These tests were carried out using Map Reduce standard word count program.</w:t>
+        <w:t xml:space="preserve"> </w:t>
+      </w:r>
+      <w:r>
+        <w:rPr>
+          <w:rFonts w:ascii="Times New Roman" w:eastAsia="Times New Roman" w:hAnsi="Times New Roman" w:cs="Times New Roman"/>
+          <w:noProof/>
+          <w:sz w:val="24"/>
+          <w:szCs w:val="24"/>
+        </w:rPr>
+        <w:t>Map Reduce</w:t>
+      </w:r>
+      <w:r>
+        <w:rPr>
+          <w:rFonts w:ascii="Times New Roman" w:eastAsia="Times New Roman" w:hAnsi="Times New Roman" w:cs="Times New Roman"/>
+          <w:sz w:val="24"/>
+          <w:szCs w:val="24"/>
+        </w:rPr>
+        <w:t xml:space="preserve"> job tests. These tests were carried out using Map Reduce standard word count program.</w:t>
       </w:r>
     </w:p>
     <w:p>
@@ -1796,23 +2965,13 @@
         <w:t>“</w:t>
       </w:r>
       <w:proofErr w:type="spellStart"/>
-      <w:proofErr w:type="gramStart"/>
-      <w:r>
-        <w:rPr>
-          <w:rFonts w:ascii="Times New Roman" w:eastAsia="Times New Roman" w:hAnsi="Times New Roman" w:cs="Times New Roman"/>
-          <w:sz w:val="24"/>
-          <w:szCs w:val="24"/>
-        </w:rPr>
-        <w:t>yarn.nodemanager</w:t>
-      </w:r>
-      <w:proofErr w:type="gramEnd"/>
-      <w:r>
-        <w:rPr>
-          <w:rFonts w:ascii="Times New Roman" w:eastAsia="Times New Roman" w:hAnsi="Times New Roman" w:cs="Times New Roman"/>
-          <w:sz w:val="24"/>
-          <w:szCs w:val="24"/>
-        </w:rPr>
-        <w:t>.vmem</w:t>
+      <w:r>
+        <w:rPr>
+          <w:rFonts w:ascii="Times New Roman" w:eastAsia="Times New Roman" w:hAnsi="Times New Roman" w:cs="Times New Roman"/>
+          <w:sz w:val="24"/>
+          <w:szCs w:val="24"/>
+        </w:rPr>
+        <w:t>yarn.nodemanager.vmem</w:t>
       </w:r>
       <w:proofErr w:type="spellEnd"/>
       <w:r>
@@ -1821,15 +2980,7 @@
           <w:sz w:val="24"/>
           <w:szCs w:val="24"/>
         </w:rPr>
-        <w:t>-check-enabled</w:t>
-      </w:r>
-      <w:r>
-        <w:rPr>
-          <w:rFonts w:ascii="Times New Roman" w:eastAsia="Times New Roman" w:hAnsi="Times New Roman" w:cs="Times New Roman"/>
-          <w:sz w:val="24"/>
-          <w:szCs w:val="24"/>
-        </w:rPr>
-        <w:t xml:space="preserve">” flag as false. </w:t>
+        <w:t xml:space="preserve">-check-enabled” flag as false. </w:t>
       </w:r>
       <w:r>
         <w:rPr>
@@ -1843,6 +2994,7 @@
       <w:r>
         <w:rPr>
           <w:rFonts w:ascii="Times New Roman" w:eastAsia="Times New Roman" w:hAnsi="Times New Roman" w:cs="Times New Roman"/>
+          <w:noProof/>
           <w:sz w:val="24"/>
           <w:szCs w:val="24"/>
         </w:rPr>
@@ -1890,23 +3042,13 @@
         <w:t>“</w:t>
       </w:r>
       <w:proofErr w:type="spellStart"/>
-      <w:proofErr w:type="gramStart"/>
-      <w:r>
-        <w:rPr>
-          <w:rFonts w:ascii="Times New Roman" w:eastAsia="Times New Roman" w:hAnsi="Times New Roman" w:cs="Times New Roman"/>
-          <w:sz w:val="24"/>
-          <w:szCs w:val="24"/>
-        </w:rPr>
-        <w:t>yarn.nodemanager</w:t>
-      </w:r>
-      <w:proofErr w:type="gramEnd"/>
-      <w:r>
-        <w:rPr>
-          <w:rFonts w:ascii="Times New Roman" w:eastAsia="Times New Roman" w:hAnsi="Times New Roman" w:cs="Times New Roman"/>
-          <w:sz w:val="24"/>
-          <w:szCs w:val="24"/>
-        </w:rPr>
-        <w:t>.vmem</w:t>
+      <w:r>
+        <w:rPr>
+          <w:rFonts w:ascii="Times New Roman" w:eastAsia="Times New Roman" w:hAnsi="Times New Roman" w:cs="Times New Roman"/>
+          <w:sz w:val="24"/>
+          <w:szCs w:val="24"/>
+        </w:rPr>
+        <w:t>yarn.nodemanager.vmem</w:t>
       </w:r>
       <w:proofErr w:type="spellEnd"/>
       <w:r>
@@ -1921,6 +3063,7 @@
       <w:r>
         <w:rPr>
           <w:rFonts w:ascii="Times New Roman" w:eastAsia="Times New Roman" w:hAnsi="Times New Roman" w:cs="Times New Roman"/>
+          <w:noProof/>
           <w:sz w:val="24"/>
           <w:szCs w:val="24"/>
         </w:rPr>
@@ -1952,23 +3095,13 @@
         <w:t>“</w:t>
       </w:r>
       <w:proofErr w:type="spellStart"/>
-      <w:proofErr w:type="gramStart"/>
-      <w:r>
-        <w:rPr>
-          <w:rFonts w:ascii="Times New Roman" w:eastAsia="Times New Roman" w:hAnsi="Times New Roman" w:cs="Times New Roman"/>
-          <w:sz w:val="24"/>
-          <w:szCs w:val="24"/>
-        </w:rPr>
-        <w:t>yarn.nodemanager</w:t>
-      </w:r>
-      <w:proofErr w:type="gramEnd"/>
-      <w:r>
-        <w:rPr>
-          <w:rFonts w:ascii="Times New Roman" w:eastAsia="Times New Roman" w:hAnsi="Times New Roman" w:cs="Times New Roman"/>
-          <w:sz w:val="24"/>
-          <w:szCs w:val="24"/>
-        </w:rPr>
-        <w:t>.vmem</w:t>
+      <w:r>
+        <w:rPr>
+          <w:rFonts w:ascii="Times New Roman" w:eastAsia="Times New Roman" w:hAnsi="Times New Roman" w:cs="Times New Roman"/>
+          <w:sz w:val="24"/>
+          <w:szCs w:val="24"/>
+        </w:rPr>
+        <w:t>yarn.nodemanager.vmem</w:t>
       </w:r>
       <w:proofErr w:type="spellEnd"/>
       <w:r>
@@ -1983,6 +3116,7 @@
       <w:r>
         <w:rPr>
           <w:rFonts w:ascii="Times New Roman" w:eastAsia="Times New Roman" w:hAnsi="Times New Roman" w:cs="Times New Roman"/>
+          <w:noProof/>
           <w:sz w:val="24"/>
           <w:szCs w:val="24"/>
         </w:rPr>
@@ -2003,7 +3137,33 @@
           <w:sz w:val="24"/>
           <w:szCs w:val="24"/>
         </w:rPr>
-        <w:t xml:space="preserve"> and the same may be considered in future </w:t>
+        <w:t xml:space="preserve"> and the same may be considered in </w:t>
+      </w:r>
+      <w:r>
+        <w:rPr>
+          <w:rFonts w:ascii="Times New Roman" w:eastAsia="Times New Roman" w:hAnsi="Times New Roman" w:cs="Times New Roman"/>
+          <w:noProof/>
+          <w:sz w:val="24"/>
+          <w:szCs w:val="24"/>
+        </w:rPr>
+        <w:t xml:space="preserve">the </w:t>
+      </w:r>
+      <w:r>
+        <w:rPr>
+          <w:rFonts w:ascii="Times New Roman" w:eastAsia="Times New Roman" w:hAnsi="Times New Roman" w:cs="Times New Roman"/>
+          <w:noProof/>
+          <w:sz w:val="24"/>
+          <w:szCs w:val="24"/>
+        </w:rPr>
+        <w:t>future</w:t>
+      </w:r>
+      <w:r>
+        <w:rPr>
+          <w:rFonts w:ascii="Times New Roman" w:eastAsia="Times New Roman" w:hAnsi="Times New Roman" w:cs="Times New Roman"/>
+          <w:sz w:val="24"/>
+          <w:szCs w:val="24"/>
+        </w:rPr>
+        <w:t xml:space="preserve"> </w:t>
       </w:r>
       <w:r>
         <w:rPr>
@@ -2051,6 +3211,7 @@
           <w:sz w:val="24"/>
           <w:szCs w:val="24"/>
         </w:rPr>
+        <w:lastRenderedPageBreak/>
         <w:t>Storage size estimation: The amount of data to be analyzed is 215</w:t>
       </w:r>
       <w:r>
@@ -2075,7 +3236,33 @@
           <w:sz w:val="24"/>
           <w:szCs w:val="24"/>
         </w:rPr>
-        <w:t xml:space="preserve"> for Map Reduce. However, an estimation of size of the data during intermediate stages </w:t>
+        <w:t xml:space="preserve"> for Map Reduce. However, an estimation of </w:t>
+      </w:r>
+      <w:r>
+        <w:rPr>
+          <w:rFonts w:ascii="Times New Roman" w:eastAsia="Times New Roman" w:hAnsi="Times New Roman" w:cs="Times New Roman"/>
+          <w:noProof/>
+          <w:sz w:val="24"/>
+          <w:szCs w:val="24"/>
+        </w:rPr>
+        <w:t xml:space="preserve">the </w:t>
+      </w:r>
+      <w:r>
+        <w:rPr>
+          <w:rFonts w:ascii="Times New Roman" w:eastAsia="Times New Roman" w:hAnsi="Times New Roman" w:cs="Times New Roman"/>
+          <w:noProof/>
+          <w:sz w:val="24"/>
+          <w:szCs w:val="24"/>
+        </w:rPr>
+        <w:t>size</w:t>
+      </w:r>
+      <w:r>
+        <w:rPr>
+          <w:rFonts w:ascii="Times New Roman" w:eastAsia="Times New Roman" w:hAnsi="Times New Roman" w:cs="Times New Roman"/>
+          <w:sz w:val="24"/>
+          <w:szCs w:val="24"/>
+        </w:rPr>
+        <w:t xml:space="preserve"> of the data during intermediate stages </w:t>
       </w:r>
       <w:r>
         <w:rPr>
@@ -2131,7 +3318,6 @@
           <w:sz w:val="24"/>
           <w:szCs w:val="24"/>
         </w:rPr>
-        <w:lastRenderedPageBreak/>
         <w:t>Data ingestion problem. Since we have data in 102 files</w:t>
       </w:r>
       <w:r>
@@ -2172,15 +3358,135 @@
           <w:sz w:val="24"/>
           <w:szCs w:val="24"/>
         </w:rPr>
-        <w:t xml:space="preserve">to have a software to ingest the data. From literature we found multiple ingestion software’s like Apache Gobblin, Apache NIFI, Apache Kafka, and others. From a review of these solutions it was found that most of them uses Web HDFS to ingest data and hence it was </w:t>
-      </w:r>
-      <w:r>
-        <w:rPr>
-          <w:rFonts w:ascii="Times New Roman" w:eastAsia="Times New Roman" w:hAnsi="Times New Roman" w:cs="Times New Roman"/>
-          <w:sz w:val="24"/>
-          <w:szCs w:val="24"/>
-        </w:rPr>
-        <w:t>decided that a layer of abstraction by using another software is not a good way to ingest the data. Hence, data would be ingested by using traditional</w:t>
+        <w:t xml:space="preserve">to have </w:t>
+      </w:r>
+      <w:r>
+        <w:rPr>
+          <w:rFonts w:ascii="Times New Roman" w:eastAsia="Times New Roman" w:hAnsi="Times New Roman" w:cs="Times New Roman"/>
+          <w:noProof/>
+          <w:sz w:val="24"/>
+          <w:szCs w:val="24"/>
+        </w:rPr>
+        <w:t>software</w:t>
+      </w:r>
+      <w:r>
+        <w:rPr>
+          <w:rFonts w:ascii="Times New Roman" w:eastAsia="Times New Roman" w:hAnsi="Times New Roman" w:cs="Times New Roman"/>
+          <w:sz w:val="24"/>
+          <w:szCs w:val="24"/>
+        </w:rPr>
+        <w:t xml:space="preserve"> to ingest the data. From </w:t>
+      </w:r>
+      <w:r>
+        <w:rPr>
+          <w:rFonts w:ascii="Times New Roman" w:eastAsia="Times New Roman" w:hAnsi="Times New Roman" w:cs="Times New Roman"/>
+          <w:noProof/>
+          <w:sz w:val="24"/>
+          <w:szCs w:val="24"/>
+        </w:rPr>
+        <w:t xml:space="preserve">the </w:t>
+      </w:r>
+      <w:r>
+        <w:rPr>
+          <w:rFonts w:ascii="Times New Roman" w:eastAsia="Times New Roman" w:hAnsi="Times New Roman" w:cs="Times New Roman"/>
+          <w:noProof/>
+          <w:sz w:val="24"/>
+          <w:szCs w:val="24"/>
+        </w:rPr>
+        <w:t>literature</w:t>
+      </w:r>
+      <w:r>
+        <w:rPr>
+          <w:rFonts w:ascii="Times New Roman" w:eastAsia="Times New Roman" w:hAnsi="Times New Roman" w:cs="Times New Roman"/>
+          <w:sz w:val="24"/>
+          <w:szCs w:val="24"/>
+        </w:rPr>
+        <w:t xml:space="preserve"> we found multiple ingestion software’s like Apache Gobblin, Apache NIFI, Apache Kafka, and others</w:t>
+      </w:r>
+      <w:r>
+        <w:rPr>
+          <w:rFonts w:ascii="Times New Roman" w:eastAsia="Times New Roman" w:hAnsi="Times New Roman" w:cs="Times New Roman"/>
+          <w:sz w:val="24"/>
+          <w:szCs w:val="24"/>
+        </w:rPr>
+        <w:t xml:space="preserve"> [16]</w:t>
+      </w:r>
+      <w:r>
+        <w:rPr>
+          <w:rFonts w:ascii="Times New Roman" w:eastAsia="Times New Roman" w:hAnsi="Times New Roman" w:cs="Times New Roman"/>
+          <w:sz w:val="24"/>
+          <w:szCs w:val="24"/>
+        </w:rPr>
+        <w:t xml:space="preserve">. From a review of these </w:t>
+      </w:r>
+      <w:r>
+        <w:rPr>
+          <w:rFonts w:ascii="Times New Roman" w:eastAsia="Times New Roman" w:hAnsi="Times New Roman" w:cs="Times New Roman"/>
+          <w:noProof/>
+          <w:sz w:val="24"/>
+          <w:szCs w:val="24"/>
+        </w:rPr>
+        <w:t>solutions</w:t>
+      </w:r>
+      <w:r>
+        <w:rPr>
+          <w:rFonts w:ascii="Times New Roman" w:eastAsia="Times New Roman" w:hAnsi="Times New Roman" w:cs="Times New Roman"/>
+          <w:noProof/>
+          <w:sz w:val="24"/>
+          <w:szCs w:val="24"/>
+        </w:rPr>
+        <w:t>,</w:t>
+      </w:r>
+      <w:r>
+        <w:rPr>
+          <w:rFonts w:ascii="Times New Roman" w:eastAsia="Times New Roman" w:hAnsi="Times New Roman" w:cs="Times New Roman"/>
+          <w:sz w:val="24"/>
+          <w:szCs w:val="24"/>
+        </w:rPr>
+        <w:t xml:space="preserve"> it was found that most of them </w:t>
+      </w:r>
+      <w:r>
+        <w:rPr>
+          <w:rFonts w:ascii="Times New Roman" w:eastAsia="Times New Roman" w:hAnsi="Times New Roman" w:cs="Times New Roman"/>
+          <w:noProof/>
+          <w:sz w:val="24"/>
+          <w:szCs w:val="24"/>
+        </w:rPr>
+        <w:t>use</w:t>
+      </w:r>
+      <w:r>
+        <w:rPr>
+          <w:rFonts w:ascii="Times New Roman" w:eastAsia="Times New Roman" w:hAnsi="Times New Roman" w:cs="Times New Roman"/>
+          <w:sz w:val="24"/>
+          <w:szCs w:val="24"/>
+        </w:rPr>
+        <w:t xml:space="preserve"> Web HDFS to ingest data and hence it was </w:t>
+      </w:r>
+      <w:r>
+        <w:rPr>
+          <w:rFonts w:ascii="Times New Roman" w:eastAsia="Times New Roman" w:hAnsi="Times New Roman" w:cs="Times New Roman"/>
+          <w:sz w:val="24"/>
+          <w:szCs w:val="24"/>
+        </w:rPr>
+        <w:t xml:space="preserve">decided that a layer of abstraction by using another software is not a good way to ingest the data. Hence, data would be ingested by using </w:t>
+      </w:r>
+      <w:r>
+        <w:rPr>
+          <w:rFonts w:ascii="Times New Roman" w:eastAsia="Times New Roman" w:hAnsi="Times New Roman" w:cs="Times New Roman"/>
+          <w:noProof/>
+          <w:sz w:val="24"/>
+          <w:szCs w:val="24"/>
+        </w:rPr>
+        <w:t xml:space="preserve">the </w:t>
+      </w:r>
+      <w:r>
+        <w:rPr>
+          <w:rFonts w:ascii="Times New Roman" w:eastAsia="Times New Roman" w:hAnsi="Times New Roman" w:cs="Times New Roman"/>
+          <w:noProof/>
+          <w:sz w:val="24"/>
+          <w:szCs w:val="24"/>
+        </w:rPr>
+        <w:t>traditional</w:t>
       </w:r>
       <w:r>
         <w:rPr>
@@ -2303,7 +3609,15 @@
           <w:sz w:val="24"/>
           <w:szCs w:val="24"/>
         </w:rPr>
-        <w:t>Debugging challenges for network programming part.</w:t>
+        <w:t>Debugging challenges</w:t>
+      </w:r>
+      <w:r>
+        <w:rPr>
+          <w:rFonts w:ascii="Times New Roman" w:eastAsia="Times New Roman" w:hAnsi="Times New Roman" w:cs="Times New Roman"/>
+          <w:sz w:val="24"/>
+          <w:szCs w:val="24"/>
+        </w:rPr>
+        <w:t xml:space="preserve"> especially for race conditions and unsafe codes.</w:t>
       </w:r>
     </w:p>
     <w:p>
@@ -2321,6 +3635,260 @@
           <w:szCs w:val="24"/>
         </w:rPr>
       </w:pPr>
+      <w:r>
+        <w:rPr>
+          <w:rFonts w:ascii="Times New Roman" w:eastAsia="Times New Roman" w:hAnsi="Times New Roman" w:cs="Times New Roman"/>
+          <w:sz w:val="24"/>
+          <w:szCs w:val="24"/>
+        </w:rPr>
+        <w:t>Memory issues: Usually segmentation faults and data access issues outside of the scope.</w:t>
+      </w:r>
+    </w:p>
+    <w:p>
+      <w:pPr>
+        <w:pStyle w:val="ListParagraph"/>
+        <w:numPr>
+          <w:ilvl w:val="0"/>
+          <w:numId w:val="6"/>
+        </w:numPr>
+        <w:spacing w:after="0" w:line="360" w:lineRule="auto"/>
+        <w:jc w:val="both"/>
+        <w:rPr>
+          <w:rFonts w:ascii="Times New Roman" w:eastAsia="Times New Roman" w:hAnsi="Times New Roman" w:cs="Times New Roman"/>
+          <w:sz w:val="24"/>
+          <w:szCs w:val="24"/>
+        </w:rPr>
+      </w:pPr>
+      <w:r>
+        <w:rPr>
+          <w:rFonts w:ascii="Times New Roman" w:eastAsia="Times New Roman" w:hAnsi="Times New Roman" w:cs="Times New Roman"/>
+          <w:sz w:val="24"/>
+          <w:szCs w:val="24"/>
+        </w:rPr>
+        <w:t>Algorithm for chunking data files: It would be essentially difficult to program an algorithm that may read a chunk of data and process it. Finally, it was found that MPI implementation at SHARCNET allows the same</w:t>
+      </w:r>
+      <w:r>
+        <w:rPr>
+          <w:rFonts w:ascii="Times New Roman" w:eastAsia="Times New Roman" w:hAnsi="Times New Roman" w:cs="Times New Roman"/>
+          <w:sz w:val="24"/>
+          <w:szCs w:val="24"/>
+        </w:rPr>
+        <w:t>.</w:t>
+      </w:r>
+    </w:p>
+    <w:p>
+      <w:pPr>
+        <w:pStyle w:val="ListParagraph"/>
+        <w:numPr>
+          <w:ilvl w:val="0"/>
+          <w:numId w:val="6"/>
+        </w:numPr>
+        <w:spacing w:after="0" w:line="360" w:lineRule="auto"/>
+        <w:jc w:val="both"/>
+        <w:rPr>
+          <w:rFonts w:ascii="Times New Roman" w:eastAsia="Times New Roman" w:hAnsi="Times New Roman" w:cs="Times New Roman"/>
+          <w:sz w:val="24"/>
+          <w:szCs w:val="24"/>
+        </w:rPr>
+      </w:pPr>
+      <w:r>
+        <w:rPr>
+          <w:rFonts w:ascii="Times New Roman" w:eastAsia="Times New Roman" w:hAnsi="Times New Roman" w:cs="Times New Roman"/>
+          <w:sz w:val="24"/>
+          <w:szCs w:val="24"/>
+        </w:rPr>
+        <w:t>Due to limitations of</w:t>
+      </w:r>
+      <w:r>
+        <w:rPr>
+          <w:rFonts w:ascii="Times New Roman" w:eastAsia="Times New Roman" w:hAnsi="Times New Roman" w:cs="Times New Roman"/>
+          <w:sz w:val="24"/>
+          <w:szCs w:val="24"/>
+        </w:rPr>
+        <w:t xml:space="preserve"> the</w:t>
+      </w:r>
+      <w:r>
+        <w:rPr>
+          <w:rFonts w:ascii="Times New Roman" w:eastAsia="Times New Roman" w:hAnsi="Times New Roman" w:cs="Times New Roman"/>
+          <w:sz w:val="24"/>
+          <w:szCs w:val="24"/>
+        </w:rPr>
+        <w:t xml:space="preserve"> </w:t>
+      </w:r>
+      <w:r>
+        <w:rPr>
+          <w:rFonts w:ascii="Times New Roman" w:eastAsia="Times New Roman" w:hAnsi="Times New Roman" w:cs="Times New Roman"/>
+          <w:noProof/>
+          <w:sz w:val="24"/>
+          <w:szCs w:val="24"/>
+        </w:rPr>
+        <w:t>penalty</w:t>
+      </w:r>
+      <w:r>
+        <w:rPr>
+          <w:rFonts w:ascii="Times New Roman" w:eastAsia="Times New Roman" w:hAnsi="Times New Roman" w:cs="Times New Roman"/>
+          <w:sz w:val="24"/>
+          <w:szCs w:val="24"/>
+        </w:rPr>
+        <w:t xml:space="preserve"> imposed by SHRCNET on </w:t>
+      </w:r>
+      <w:r>
+        <w:rPr>
+          <w:rFonts w:ascii="Times New Roman" w:eastAsia="Times New Roman" w:hAnsi="Times New Roman" w:cs="Times New Roman"/>
+          <w:noProof/>
+          <w:sz w:val="24"/>
+          <w:szCs w:val="24"/>
+        </w:rPr>
+        <w:t>long</w:t>
+      </w:r>
+      <w:r>
+        <w:rPr>
+          <w:rFonts w:ascii="Times New Roman" w:eastAsia="Times New Roman" w:hAnsi="Times New Roman" w:cs="Times New Roman"/>
+          <w:noProof/>
+          <w:sz w:val="24"/>
+          <w:szCs w:val="24"/>
+        </w:rPr>
+        <w:t>-</w:t>
+      </w:r>
+      <w:r>
+        <w:rPr>
+          <w:rFonts w:ascii="Times New Roman" w:eastAsia="Times New Roman" w:hAnsi="Times New Roman" w:cs="Times New Roman"/>
+          <w:noProof/>
+          <w:sz w:val="24"/>
+          <w:szCs w:val="24"/>
+        </w:rPr>
+        <w:t>running</w:t>
+      </w:r>
+      <w:r>
+        <w:rPr>
+          <w:rFonts w:ascii="Times New Roman" w:eastAsia="Times New Roman" w:hAnsi="Times New Roman" w:cs="Times New Roman"/>
+          <w:sz w:val="24"/>
+          <w:szCs w:val="24"/>
+        </w:rPr>
+        <w:t xml:space="preserve"> jobs, I wish to cut down the dataset for processing of MPI to 5 GB. If time permits, analysis with </w:t>
+      </w:r>
+      <w:r>
+        <w:rPr>
+          <w:rFonts w:ascii="Times New Roman" w:eastAsia="Times New Roman" w:hAnsi="Times New Roman" w:cs="Times New Roman"/>
+          <w:sz w:val="24"/>
+          <w:szCs w:val="24"/>
+        </w:rPr>
+        <w:t xml:space="preserve">even </w:t>
+      </w:r>
+      <w:r>
+        <w:rPr>
+          <w:rFonts w:ascii="Times New Roman" w:eastAsia="Times New Roman" w:hAnsi="Times New Roman" w:cs="Times New Roman"/>
+          <w:sz w:val="24"/>
+          <w:szCs w:val="24"/>
+        </w:rPr>
+        <w:t>larger dataset</w:t>
+      </w:r>
+      <w:r>
+        <w:rPr>
+          <w:rFonts w:ascii="Times New Roman" w:eastAsia="Times New Roman" w:hAnsi="Times New Roman" w:cs="Times New Roman"/>
+          <w:sz w:val="24"/>
+          <w:szCs w:val="24"/>
+        </w:rPr>
+        <w:t xml:space="preserve"> size</w:t>
+      </w:r>
+      <w:r>
+        <w:rPr>
+          <w:rFonts w:ascii="Times New Roman" w:eastAsia="Times New Roman" w:hAnsi="Times New Roman" w:cs="Times New Roman"/>
+          <w:sz w:val="24"/>
+          <w:szCs w:val="24"/>
+        </w:rPr>
+        <w:t xml:space="preserve"> may be carried out. </w:t>
+      </w:r>
+    </w:p>
+    <w:p>
+      <w:pPr>
+        <w:pStyle w:val="ListParagraph"/>
+        <w:spacing w:after="0" w:line="360" w:lineRule="auto"/>
+        <w:ind w:firstLine="720"/>
+        <w:jc w:val="both"/>
+        <w:rPr>
+          <w:rFonts w:ascii="Times New Roman" w:eastAsia="Times New Roman" w:hAnsi="Times New Roman" w:cs="Times New Roman"/>
+          <w:sz w:val="24"/>
+          <w:szCs w:val="24"/>
+        </w:rPr>
+      </w:pPr>
+      <w:r>
+        <w:rPr>
+          <w:rFonts w:ascii="Times New Roman" w:eastAsia="Times New Roman" w:hAnsi="Times New Roman" w:cs="Times New Roman"/>
+          <w:sz w:val="24"/>
+          <w:szCs w:val="24"/>
+        </w:rPr>
+        <w:t xml:space="preserve">Time Management Issues: </w:t>
+      </w:r>
+    </w:p>
+    <w:p>
+      <w:pPr>
+        <w:pStyle w:val="ListParagraph"/>
+        <w:spacing w:after="0" w:line="360" w:lineRule="auto"/>
+        <w:ind w:left="1440"/>
+        <w:jc w:val="both"/>
+        <w:rPr>
+          <w:rFonts w:ascii="Times New Roman" w:eastAsia="Times New Roman" w:hAnsi="Times New Roman" w:cs="Times New Roman"/>
+          <w:sz w:val="24"/>
+          <w:szCs w:val="24"/>
+        </w:rPr>
+      </w:pPr>
+      <w:r>
+        <w:rPr>
+          <w:rFonts w:ascii="Times New Roman" w:eastAsia="Times New Roman" w:hAnsi="Times New Roman" w:cs="Times New Roman"/>
+          <w:sz w:val="24"/>
+          <w:szCs w:val="24"/>
+        </w:rPr>
+        <w:t xml:space="preserve">A lot of tasks </w:t>
+      </w:r>
+      <w:r>
+        <w:rPr>
+          <w:rFonts w:ascii="Times New Roman" w:eastAsia="Times New Roman" w:hAnsi="Times New Roman" w:cs="Times New Roman"/>
+          <w:sz w:val="24"/>
+          <w:szCs w:val="24"/>
+        </w:rPr>
+        <w:t>must</w:t>
+      </w:r>
+      <w:r>
+        <w:rPr>
+          <w:rFonts w:ascii="Times New Roman" w:eastAsia="Times New Roman" w:hAnsi="Times New Roman" w:cs="Times New Roman"/>
+          <w:sz w:val="24"/>
+          <w:szCs w:val="24"/>
+        </w:rPr>
+        <w:t xml:space="preserve"> be accomplished in the given project and the same would be carried out using plan as shown in Figure 1.</w:t>
+      </w:r>
+      <w:r>
+        <w:rPr>
+          <w:rFonts w:ascii="Times New Roman" w:eastAsia="Times New Roman" w:hAnsi="Times New Roman" w:cs="Times New Roman"/>
+          <w:sz w:val="24"/>
+          <w:szCs w:val="24"/>
+        </w:rPr>
+        <w:t xml:space="preserve"> </w:t>
+      </w:r>
+    </w:p>
+    <w:p>
+      <w:pPr>
+        <w:pStyle w:val="ListParagraph"/>
+        <w:numPr>
+          <w:ilvl w:val="0"/>
+          <w:numId w:val="3"/>
+        </w:numPr>
+        <w:spacing w:after="0" w:line="360" w:lineRule="auto"/>
+        <w:jc w:val="both"/>
+        <w:rPr>
+          <w:rFonts w:ascii="Times New Roman" w:eastAsia="Times New Roman" w:hAnsi="Times New Roman" w:cs="Times New Roman"/>
+          <w:sz w:val="24"/>
+          <w:szCs w:val="24"/>
+        </w:rPr>
+      </w:pPr>
+      <w:r>
+        <w:rPr>
+          <w:rFonts w:ascii="Times New Roman" w:eastAsia="Times New Roman" w:hAnsi="Times New Roman" w:cs="Times New Roman"/>
+          <w:sz w:val="24"/>
+          <w:szCs w:val="24"/>
+        </w:rPr>
+        <w:t>Conclusion</w:t>
+      </w:r>
     </w:p>
     <w:p>
       <w:pPr>
@@ -2339,7 +3907,68 @@
           <w:sz w:val="24"/>
           <w:szCs w:val="24"/>
         </w:rPr>
-        <w:t xml:space="preserve">The following work would be able to identify the parameters that works best for aggregate tasks for MPI and Map Reduce. Due to limitations of penalty imposed by SHRCNET on long running jobs, I wish to cut down the dataset for processing of MPI to 5 GB. If time permits, analysis with larger dataset may be carried out. </w:t>
+        <w:t xml:space="preserve">To tie a bow, an aggregate query to find the </w:t>
+      </w:r>
+      <w:r>
+        <w:rPr>
+          <w:rFonts w:ascii="Times New Roman" w:eastAsia="Times New Roman" w:hAnsi="Times New Roman" w:cs="Times New Roman"/>
+          <w:noProof/>
+          <w:sz w:val="24"/>
+          <w:szCs w:val="24"/>
+        </w:rPr>
+        <w:t>minimum</w:t>
+      </w:r>
+      <w:r>
+        <w:rPr>
+          <w:rFonts w:ascii="Times New Roman" w:eastAsia="Times New Roman" w:hAnsi="Times New Roman" w:cs="Times New Roman"/>
+          <w:sz w:val="24"/>
+          <w:szCs w:val="24"/>
+        </w:rPr>
+        <w:t xml:space="preserve"> and </w:t>
+      </w:r>
+      <w:r>
+        <w:rPr>
+          <w:rFonts w:ascii="Times New Roman" w:eastAsia="Times New Roman" w:hAnsi="Times New Roman" w:cs="Times New Roman"/>
+          <w:noProof/>
+          <w:sz w:val="24"/>
+          <w:szCs w:val="24"/>
+        </w:rPr>
+        <w:t>the maximum</w:t>
+      </w:r>
+      <w:r>
+        <w:rPr>
+          <w:rFonts w:ascii="Times New Roman" w:eastAsia="Times New Roman" w:hAnsi="Times New Roman" w:cs="Times New Roman"/>
+          <w:sz w:val="24"/>
+          <w:szCs w:val="24"/>
+        </w:rPr>
+        <w:t xml:space="preserve"> value of fare by month and year for Map Reduce &amp; the minimum </w:t>
+      </w:r>
+      <w:proofErr w:type="spellStart"/>
+      <w:r>
+        <w:rPr>
+          <w:rFonts w:ascii="Times New Roman" w:eastAsia="Times New Roman" w:hAnsi="Times New Roman" w:cs="Times New Roman"/>
+          <w:sz w:val="24"/>
+          <w:szCs w:val="24"/>
+        </w:rPr>
+        <w:t>fare</w:t>
+      </w:r>
+      <w:proofErr w:type="spellEnd"/>
+      <w:r>
+        <w:rPr>
+          <w:rFonts w:ascii="Times New Roman" w:eastAsia="Times New Roman" w:hAnsi="Times New Roman" w:cs="Times New Roman"/>
+          <w:sz w:val="24"/>
+          <w:szCs w:val="24"/>
+        </w:rPr>
+        <w:t xml:space="preserve"> value for MPI has been proposed to study the performance &amp; identify the best parameters for these systems. For the same after review MPICH over SHARCNET and Apache Hadoop for Map Reduce have been </w:t>
+      </w:r>
+      <w:r>
+        <w:rPr>
+          <w:rFonts w:ascii="Times New Roman" w:eastAsia="Times New Roman" w:hAnsi="Times New Roman" w:cs="Times New Roman"/>
+          <w:sz w:val="24"/>
+          <w:szCs w:val="24"/>
+        </w:rPr>
+        <w:lastRenderedPageBreak/>
+        <w:t>suggested for measuring the performance. The parameters for comparison suggested are wall clock time for completion and amount of data written to disk during intermediate stages (only for Map Reduce). For performing the proposed analysis, NYC TLC taxi trip records dataset has been suggested, which is 215 GB in size.</w:t>
       </w:r>
     </w:p>
     <w:p>
@@ -2353,38 +3982,8 @@
           <w:szCs w:val="24"/>
         </w:rPr>
       </w:pPr>
-      <w:r>
-        <w:rPr>
-          <w:rFonts w:ascii="Times New Roman" w:eastAsia="Times New Roman" w:hAnsi="Times New Roman" w:cs="Times New Roman"/>
-          <w:sz w:val="24"/>
-          <w:szCs w:val="24"/>
-        </w:rPr>
-        <w:t xml:space="preserve">A lot of tasks </w:t>
-      </w:r>
-      <w:r>
-        <w:rPr>
-          <w:rFonts w:ascii="Times New Roman" w:eastAsia="Times New Roman" w:hAnsi="Times New Roman" w:cs="Times New Roman"/>
-          <w:sz w:val="24"/>
-          <w:szCs w:val="24"/>
-        </w:rPr>
-        <w:t>must</w:t>
-      </w:r>
-      <w:r>
-        <w:rPr>
-          <w:rFonts w:ascii="Times New Roman" w:eastAsia="Times New Roman" w:hAnsi="Times New Roman" w:cs="Times New Roman"/>
-          <w:sz w:val="24"/>
-          <w:szCs w:val="24"/>
-        </w:rPr>
-        <w:t xml:space="preserve"> be accomplished in the given project and the same would be carried out using plan as shown in Figure 1.</w:t>
-      </w:r>
-      <w:r>
-        <w:rPr>
-          <w:rFonts w:ascii="Times New Roman" w:eastAsia="Times New Roman" w:hAnsi="Times New Roman" w:cs="Times New Roman"/>
-          <w:sz w:val="24"/>
-          <w:szCs w:val="24"/>
-        </w:rPr>
-        <w:t xml:space="preserve"> </w:t>
-      </w:r>
+      <w:bookmarkStart w:id="0" w:name="_GoBack"/>
+      <w:bookmarkEnd w:id="0"/>
     </w:p>
     <w:tbl>
       <w:tblPr>
@@ -4271,221 +5870,6 @@
     </w:p>
     <w:p>
       <w:pPr>
-        <w:pStyle w:val="ListParagraph"/>
-        <w:numPr>
-          <w:ilvl w:val="0"/>
-          <w:numId w:val="3"/>
-        </w:numPr>
-        <w:spacing w:after="0" w:line="360" w:lineRule="auto"/>
-        <w:jc w:val="both"/>
-        <w:rPr>
-          <w:rFonts w:ascii="Times New Roman" w:eastAsia="Times New Roman" w:hAnsi="Times New Roman" w:cs="Times New Roman"/>
-          <w:sz w:val="24"/>
-          <w:szCs w:val="24"/>
-        </w:rPr>
-      </w:pPr>
-      <w:r>
-        <w:rPr>
-          <w:rFonts w:ascii="Times New Roman" w:eastAsia="Times New Roman" w:hAnsi="Times New Roman" w:cs="Times New Roman"/>
-          <w:sz w:val="24"/>
-          <w:szCs w:val="24"/>
-        </w:rPr>
-        <w:t>Conclusion</w:t>
-      </w:r>
-    </w:p>
-    <w:p>
-      <w:pPr>
-        <w:pStyle w:val="ListParagraph"/>
-        <w:spacing w:after="0" w:line="360" w:lineRule="auto"/>
-        <w:jc w:val="both"/>
-        <w:rPr>
-          <w:rFonts w:ascii="Times New Roman" w:eastAsia="Times New Roman" w:hAnsi="Times New Roman" w:cs="Times New Roman"/>
-          <w:sz w:val="24"/>
-          <w:szCs w:val="24"/>
-        </w:rPr>
-      </w:pPr>
-      <w:r>
-        <w:rPr>
-          <w:rFonts w:ascii="Times New Roman" w:eastAsia="Times New Roman" w:hAnsi="Times New Roman" w:cs="Times New Roman"/>
-          <w:sz w:val="24"/>
-          <w:szCs w:val="24"/>
-        </w:rPr>
-        <w:t>To tie a bow, a</w:t>
-      </w:r>
-      <w:r>
-        <w:rPr>
-          <w:rFonts w:ascii="Times New Roman" w:eastAsia="Times New Roman" w:hAnsi="Times New Roman" w:cs="Times New Roman"/>
-          <w:sz w:val="24"/>
-          <w:szCs w:val="24"/>
-        </w:rPr>
-        <w:t>n</w:t>
-      </w:r>
-      <w:r>
-        <w:rPr>
-          <w:rFonts w:ascii="Times New Roman" w:eastAsia="Times New Roman" w:hAnsi="Times New Roman" w:cs="Times New Roman"/>
-          <w:sz w:val="24"/>
-          <w:szCs w:val="24"/>
-        </w:rPr>
-        <w:t xml:space="preserve"> aggregate query to find minimum and maximum value of fare by month and year for Map Reduce &amp; minimum fare value for</w:t>
-      </w:r>
-      <w:r>
-        <w:rPr>
-          <w:rFonts w:ascii="Times New Roman" w:eastAsia="Times New Roman" w:hAnsi="Times New Roman" w:cs="Times New Roman"/>
-          <w:sz w:val="24"/>
-          <w:szCs w:val="24"/>
-        </w:rPr>
-        <w:t xml:space="preserve"> MPI has been proposed to study the </w:t>
-      </w:r>
-      <w:r>
-        <w:rPr>
-          <w:rFonts w:ascii="Times New Roman" w:eastAsia="Times New Roman" w:hAnsi="Times New Roman" w:cs="Times New Roman"/>
-          <w:sz w:val="24"/>
-          <w:szCs w:val="24"/>
-        </w:rPr>
-        <w:lastRenderedPageBreak/>
-        <w:t xml:space="preserve">performance </w:t>
-      </w:r>
-      <w:r>
-        <w:rPr>
-          <w:rFonts w:ascii="Times New Roman" w:eastAsia="Times New Roman" w:hAnsi="Times New Roman" w:cs="Times New Roman"/>
-          <w:sz w:val="24"/>
-          <w:szCs w:val="24"/>
-        </w:rPr>
-        <w:t>&amp; identify the</w:t>
-      </w:r>
-      <w:r>
-        <w:rPr>
-          <w:rFonts w:ascii="Times New Roman" w:eastAsia="Times New Roman" w:hAnsi="Times New Roman" w:cs="Times New Roman"/>
-          <w:sz w:val="24"/>
-          <w:szCs w:val="24"/>
-        </w:rPr>
-        <w:t xml:space="preserve"> best parameters for these systems. </w:t>
-      </w:r>
-      <w:r>
-        <w:rPr>
-          <w:rFonts w:ascii="Times New Roman" w:eastAsia="Times New Roman" w:hAnsi="Times New Roman" w:cs="Times New Roman"/>
-          <w:sz w:val="24"/>
-          <w:szCs w:val="24"/>
-        </w:rPr>
-        <w:t xml:space="preserve">For the same after </w:t>
-      </w:r>
-      <w:r>
-        <w:rPr>
-          <w:rFonts w:ascii="Times New Roman" w:eastAsia="Times New Roman" w:hAnsi="Times New Roman" w:cs="Times New Roman"/>
-          <w:sz w:val="24"/>
-          <w:szCs w:val="24"/>
-        </w:rPr>
-        <w:t xml:space="preserve">review MPICH over SHARCNET and Apache Hadoop for Map Reduce have been suggested for measuring the performance. The parameters for comparison </w:t>
-      </w:r>
-      <w:r>
-        <w:rPr>
-          <w:rFonts w:ascii="Times New Roman" w:eastAsia="Times New Roman" w:hAnsi="Times New Roman" w:cs="Times New Roman"/>
-          <w:sz w:val="24"/>
-          <w:szCs w:val="24"/>
-        </w:rPr>
-        <w:t>suggested</w:t>
-      </w:r>
-      <w:r>
-        <w:rPr>
-          <w:rFonts w:ascii="Times New Roman" w:eastAsia="Times New Roman" w:hAnsi="Times New Roman" w:cs="Times New Roman"/>
-          <w:sz w:val="24"/>
-          <w:szCs w:val="24"/>
-        </w:rPr>
-        <w:t xml:space="preserve"> </w:t>
-      </w:r>
-      <w:r>
-        <w:rPr>
-          <w:rFonts w:ascii="Times New Roman" w:eastAsia="Times New Roman" w:hAnsi="Times New Roman" w:cs="Times New Roman"/>
-          <w:sz w:val="24"/>
-          <w:szCs w:val="24"/>
-        </w:rPr>
-        <w:t>are</w:t>
-      </w:r>
-      <w:r>
-        <w:rPr>
-          <w:rFonts w:ascii="Times New Roman" w:eastAsia="Times New Roman" w:hAnsi="Times New Roman" w:cs="Times New Roman"/>
-          <w:sz w:val="24"/>
-          <w:szCs w:val="24"/>
-        </w:rPr>
-        <w:t xml:space="preserve"> </w:t>
-      </w:r>
-      <w:r>
-        <w:rPr>
-          <w:rFonts w:ascii="Times New Roman" w:eastAsia="Times New Roman" w:hAnsi="Times New Roman" w:cs="Times New Roman"/>
-          <w:sz w:val="24"/>
-          <w:szCs w:val="24"/>
-        </w:rPr>
-        <w:t>wall clock</w:t>
-      </w:r>
-      <w:bookmarkStart w:id="0" w:name="_GoBack"/>
-      <w:bookmarkEnd w:id="0"/>
-      <w:r>
-        <w:rPr>
-          <w:rFonts w:ascii="Times New Roman" w:eastAsia="Times New Roman" w:hAnsi="Times New Roman" w:cs="Times New Roman"/>
-          <w:sz w:val="24"/>
-          <w:szCs w:val="24"/>
-        </w:rPr>
-        <w:t xml:space="preserve"> time for completion and amount of data written to disk during intermediate stages (only for Map Reduce).</w:t>
-      </w:r>
-      <w:r>
-        <w:rPr>
-          <w:rFonts w:ascii="Times New Roman" w:eastAsia="Times New Roman" w:hAnsi="Times New Roman" w:cs="Times New Roman"/>
-          <w:sz w:val="24"/>
-          <w:szCs w:val="24"/>
-        </w:rPr>
-        <w:t xml:space="preserve"> For performing the </w:t>
-      </w:r>
-      <w:r>
-        <w:rPr>
-          <w:rFonts w:ascii="Times New Roman" w:eastAsia="Times New Roman" w:hAnsi="Times New Roman" w:cs="Times New Roman"/>
-          <w:sz w:val="24"/>
-          <w:szCs w:val="24"/>
-        </w:rPr>
-        <w:t>proposed analysis, NYC TLC taxi trip records dataset has been suggested, which i</w:t>
-      </w:r>
-      <w:r>
-        <w:rPr>
-          <w:rFonts w:ascii="Times New Roman" w:eastAsia="Times New Roman" w:hAnsi="Times New Roman" w:cs="Times New Roman"/>
-          <w:sz w:val="24"/>
-          <w:szCs w:val="24"/>
-        </w:rPr>
-        <w:t>s</w:t>
-      </w:r>
-      <w:r>
-        <w:rPr>
-          <w:rFonts w:ascii="Times New Roman" w:eastAsia="Times New Roman" w:hAnsi="Times New Roman" w:cs="Times New Roman"/>
-          <w:sz w:val="24"/>
-          <w:szCs w:val="24"/>
-        </w:rPr>
-        <w:t xml:space="preserve"> 215 GB in size.</w:t>
-      </w:r>
-    </w:p>
-    <w:p>
-      <w:pPr>
-        <w:spacing w:after="0" w:line="360" w:lineRule="auto"/>
-        <w:contextualSpacing/>
-        <w:jc w:val="both"/>
-        <w:rPr>
-          <w:rFonts w:ascii="Times New Roman" w:eastAsia="Times New Roman" w:hAnsi="Times New Roman" w:cs="Times New Roman"/>
-          <w:sz w:val="24"/>
-          <w:szCs w:val="24"/>
-        </w:rPr>
-      </w:pPr>
-    </w:p>
-    <w:p>
-      <w:pPr>
-        <w:spacing w:after="0" w:line="360" w:lineRule="auto"/>
-        <w:contextualSpacing/>
-        <w:jc w:val="both"/>
-        <w:rPr>
-          <w:rFonts w:ascii="Times New Roman" w:eastAsia="Times New Roman" w:hAnsi="Times New Roman" w:cs="Times New Roman"/>
-          <w:sz w:val="24"/>
-          <w:szCs w:val="24"/>
-        </w:rPr>
-      </w:pPr>
-    </w:p>
-    <w:p>
-      <w:pPr>
         <w:spacing w:after="0" w:line="360" w:lineRule="auto"/>
         <w:contextualSpacing/>
         <w:jc w:val="both"/>
@@ -4764,7 +6148,24 @@
           <w:sz w:val="24"/>
           <w:szCs w:val="24"/>
         </w:rPr>
-        <w:t>Chen, C. P., &amp; Zhang, C. Y. (2014). Data-intensive applications, challenges, techniques and technologies: A survey on Big Data. Information Sciences, 275, 314-347.</w:t>
+        <w:t xml:space="preserve">Chen, C. P., &amp; Zhang, C. Y. (2014). Data-intensive applications, challenges, techniques </w:t>
+      </w:r>
+      <w:r>
+        <w:rPr>
+          <w:rFonts w:ascii="Times New Roman" w:eastAsia="Times New Roman" w:hAnsi="Times New Roman" w:cs="Times New Roman"/>
+          <w:noProof/>
+          <w:sz w:val="24"/>
+          <w:szCs w:val="24"/>
+        </w:rPr>
+        <w:t>and</w:t>
+      </w:r>
+      <w:r>
+        <w:rPr>
+          <w:rFonts w:ascii="Times New Roman" w:eastAsia="Times New Roman" w:hAnsi="Times New Roman" w:cs="Times New Roman"/>
+          <w:sz w:val="24"/>
+          <w:szCs w:val="24"/>
+        </w:rPr>
+        <w:t xml:space="preserve"> technologies: A survey on Big Data. Information Sciences, 275, 314-347.</w:t>
       </w:r>
     </w:p>
     <w:p>
@@ -4824,6 +6225,7 @@
           <w:sz w:val="24"/>
           <w:szCs w:val="24"/>
         </w:rPr>
+        <w:lastRenderedPageBreak/>
         <w:t xml:space="preserve">Lu, X., Liang, F., Wang, B., </w:t>
       </w:r>
       <w:proofErr w:type="spellStart"/>
@@ -4862,16 +6264,15 @@
         </w:rPr>
         <w:t xml:space="preserve">: extending MPI to </w:t>
       </w:r>
-      <w:proofErr w:type="spellStart"/>
-      <w:r>
-        <w:rPr>
-          <w:rFonts w:ascii="Times New Roman" w:eastAsia="Times New Roman" w:hAnsi="Times New Roman" w:cs="Times New Roman"/>
+      <w:r>
+        <w:rPr>
+          <w:rFonts w:ascii="Times New Roman" w:eastAsia="Times New Roman" w:hAnsi="Times New Roman" w:cs="Times New Roman"/>
+          <w:noProof/>
           <w:sz w:val="24"/>
           <w:szCs w:val="24"/>
         </w:rPr>
         <w:t>hadoop</w:t>
       </w:r>
-      <w:proofErr w:type="spellEnd"/>
       <w:r>
         <w:rPr>
           <w:rFonts w:ascii="Times New Roman" w:eastAsia="Times New Roman" w:hAnsi="Times New Roman" w:cs="Times New Roman"/>
@@ -4927,7 +6328,6 @@
           <w:sz w:val="24"/>
           <w:szCs w:val="24"/>
         </w:rPr>
-        <w:lastRenderedPageBreak/>
         <w:t>Jin</w:t>
       </w:r>
       <w:proofErr w:type="spellEnd"/>
@@ -5013,7 +6413,24 @@
           <w:sz w:val="24"/>
           <w:szCs w:val="24"/>
         </w:rPr>
-        <w:t xml:space="preserve">. (Sept, 18, 2018). </w:t>
+        <w:t>. (</w:t>
+      </w:r>
+      <w:r>
+        <w:rPr>
+          <w:rFonts w:ascii="Times New Roman" w:eastAsia="Times New Roman" w:hAnsi="Times New Roman" w:cs="Times New Roman"/>
+          <w:noProof/>
+          <w:sz w:val="24"/>
+          <w:szCs w:val="24"/>
+        </w:rPr>
+        <w:t>Sept,</w:t>
+      </w:r>
+      <w:r>
+        <w:rPr>
+          <w:rFonts w:ascii="Times New Roman" w:eastAsia="Times New Roman" w:hAnsi="Times New Roman" w:cs="Times New Roman"/>
+          <w:sz w:val="24"/>
+          <w:szCs w:val="24"/>
+        </w:rPr>
+        <w:t xml:space="preserve"> 18, 2018). </w:t>
       </w:r>
       <w:r>
         <w:rPr>
@@ -5031,13 +6448,213 @@
         </w:rPr>
         <w:t xml:space="preserve">. </w:t>
       </w:r>
-      <w:r>
-        <w:rPr>
-          <w:rFonts w:ascii="Times New Roman" w:eastAsia="Times New Roman" w:hAnsi="Times New Roman" w:cs="Times New Roman"/>
-          <w:sz w:val="24"/>
-          <w:szCs w:val="24"/>
-        </w:rPr>
-        <w:t>https://www.youtube.com/watch?v=3s-dBEopfwQ</w:t>
+      <w:hyperlink r:id="rId9" w:history="1">
+        <w:r>
+          <w:rPr>
+            <w:rStyle w:val="Hyperlink"/>
+            <w:rFonts w:ascii="Times New Roman" w:eastAsia="Times New Roman" w:hAnsi="Times New Roman" w:cs="Times New Roman"/>
+            <w:sz w:val="24"/>
+            <w:szCs w:val="24"/>
+          </w:rPr>
+          <w:t>https://www.youtube.com/watch?v=3s-dBEopfwQ</w:t>
+        </w:r>
+      </w:hyperlink>
+    </w:p>
+    <w:p>
+      <w:pPr>
+        <w:numPr>
+          <w:ilvl w:val="0"/>
+          <w:numId w:val="1"/>
+        </w:numPr>
+        <w:spacing w:after="0" w:line="360" w:lineRule="auto"/>
+        <w:contextualSpacing/>
+        <w:jc w:val="both"/>
+        <w:rPr>
+          <w:rFonts w:ascii="Times New Roman" w:eastAsia="Times New Roman" w:hAnsi="Times New Roman" w:cs="Times New Roman"/>
+          <w:sz w:val="24"/>
+          <w:szCs w:val="24"/>
+        </w:rPr>
+      </w:pPr>
+      <w:r>
+        <w:rPr>
+          <w:rFonts w:ascii="Times New Roman" w:eastAsia="Times New Roman" w:hAnsi="Times New Roman" w:cs="Times New Roman"/>
+          <w:noProof/>
+          <w:sz w:val="24"/>
+          <w:szCs w:val="24"/>
+        </w:rPr>
+        <w:t>Dbengines</w:t>
+      </w:r>
+      <w:r>
+        <w:rPr>
+          <w:rFonts w:ascii="Times New Roman" w:eastAsia="Times New Roman" w:hAnsi="Times New Roman" w:cs="Times New Roman"/>
+          <w:sz w:val="24"/>
+          <w:szCs w:val="24"/>
+        </w:rPr>
+        <w:t>.</w:t>
+      </w:r>
+      <w:r>
+        <w:t xml:space="preserve"> </w:t>
+      </w:r>
+      <w:proofErr w:type="spellStart"/>
+      <w:r>
+        <w:rPr>
+          <w:rFonts w:ascii="Times New Roman" w:eastAsia="Times New Roman" w:hAnsi="Times New Roman" w:cs="Times New Roman"/>
+          <w:sz w:val="24"/>
+          <w:szCs w:val="24"/>
+        </w:rPr>
+        <w:t>Clusterpoint</w:t>
+      </w:r>
+      <w:proofErr w:type="spellEnd"/>
+      <w:r>
+        <w:rPr>
+          <w:rFonts w:ascii="Times New Roman" w:eastAsia="Times New Roman" w:hAnsi="Times New Roman" w:cs="Times New Roman"/>
+          <w:sz w:val="24"/>
+          <w:szCs w:val="24"/>
+        </w:rPr>
+        <w:t xml:space="preserve"> System Properties</w:t>
+      </w:r>
+      <w:r>
+        <w:rPr>
+          <w:rFonts w:ascii="Times New Roman" w:eastAsia="Times New Roman" w:hAnsi="Times New Roman" w:cs="Times New Roman"/>
+          <w:sz w:val="24"/>
+          <w:szCs w:val="24"/>
+        </w:rPr>
+        <w:t xml:space="preserve">. </w:t>
+      </w:r>
+      <w:hyperlink r:id="rId10" w:history="1">
+        <w:r>
+          <w:rPr>
+            <w:rStyle w:val="Hyperlink"/>
+            <w:rFonts w:ascii="Times New Roman" w:eastAsia="Times New Roman" w:hAnsi="Times New Roman" w:cs="Times New Roman"/>
+            <w:sz w:val="24"/>
+            <w:szCs w:val="24"/>
+          </w:rPr>
+          <w:t>https://db-engines.com/en/system/Clusterpoint</w:t>
+        </w:r>
+      </w:hyperlink>
+    </w:p>
+    <w:p>
+      <w:pPr>
+        <w:numPr>
+          <w:ilvl w:val="0"/>
+          <w:numId w:val="1"/>
+        </w:numPr>
+        <w:spacing w:after="0" w:line="360" w:lineRule="auto"/>
+        <w:contextualSpacing/>
+        <w:jc w:val="both"/>
+        <w:rPr>
+          <w:rFonts w:ascii="Times New Roman" w:eastAsia="Times New Roman" w:hAnsi="Times New Roman" w:cs="Times New Roman"/>
+          <w:sz w:val="24"/>
+          <w:szCs w:val="24"/>
+        </w:rPr>
+      </w:pPr>
+      <w:r>
+        <w:rPr>
+          <w:rFonts w:ascii="Times New Roman" w:eastAsia="Times New Roman" w:hAnsi="Times New Roman" w:cs="Times New Roman"/>
+          <w:sz w:val="24"/>
+          <w:szCs w:val="24"/>
+        </w:rPr>
+        <w:t xml:space="preserve">Dede, E., </w:t>
+      </w:r>
+      <w:proofErr w:type="spellStart"/>
+      <w:r>
+        <w:rPr>
+          <w:rFonts w:ascii="Times New Roman" w:eastAsia="Times New Roman" w:hAnsi="Times New Roman" w:cs="Times New Roman"/>
+          <w:sz w:val="24"/>
+          <w:szCs w:val="24"/>
+        </w:rPr>
+        <w:t>Govindaraju</w:t>
+      </w:r>
+      <w:proofErr w:type="spellEnd"/>
+      <w:r>
+        <w:rPr>
+          <w:rFonts w:ascii="Times New Roman" w:eastAsia="Times New Roman" w:hAnsi="Times New Roman" w:cs="Times New Roman"/>
+          <w:sz w:val="24"/>
+          <w:szCs w:val="24"/>
+        </w:rPr>
+        <w:t xml:space="preserve">, M., Gunter, D., Canon, R. S., &amp; Ramakrishnan, L. (2013, June). Performance evaluation of a </w:t>
+      </w:r>
+      <w:r>
+        <w:rPr>
+          <w:rFonts w:ascii="Times New Roman" w:eastAsia="Times New Roman" w:hAnsi="Times New Roman" w:cs="Times New Roman"/>
+          <w:noProof/>
+          <w:sz w:val="24"/>
+          <w:szCs w:val="24"/>
+        </w:rPr>
+        <w:t>mongodb</w:t>
+      </w:r>
+      <w:r>
+        <w:rPr>
+          <w:rFonts w:ascii="Times New Roman" w:eastAsia="Times New Roman" w:hAnsi="Times New Roman" w:cs="Times New Roman"/>
+          <w:sz w:val="24"/>
+          <w:szCs w:val="24"/>
+        </w:rPr>
+        <w:t xml:space="preserve"> and </w:t>
+      </w:r>
+      <w:r>
+        <w:rPr>
+          <w:rFonts w:ascii="Times New Roman" w:eastAsia="Times New Roman" w:hAnsi="Times New Roman" w:cs="Times New Roman"/>
+          <w:noProof/>
+          <w:sz w:val="24"/>
+          <w:szCs w:val="24"/>
+        </w:rPr>
+        <w:t>hadoop</w:t>
+      </w:r>
+      <w:r>
+        <w:rPr>
+          <w:rFonts w:ascii="Times New Roman" w:eastAsia="Times New Roman" w:hAnsi="Times New Roman" w:cs="Times New Roman"/>
+          <w:sz w:val="24"/>
+          <w:szCs w:val="24"/>
+        </w:rPr>
+        <w:t xml:space="preserve"> platform for scientific data analysis. In Proceedings of the 4th ACM workshop on Scientific cloud computing (pp. 13-20). ACM.</w:t>
+      </w:r>
+    </w:p>
+    <w:p>
+      <w:pPr>
+        <w:numPr>
+          <w:ilvl w:val="0"/>
+          <w:numId w:val="1"/>
+        </w:numPr>
+        <w:spacing w:after="0" w:line="360" w:lineRule="auto"/>
+        <w:contextualSpacing/>
+        <w:jc w:val="both"/>
+        <w:rPr>
+          <w:rFonts w:ascii="Times New Roman" w:eastAsia="Times New Roman" w:hAnsi="Times New Roman" w:cs="Times New Roman"/>
+          <w:sz w:val="24"/>
+          <w:szCs w:val="24"/>
+        </w:rPr>
+      </w:pPr>
+      <w:r>
+        <w:rPr>
+          <w:rFonts w:ascii="Times New Roman" w:eastAsia="Times New Roman" w:hAnsi="Times New Roman" w:cs="Times New Roman"/>
+          <w:sz w:val="24"/>
+          <w:szCs w:val="24"/>
+        </w:rPr>
+        <w:t xml:space="preserve">PAT Research. </w:t>
+      </w:r>
+      <w:r>
+        <w:rPr>
+          <w:rFonts w:ascii="Times New Roman" w:eastAsia="Times New Roman" w:hAnsi="Times New Roman" w:cs="Times New Roman"/>
+          <w:sz w:val="24"/>
+          <w:szCs w:val="24"/>
+        </w:rPr>
+        <w:t>Top 18 Data ingestion tools.</w:t>
+      </w:r>
+      <w:r>
+        <w:rPr>
+          <w:rFonts w:ascii="Times New Roman" w:eastAsia="Times New Roman" w:hAnsi="Times New Roman" w:cs="Times New Roman"/>
+          <w:sz w:val="24"/>
+          <w:szCs w:val="24"/>
+        </w:rPr>
+        <w:t xml:space="preserve"> </w:t>
+      </w:r>
+      <w:r>
+        <w:rPr>
+          <w:rFonts w:ascii="Times New Roman" w:eastAsia="Times New Roman" w:hAnsi="Times New Roman" w:cs="Times New Roman"/>
+          <w:sz w:val="24"/>
+          <w:szCs w:val="24"/>
+        </w:rPr>
+        <w:t>https://www.predictiveanalyticstoday.com/data-ingestion-tools/</w:t>
       </w:r>
     </w:p>
     <w:sectPr>
@@ -5142,6 +6759,118 @@
     </w:lvl>
   </w:abstractNum>
   <w:abstractNum w:abstractNumId="1" w15:restartNumberingAfterBreak="0">
+    <w:nsid w:val="23523949"/>
+    <w:multiLevelType w:val="hybridMultilevel"/>
+    <w:tmpl w:val="96F00D18"/>
+    <w:lvl w:ilvl="0" w:tplc="B92C50A8">
+      <w:numFmt w:val="bullet"/>
+      <w:lvlText w:val="-"/>
+      <w:lvlJc w:val="left"/>
+      <w:pPr>
+        <w:ind w:left="720" w:hanging="360"/>
+      </w:pPr>
+      <w:rPr>
+        <w:rFonts w:ascii="Times New Roman" w:eastAsia="Times New Roman" w:hAnsi="Times New Roman" w:cs="Times New Roman" w:hint="default"/>
+      </w:rPr>
+    </w:lvl>
+    <w:lvl w:ilvl="1" w:tplc="10090003" w:tentative="1">
+      <w:start w:val="1"/>
+      <w:numFmt w:val="bullet"/>
+      <w:lvlText w:val="o"/>
+      <w:lvlJc w:val="left"/>
+      <w:pPr>
+        <w:ind w:left="1440" w:hanging="360"/>
+      </w:pPr>
+      <w:rPr>
+        <w:rFonts w:ascii="Courier New" w:hAnsi="Courier New" w:cs="Courier New" w:hint="default"/>
+      </w:rPr>
+    </w:lvl>
+    <w:lvl w:ilvl="2" w:tplc="10090005" w:tentative="1">
+      <w:start w:val="1"/>
+      <w:numFmt w:val="bullet"/>
+      <w:lvlText w:val=""/>
+      <w:lvlJc w:val="left"/>
+      <w:pPr>
+        <w:ind w:left="2160" w:hanging="360"/>
+      </w:pPr>
+      <w:rPr>
+        <w:rFonts w:ascii="Wingdings" w:hAnsi="Wingdings" w:hint="default"/>
+      </w:rPr>
+    </w:lvl>
+    <w:lvl w:ilvl="3" w:tplc="10090001" w:tentative="1">
+      <w:start w:val="1"/>
+      <w:numFmt w:val="bullet"/>
+      <w:lvlText w:val=""/>
+      <w:lvlJc w:val="left"/>
+      <w:pPr>
+        <w:ind w:left="2880" w:hanging="360"/>
+      </w:pPr>
+      <w:rPr>
+        <w:rFonts w:ascii="Symbol" w:hAnsi="Symbol" w:hint="default"/>
+      </w:rPr>
+    </w:lvl>
+    <w:lvl w:ilvl="4" w:tplc="10090003" w:tentative="1">
+      <w:start w:val="1"/>
+      <w:numFmt w:val="bullet"/>
+      <w:lvlText w:val="o"/>
+      <w:lvlJc w:val="left"/>
+      <w:pPr>
+        <w:ind w:left="3600" w:hanging="360"/>
+      </w:pPr>
+      <w:rPr>
+        <w:rFonts w:ascii="Courier New" w:hAnsi="Courier New" w:cs="Courier New" w:hint="default"/>
+      </w:rPr>
+    </w:lvl>
+    <w:lvl w:ilvl="5" w:tplc="10090005" w:tentative="1">
+      <w:start w:val="1"/>
+      <w:numFmt w:val="bullet"/>
+      <w:lvlText w:val=""/>
+      <w:lvlJc w:val="left"/>
+      <w:pPr>
+        <w:ind w:left="4320" w:hanging="360"/>
+      </w:pPr>
+      <w:rPr>
+        <w:rFonts w:ascii="Wingdings" w:hAnsi="Wingdings" w:hint="default"/>
+      </w:rPr>
+    </w:lvl>
+    <w:lvl w:ilvl="6" w:tplc="10090001" w:tentative="1">
+      <w:start w:val="1"/>
+      <w:numFmt w:val="bullet"/>
+      <w:lvlText w:val=""/>
+      <w:lvlJc w:val="left"/>
+      <w:pPr>
+        <w:ind w:left="5040" w:hanging="360"/>
+      </w:pPr>
+      <w:rPr>
+        <w:rFonts w:ascii="Symbol" w:hAnsi="Symbol" w:hint="default"/>
+      </w:rPr>
+    </w:lvl>
+    <w:lvl w:ilvl="7" w:tplc="10090003" w:tentative="1">
+      <w:start w:val="1"/>
+      <w:numFmt w:val="bullet"/>
+      <w:lvlText w:val="o"/>
+      <w:lvlJc w:val="left"/>
+      <w:pPr>
+        <w:ind w:left="5760" w:hanging="360"/>
+      </w:pPr>
+      <w:rPr>
+        <w:rFonts w:ascii="Courier New" w:hAnsi="Courier New" w:cs="Courier New" w:hint="default"/>
+      </w:rPr>
+    </w:lvl>
+    <w:lvl w:ilvl="8" w:tplc="10090005" w:tentative="1">
+      <w:start w:val="1"/>
+      <w:numFmt w:val="bullet"/>
+      <w:lvlText w:val=""/>
+      <w:lvlJc w:val="left"/>
+      <w:pPr>
+        <w:ind w:left="6480" w:hanging="360"/>
+      </w:pPr>
+      <w:rPr>
+        <w:rFonts w:ascii="Wingdings" w:hAnsi="Wingdings" w:hint="default"/>
+      </w:rPr>
+    </w:lvl>
+  </w:abstractNum>
+  <w:abstractNum w:abstractNumId="2" w15:restartNumberingAfterBreak="0">
     <w:nsid w:val="28A91BBF"/>
     <w:multiLevelType w:val="hybridMultilevel"/>
     <w:tmpl w:val="005C0CE2"/>
@@ -5233,7 +6962,7 @@
       </w:pPr>
     </w:lvl>
   </w:abstractNum>
-  <w:abstractNum w:abstractNumId="2" w15:restartNumberingAfterBreak="0">
+  <w:abstractNum w:abstractNumId="3" w15:restartNumberingAfterBreak="0">
     <w:nsid w:val="4E123CA1"/>
     <w:multiLevelType w:val="hybridMultilevel"/>
     <w:tmpl w:val="04EAC34A"/>
@@ -5322,7 +7051,7 @@
       </w:pPr>
     </w:lvl>
   </w:abstractNum>
-  <w:abstractNum w:abstractNumId="3" w15:restartNumberingAfterBreak="0">
+  <w:abstractNum w:abstractNumId="4" w15:restartNumberingAfterBreak="0">
     <w:nsid w:val="67074294"/>
     <w:multiLevelType w:val="hybridMultilevel"/>
     <w:tmpl w:val="FF5C0220"/>
@@ -5411,7 +7140,7 @@
       </w:pPr>
     </w:lvl>
   </w:abstractNum>
-  <w:abstractNum w:abstractNumId="4" w15:restartNumberingAfterBreak="0">
+  <w:abstractNum w:abstractNumId="5" w15:restartNumberingAfterBreak="0">
     <w:nsid w:val="6E254CDF"/>
     <w:multiLevelType w:val="hybridMultilevel"/>
     <w:tmpl w:val="678CBC32"/>
@@ -5500,7 +7229,7 @@
       </w:pPr>
     </w:lvl>
   </w:abstractNum>
-  <w:abstractNum w:abstractNumId="5" w15:restartNumberingAfterBreak="0">
+  <w:abstractNum w:abstractNumId="6" w15:restartNumberingAfterBreak="0">
     <w:nsid w:val="79284A76"/>
     <w:multiLevelType w:val="multilevel"/>
     <w:tmpl w:val="986A93FA"/>
@@ -5614,22 +7343,25 @@
     </w:lvl>
   </w:abstractNum>
   <w:num w:numId="1">
-    <w:abstractNumId w:val="5"/>
+    <w:abstractNumId w:val="6"/>
   </w:num>
   <w:num w:numId="2">
     <w:abstractNumId w:val="0"/>
   </w:num>
   <w:num w:numId="3">
+    <w:abstractNumId w:val="3"/>
+  </w:num>
+  <w:num w:numId="4">
     <w:abstractNumId w:val="2"/>
   </w:num>
-  <w:num w:numId="4">
-    <w:abstractNumId w:val="1"/>
+  <w:num w:numId="5">
+    <w:abstractNumId w:val="5"/>
   </w:num>
-  <w:num w:numId="5">
+  <w:num w:numId="6">
     <w:abstractNumId w:val="4"/>
   </w:num>
-  <w:num w:numId="6">
-    <w:abstractNumId w:val="3"/>
+  <w:num w:numId="7">
+    <w:abstractNumId w:val="1"/>
   </w:num>
 </w:numbering>
 </file>
@@ -5757,6 +7489,7 @@
     <w:lsdException w:name="HTML Sample" w:semiHidden="1" w:unhideWhenUsed="1"/>
     <w:lsdException w:name="HTML Typewriter" w:semiHidden="1" w:unhideWhenUsed="1"/>
     <w:lsdException w:name="HTML Variable" w:semiHidden="1" w:unhideWhenUsed="1"/>
+    <w:lsdException w:name="Normal Table" w:semiHidden="1" w:unhideWhenUsed="1"/>
     <w:lsdException w:name="annotation subject" w:semiHidden="1" w:unhideWhenUsed="1"/>
     <w:lsdException w:name="No List" w:semiHidden="1" w:unhideWhenUsed="1"/>
     <w:lsdException w:name="Outline List 1" w:semiHidden="1" w:unhideWhenUsed="1"/>
@@ -5800,8 +7533,10 @@
     <w:lsdException w:name="Table Elegant" w:semiHidden="1" w:unhideWhenUsed="1"/>
     <w:lsdException w:name="Table Professional" w:semiHidden="1" w:unhideWhenUsed="1"/>
     <w:lsdException w:name="Table Subtle 1" w:semiHidden="1" w:unhideWhenUsed="1"/>
+    <w:lsdException w:name="Table Subtle 2" w:semiHidden="1" w:unhideWhenUsed="1"/>
     <w:lsdException w:name="Table Web 1" w:semiHidden="1" w:unhideWhenUsed="1"/>
     <w:lsdException w:name="Table Web 2" w:semiHidden="1" w:unhideWhenUsed="1"/>
+    <w:lsdException w:name="Table Web 3" w:semiHidden="1" w:unhideWhenUsed="1"/>
     <w:lsdException w:name="Balloon Text" w:semiHidden="1" w:unhideWhenUsed="1"/>
     <w:lsdException w:name="Table Grid" w:uiPriority="39"/>
     <w:lsdException w:name="Table Theme" w:semiHidden="1" w:unhideWhenUsed="1"/>
@@ -6144,7 +7879,6 @@
     <w:name w:val="Hyperlink"/>
     <w:basedOn w:val="DefaultParagraphFont"/>
     <w:uiPriority w:val="99"/>
-    <w:semiHidden/>
     <w:unhideWhenUsed/>
     <w:rsid w:val="00896DD0"/>
     <w:rPr>
@@ -6162,6 +7896,18 @@
       <w:ind w:left="720"/>
       <w:contextualSpacing/>
     </w:pPr>
+  </w:style>
+  <w:style w:type="character" w:styleId="UnresolvedMention">
+    <w:name w:val="Unresolved Mention"/>
+    <w:basedOn w:val="DefaultParagraphFont"/>
+    <w:uiPriority w:val="99"/>
+    <w:semiHidden/>
+    <w:unhideWhenUsed/>
+    <w:rsid w:val="00B316AD"/>
+    <w:rPr>
+      <w:color w:val="605E5C"/>
+      <w:shd w:val="clear" w:color="auto" w:fill="E1DFDD"/>
+    </w:rPr>
   </w:style>
 </w:styles>
 </file>

</xml_diff>